<commit_message>
widoco module and its references removed
Signed-off-by: mereolog <pawel.garbacz@makolab.com>
</commit_message>
<xml_diff>
--- a/publisher/static-site/fibo/doc/FIBO Primer.docx
+++ b/publisher/static-site/fibo/doc/FIBO Primer.docx
@@ -1,10 +1,10 @@
 
 <file path=word/document.xml><?xml version="1.0" encoding="utf-8"?>
-<w:document xmlns:wpc="http://schemas.microsoft.com/office/word/2010/wordprocessingCanvas" xmlns:cx="http://schemas.microsoft.com/office/drawing/2014/chartex" xmlns:cx1="http://schemas.microsoft.com/office/drawing/2015/9/8/chartex" xmlns:cx2="http://schemas.microsoft.com/office/drawing/2015/10/21/chartex" xmlns:cx3="http://schemas.microsoft.com/office/drawing/2016/5/9/chartex" xmlns:cx4="http://schemas.microsoft.com/office/drawing/2016/5/10/chartex" xmlns:cx5="http://schemas.microsoft.com/office/drawing/2016/5/11/chartex" xmlns:cx6="http://schemas.microsoft.com/office/drawing/2016/5/12/chartex" xmlns:cx7="http://schemas.microsoft.com/office/drawing/2016/5/13/chartex" xmlns:cx8="http://schemas.microsoft.com/office/drawing/2016/5/14/chartex" xmlns:mc="http://schemas.openxmlformats.org/markup-compatibility/2006" xmlns:aink="http://schemas.microsoft.com/office/drawing/2016/ink" xmlns:am3d="http://schemas.microsoft.com/office/drawing/2017/model3d" xmlns:o="urn:schemas-microsoft-com:office:office" xmlns:r="http://schemas.openxmlformats.org/officeDocument/2006/relationships" xmlns:m="http://schemas.openxmlformats.org/officeDocument/2006/math" xmlns:v="urn:schemas-microsoft-com:vml" xmlns:wp14="http://schemas.microsoft.com/office/word/2010/wordprocessingDrawing" xmlns:wp="http://schemas.openxmlformats.org/drawingml/2006/wordprocessingDrawing" xmlns:w10="urn:schemas-microsoft-com:office:word" xmlns:w="http://schemas.openxmlformats.org/wordprocessingml/2006/main" xmlns:w14="http://schemas.microsoft.com/office/word/2010/wordml" xmlns:w15="http://schemas.microsoft.com/office/word/2012/wordml" xmlns:w16cid="http://schemas.microsoft.com/office/word/2016/wordml/cid" xmlns:w16se="http://schemas.microsoft.com/office/word/2015/wordml/symex" xmlns:wpg="http://schemas.microsoft.com/office/word/2010/wordprocessingGroup" xmlns:wpi="http://schemas.microsoft.com/office/word/2010/wordprocessingInk" xmlns:wne="http://schemas.microsoft.com/office/word/2006/wordml" xmlns:wps="http://schemas.microsoft.com/office/word/2010/wordprocessingShape" mc:Ignorable="w14 w15 w16se w16cid wp14">
+<w:document xmlns:wpc="http://schemas.microsoft.com/office/word/2010/wordprocessingCanvas" xmlns:cx="http://schemas.microsoft.com/office/drawing/2014/chartex" xmlns:cx1="http://schemas.microsoft.com/office/drawing/2015/9/8/chartex" xmlns:cx2="http://schemas.microsoft.com/office/drawing/2015/10/21/chartex" xmlns:cx3="http://schemas.microsoft.com/office/drawing/2016/5/9/chartex" xmlns:cx4="http://schemas.microsoft.com/office/drawing/2016/5/10/chartex" xmlns:cx5="http://schemas.microsoft.com/office/drawing/2016/5/11/chartex" xmlns:cx6="http://schemas.microsoft.com/office/drawing/2016/5/12/chartex" xmlns:cx7="http://schemas.microsoft.com/office/drawing/2016/5/13/chartex" xmlns:cx8="http://schemas.microsoft.com/office/drawing/2016/5/14/chartex" xmlns:mc="http://schemas.openxmlformats.org/markup-compatibility/2006" xmlns:aink="http://schemas.microsoft.com/office/drawing/2016/ink" xmlns:am3d="http://schemas.microsoft.com/office/drawing/2017/model3d" xmlns:o="urn:schemas-microsoft-com:office:office" xmlns:r="http://schemas.openxmlformats.org/officeDocument/2006/relationships" xmlns:m="http://schemas.openxmlformats.org/officeDocument/2006/math" xmlns:v="urn:schemas-microsoft-com:vml" xmlns:wp14="http://schemas.microsoft.com/office/word/2010/wordprocessingDrawing" xmlns:wp="http://schemas.openxmlformats.org/drawingml/2006/wordprocessingDrawing" xmlns:w10="urn:schemas-microsoft-com:office:word" xmlns:w="http://schemas.openxmlformats.org/wordprocessingml/2006/main" xmlns:w14="http://schemas.microsoft.com/office/word/2010/wordml" xmlns:w15="http://schemas.microsoft.com/office/word/2012/wordml" xmlns:w16cex="http://schemas.microsoft.com/office/word/2018/wordml/cex" xmlns:w16cid="http://schemas.microsoft.com/office/word/2016/wordml/cid" xmlns:w16="http://schemas.microsoft.com/office/word/2018/wordml" xmlns:w16sdtdh="http://schemas.microsoft.com/office/word/2020/wordml/sdtdatahash" xmlns:w16se="http://schemas.microsoft.com/office/word/2015/wordml/symex" xmlns:wpg="http://schemas.microsoft.com/office/word/2010/wordprocessingGroup" xmlns:wpi="http://schemas.microsoft.com/office/word/2010/wordprocessingInk" xmlns:wne="http://schemas.microsoft.com/office/word/2006/wordml" xmlns:wps="http://schemas.microsoft.com/office/word/2010/wordprocessingShape" mc:Ignorable="w14 w15 w16se w16cid w16 w16cex w16sdtdh wp14">
   <w:body>
     <w:p>
       <w:pPr>
-        <w:pStyle w:val="Title"/>
+        <w:pStyle w:val="Tytu"/>
         <w:jc w:val="center"/>
         <w:rPr>
           <w:b/>
@@ -268,7 +268,7 @@
     </w:p>
     <w:p>
       <w:pPr>
-        <w:pStyle w:val="Heading1"/>
+        <w:pStyle w:val="Nagwek1"/>
       </w:pPr>
       <w:bookmarkStart w:id="0" w:name="_Toc520378636"/>
       <w:r>
@@ -373,7 +373,15 @@
         <w:t>Currently, there are more than 9</w:t>
       </w:r>
       <w:r>
-        <w:t xml:space="preserve"> distinct products.  All are generated, or derived from the FIBO RDF/OWL System of Record.</w:t>
+        <w:t xml:space="preserve"> distinct products.  All are </w:t>
+      </w:r>
+      <w:proofErr w:type="gramStart"/>
+      <w:r>
+        <w:t>generated, or</w:t>
+      </w:r>
+      <w:proofErr w:type="gramEnd"/>
+      <w:r>
+        <w:t xml:space="preserve"> derived from the FIBO RDF/OWL System of Record.</w:t>
       </w:r>
     </w:p>
     <w:p>
@@ -395,7 +403,15 @@
     </w:p>
     <w:p>
       <w:r>
-        <w:t xml:space="preserve">FIBO Development is 100% of FIBO and is certain to contain unfinished as well as carefully vetted and tested work. FIBO Development will be the preferred source for those intending to become part of the FIBO development process, and for those intending to experiment with extending FIBO on their own. FIBO Production consists of those FIBO Domains that have been vetted and tested to the best of the FIBO Team’s ability with state of the art tools. This release of FIBO Production includes Foundations, Financial Business and Commerce, Business Entities, Loans, Indices and Indicators, Derivatives, and Securities and Equities.  </w:t>
+        <w:t xml:space="preserve">FIBO Development is 100% of FIBO and is certain to contain unfinished as well as carefully vetted and tested work. FIBO Development will be the preferred source for those intending to become part of the FIBO development process, and for those intending to experiment with extending FIBO on their own. FIBO Production consists of those FIBO Domains that have been vetted and tested to the best of the FIBO Team’s ability with </w:t>
+      </w:r>
+      <w:proofErr w:type="gramStart"/>
+      <w:r>
+        <w:t>state of the art</w:t>
+      </w:r>
+      <w:proofErr w:type="gramEnd"/>
+      <w:r>
+        <w:t xml:space="preserve"> tools. This release of FIBO Production includes Foundations, Financial Business and Commerce, Business Entities, Loans, Indices and Indicators, Derivatives, and Securities and Equities.  </w:t>
       </w:r>
     </w:p>
     <w:p>
@@ -405,7 +421,7 @@
       <w:hyperlink r:id="rId10" w:history="1">
         <w:r>
           <w:rPr>
-            <w:rStyle w:val="Hyperlink"/>
+            <w:rStyle w:val="Hipercze"/>
           </w:rPr>
           <w:t>https://spec.edmcouncil.org/</w:t>
         </w:r>
@@ -418,7 +434,7 @@
       <w:hyperlink r:id="rId11" w:history="1">
         <w:r>
           <w:rPr>
-            <w:rStyle w:val="Hyperlink"/>
+            <w:rStyle w:val="Hipercze"/>
           </w:rPr>
           <w:t>https://spec.edmcouncil.org/fibo/</w:t>
         </w:r>
@@ -457,7 +473,7 @@
       <w:sdtContent>
         <w:p>
           <w:pPr>
-            <w:pStyle w:val="TOCHeading"/>
+            <w:pStyle w:val="Nagwekspisutreci"/>
           </w:pPr>
           <w:r>
             <w:t>Contents</w:t>
@@ -465,7 +481,7 @@
         </w:p>
         <w:p>
           <w:pPr>
-            <w:pStyle w:val="TOC1"/>
+            <w:pStyle w:val="Spistreci1"/>
             <w:rPr>
               <w:rFonts w:eastAsiaTheme="minorEastAsia"/>
               <w:noProof/>
@@ -483,7 +499,7 @@
           <w:hyperlink w:anchor="_Toc520378636" w:history="1">
             <w:r>
               <w:rPr>
-                <w:rStyle w:val="Hyperlink"/>
+                <w:rStyle w:val="Hipercze"/>
                 <w:noProof/>
               </w:rPr>
               <w:t>Summary of this Primer</w:t>
@@ -540,7 +556,7 @@
         </w:p>
         <w:p>
           <w:pPr>
-            <w:pStyle w:val="TOC1"/>
+            <w:pStyle w:val="Spistreci1"/>
             <w:tabs>
               <w:tab w:val="left" w:pos="440"/>
             </w:tabs>
@@ -552,7 +568,7 @@
           <w:hyperlink w:anchor="_Toc520378637" w:history="1">
             <w:r>
               <w:rPr>
-                <w:rStyle w:val="Hyperlink"/>
+                <w:rStyle w:val="Hipercze"/>
                 <w:noProof/>
               </w:rPr>
               <w:t>1.</w:t>
@@ -566,7 +582,7 @@
             </w:r>
             <w:r>
               <w:rPr>
-                <w:rStyle w:val="Hyperlink"/>
+                <w:rStyle w:val="Hipercze"/>
                 <w:noProof/>
               </w:rPr>
               <w:t>Introduction</w:t>
@@ -623,7 +639,7 @@
         </w:p>
         <w:p>
           <w:pPr>
-            <w:pStyle w:val="TOC2"/>
+            <w:pStyle w:val="Spistreci2"/>
             <w:tabs>
               <w:tab w:val="left" w:pos="880"/>
               <w:tab w:val="right" w:leader="dot" w:pos="9350"/>
@@ -636,7 +652,7 @@
           <w:hyperlink w:anchor="_Toc520378638" w:history="1">
             <w:r>
               <w:rPr>
-                <w:rStyle w:val="Hyperlink"/>
+                <w:rStyle w:val="Hipercze"/>
                 <w:noProof/>
               </w:rPr>
               <w:t>1.1.</w:t>
@@ -650,7 +666,7 @@
             </w:r>
             <w:r>
               <w:rPr>
-                <w:rStyle w:val="Hyperlink"/>
+                <w:rStyle w:val="Hipercze"/>
                 <w:noProof/>
               </w:rPr>
               <w:t>What is FIBO?</w:t>
@@ -707,7 +723,7 @@
         </w:p>
         <w:p>
           <w:pPr>
-            <w:pStyle w:val="TOC2"/>
+            <w:pStyle w:val="Spistreci2"/>
             <w:tabs>
               <w:tab w:val="left" w:pos="880"/>
               <w:tab w:val="right" w:leader="dot" w:pos="9350"/>
@@ -720,7 +736,7 @@
           <w:hyperlink w:anchor="_Toc520378639" w:history="1">
             <w:r>
               <w:rPr>
-                <w:rStyle w:val="Hyperlink"/>
+                <w:rStyle w:val="Hipercze"/>
                 <w:noProof/>
               </w:rPr>
               <w:t>1.2.</w:t>
@@ -734,7 +750,7 @@
             </w:r>
             <w:r>
               <w:rPr>
-                <w:rStyle w:val="Hyperlink"/>
+                <w:rStyle w:val="Hipercze"/>
                 <w:noProof/>
               </w:rPr>
               <w:t>What is an Ontology?</w:t>
@@ -791,7 +807,7 @@
         </w:p>
         <w:p>
           <w:pPr>
-            <w:pStyle w:val="TOC2"/>
+            <w:pStyle w:val="Spistreci2"/>
             <w:tabs>
               <w:tab w:val="left" w:pos="880"/>
               <w:tab w:val="right" w:leader="dot" w:pos="9350"/>
@@ -804,7 +820,7 @@
           <w:hyperlink w:anchor="_Toc520378640" w:history="1">
             <w:r>
               <w:rPr>
-                <w:rStyle w:val="Hyperlink"/>
+                <w:rStyle w:val="Hipercze"/>
                 <w:noProof/>
               </w:rPr>
               <w:t>1.3.</w:t>
@@ -818,7 +834,7 @@
             </w:r>
             <w:r>
               <w:rPr>
-                <w:rStyle w:val="Hyperlink"/>
+                <w:rStyle w:val="Hipercze"/>
                 <w:noProof/>
               </w:rPr>
               <w:t>FIBO Structure</w:t>
@@ -875,7 +891,7 @@
         </w:p>
         <w:p>
           <w:pPr>
-            <w:pStyle w:val="TOC2"/>
+            <w:pStyle w:val="Spistreci2"/>
             <w:tabs>
               <w:tab w:val="left" w:pos="880"/>
               <w:tab w:val="right" w:leader="dot" w:pos="9350"/>
@@ -888,7 +904,7 @@
           <w:hyperlink w:anchor="_Toc520378641" w:history="1">
             <w:r>
               <w:rPr>
-                <w:rStyle w:val="Hyperlink"/>
+                <w:rStyle w:val="Hipercze"/>
                 <w:noProof/>
               </w:rPr>
               <w:t>1.4.</w:t>
@@ -902,7 +918,7 @@
             </w:r>
             <w:r>
               <w:rPr>
-                <w:rStyle w:val="Hyperlink"/>
+                <w:rStyle w:val="Hipercze"/>
                 <w:noProof/>
               </w:rPr>
               <w:t>FIBO Maturity Levels</w:t>
@@ -959,7 +975,7 @@
         </w:p>
         <w:p>
           <w:pPr>
-            <w:pStyle w:val="TOC3"/>
+            <w:pStyle w:val="Spistreci3"/>
             <w:tabs>
               <w:tab w:val="right" w:leader="dot" w:pos="9350"/>
             </w:tabs>
@@ -971,7 +987,7 @@
           <w:hyperlink w:anchor="_Toc520378642" w:history="1">
             <w:r>
               <w:rPr>
-                <w:rStyle w:val="Hyperlink"/>
+                <w:rStyle w:val="Hipercze"/>
                 <w:noProof/>
               </w:rPr>
               <w:t>FIBO Source Maturity Levels</w:t>
@@ -1028,7 +1044,7 @@
         </w:p>
         <w:p>
           <w:pPr>
-            <w:pStyle w:val="TOC3"/>
+            <w:pStyle w:val="Spistreci3"/>
             <w:tabs>
               <w:tab w:val="right" w:leader="dot" w:pos="9350"/>
             </w:tabs>
@@ -1040,7 +1056,7 @@
           <w:hyperlink w:anchor="_Toc520378643" w:history="1">
             <w:r>
               <w:rPr>
-                <w:rStyle w:val="Hyperlink"/>
+                <w:rStyle w:val="Hipercze"/>
                 <w:noProof/>
               </w:rPr>
               <w:t>FIBO Publication</w:t>
@@ -1097,7 +1113,7 @@
         </w:p>
         <w:p>
           <w:pPr>
-            <w:pStyle w:val="TOC1"/>
+            <w:pStyle w:val="Spistreci1"/>
             <w:tabs>
               <w:tab w:val="left" w:pos="440"/>
             </w:tabs>
@@ -1109,7 +1125,7 @@
           <w:hyperlink w:anchor="_Toc520378644" w:history="1">
             <w:r>
               <w:rPr>
-                <w:rStyle w:val="Hyperlink"/>
+                <w:rStyle w:val="Hipercze"/>
                 <w:noProof/>
               </w:rPr>
               <w:t>2.</w:t>
@@ -1123,7 +1139,7 @@
             </w:r>
             <w:r>
               <w:rPr>
-                <w:rStyle w:val="Hyperlink"/>
+                <w:rStyle w:val="Hipercze"/>
                 <w:noProof/>
               </w:rPr>
               <w:t>Accessing and Using FIBO</w:t>
@@ -1180,7 +1196,7 @@
         </w:p>
         <w:p>
           <w:pPr>
-            <w:pStyle w:val="TOC2"/>
+            <w:pStyle w:val="Spistreci2"/>
             <w:tabs>
               <w:tab w:val="left" w:pos="880"/>
               <w:tab w:val="right" w:leader="dot" w:pos="9350"/>
@@ -1193,7 +1209,7 @@
           <w:hyperlink w:anchor="_Toc520378645" w:history="1">
             <w:r>
               <w:rPr>
-                <w:rStyle w:val="Hyperlink"/>
+                <w:rStyle w:val="Hipercze"/>
                 <w:noProof/>
               </w:rPr>
               <w:t>2.1.</w:t>
@@ -1207,7 +1223,7 @@
             </w:r>
             <w:r>
               <w:rPr>
-                <w:rStyle w:val="Hyperlink"/>
+                <w:rStyle w:val="Hipercze"/>
                 <w:noProof/>
               </w:rPr>
               <w:t>Using FIBO</w:t>
@@ -1264,7 +1280,7 @@
         </w:p>
         <w:p>
           <w:pPr>
-            <w:pStyle w:val="TOC2"/>
+            <w:pStyle w:val="Spistreci2"/>
             <w:tabs>
               <w:tab w:val="left" w:pos="880"/>
               <w:tab w:val="right" w:leader="dot" w:pos="9350"/>
@@ -1277,7 +1293,7 @@
           <w:hyperlink w:anchor="_Toc520378646" w:history="1">
             <w:r>
               <w:rPr>
-                <w:rStyle w:val="Hyperlink"/>
+                <w:rStyle w:val="Hipercze"/>
                 <w:noProof/>
               </w:rPr>
               <w:t>2.2.</w:t>
@@ -1291,7 +1307,7 @@
             </w:r>
             <w:r>
               <w:rPr>
-                <w:rStyle w:val="Hyperlink"/>
+                <w:rStyle w:val="Hipercze"/>
                 <w:noProof/>
               </w:rPr>
               <w:t>FIBO Human-Readable Products Glossary (web searchable and downloadable HTML and/or spread sheet), Data Dictionary (searchable and downloadable, VOWL, UML Models), FIBOPedia</w:t>
@@ -1348,7 +1364,7 @@
         </w:p>
         <w:p>
           <w:pPr>
-            <w:pStyle w:val="TOC3"/>
+            <w:pStyle w:val="Spistreci3"/>
             <w:tabs>
               <w:tab w:val="right" w:leader="dot" w:pos="9350"/>
             </w:tabs>
@@ -1360,7 +1376,7 @@
           <w:hyperlink w:anchor="_Toc520378647" w:history="1">
             <w:r>
               <w:rPr>
-                <w:rStyle w:val="Hyperlink"/>
+                <w:rStyle w:val="Hipercze"/>
                 <w:noProof/>
               </w:rPr>
               <w:t>Glossary</w:t>
@@ -1417,7 +1433,7 @@
         </w:p>
         <w:p>
           <w:pPr>
-            <w:pStyle w:val="TOC3"/>
+            <w:pStyle w:val="Spistreci3"/>
             <w:tabs>
               <w:tab w:val="right" w:leader="dot" w:pos="9350"/>
             </w:tabs>
@@ -1429,7 +1445,7 @@
           <w:hyperlink w:anchor="_Toc520378648" w:history="1">
             <w:r>
               <w:rPr>
-                <w:rStyle w:val="Hyperlink"/>
+                <w:rStyle w:val="Hipercze"/>
                 <w:noProof/>
               </w:rPr>
               <w:t>UML Models and Diagrams</w:t>
@@ -1483,12 +1499,10 @@
               <w:fldChar w:fldCharType="end"/>
             </w:r>
           </w:hyperlink>
-          <w:bookmarkStart w:id="1" w:name="_GoBack"/>
-          <w:bookmarkEnd w:id="1"/>
         </w:p>
         <w:p>
           <w:pPr>
-            <w:pStyle w:val="TOC3"/>
+            <w:pStyle w:val="Spistreci3"/>
             <w:tabs>
               <w:tab w:val="right" w:leader="dot" w:pos="9350"/>
             </w:tabs>
@@ -1500,7 +1514,7 @@
           <w:hyperlink w:anchor="_Toc520378649" w:history="1">
             <w:r>
               <w:rPr>
-                <w:rStyle w:val="Hyperlink"/>
+                <w:rStyle w:val="Hipercze"/>
                 <w:noProof/>
               </w:rPr>
               <w:t>Visual Notation for OWL (VOWL)</w:t>
@@ -1557,7 +1571,7 @@
         </w:p>
         <w:p>
           <w:pPr>
-            <w:pStyle w:val="TOC2"/>
+            <w:pStyle w:val="Spistreci2"/>
             <w:tabs>
               <w:tab w:val="right" w:leader="dot" w:pos="9350"/>
             </w:tabs>
@@ -1569,7 +1583,7 @@
           <w:hyperlink w:anchor="_Toc520378650" w:history="1">
             <w:r>
               <w:rPr>
-                <w:rStyle w:val="Hyperlink"/>
+                <w:rStyle w:val="Hipercze"/>
                 <w:noProof/>
               </w:rPr>
               <w:t>2.3. FIBO Machine-Readable Products (Vocabulary, Ontology)</w:t>
@@ -1626,7 +1640,7 @@
         </w:p>
         <w:p>
           <w:pPr>
-            <w:pStyle w:val="TOC3"/>
+            <w:pStyle w:val="Spistreci3"/>
             <w:tabs>
               <w:tab w:val="right" w:leader="dot" w:pos="9350"/>
             </w:tabs>
@@ -1638,7 +1652,7 @@
           <w:hyperlink w:anchor="_Toc520378651" w:history="1">
             <w:r>
               <w:rPr>
-                <w:rStyle w:val="Hyperlink"/>
+                <w:rStyle w:val="Hipercze"/>
                 <w:noProof/>
               </w:rPr>
               <w:t>FIBO Vocabulary (SKOS)</w:t>
@@ -1695,7 +1709,7 @@
         </w:p>
         <w:p>
           <w:pPr>
-            <w:pStyle w:val="TOC3"/>
+            <w:pStyle w:val="Spistreci3"/>
             <w:tabs>
               <w:tab w:val="right" w:leader="dot" w:pos="9350"/>
             </w:tabs>
@@ -1707,7 +1721,7 @@
           <w:hyperlink w:anchor="_Toc520378652" w:history="1">
             <w:r>
               <w:rPr>
-                <w:rStyle w:val="Hyperlink"/>
+                <w:rStyle w:val="Hipercze"/>
                 <w:noProof/>
               </w:rPr>
               <w:t>FIBO Ontology Files (OWL)</w:t>
@@ -1764,7 +1778,7 @@
         </w:p>
         <w:p>
           <w:pPr>
-            <w:pStyle w:val="TOC3"/>
+            <w:pStyle w:val="Spistreci3"/>
             <w:tabs>
               <w:tab w:val="right" w:leader="dot" w:pos="9350"/>
             </w:tabs>
@@ -1776,7 +1790,7 @@
           <w:hyperlink w:anchor="_Toc520378653" w:history="1">
             <w:r>
               <w:rPr>
-                <w:rStyle w:val="Hyperlink"/>
+                <w:rStyle w:val="Hipercze"/>
                 <w:noProof/>
               </w:rPr>
               <w:t>Using FIBO OWL Ontology Files Online</w:t>
@@ -1833,7 +1847,7 @@
         </w:p>
         <w:p>
           <w:pPr>
-            <w:pStyle w:val="TOC3"/>
+            <w:pStyle w:val="Spistreci3"/>
             <w:tabs>
               <w:tab w:val="right" w:leader="dot" w:pos="9350"/>
             </w:tabs>
@@ -1845,7 +1859,7 @@
           <w:hyperlink w:anchor="_Toc520378654" w:history="1">
             <w:r>
               <w:rPr>
-                <w:rStyle w:val="Hyperlink"/>
+                <w:rStyle w:val="Hipercze"/>
                 <w:noProof/>
               </w:rPr>
               <w:t>Schema.org</w:t>
@@ -1902,7 +1916,7 @@
         </w:p>
         <w:p>
           <w:pPr>
-            <w:pStyle w:val="TOC1"/>
+            <w:pStyle w:val="Spistreci1"/>
             <w:tabs>
               <w:tab w:val="left" w:pos="440"/>
             </w:tabs>
@@ -1914,7 +1928,7 @@
           <w:hyperlink w:anchor="_Toc520378655" w:history="1">
             <w:r>
               <w:rPr>
-                <w:rStyle w:val="Hyperlink"/>
+                <w:rStyle w:val="Hipercze"/>
                 <w:noProof/>
               </w:rPr>
               <w:t>3.</w:t>
@@ -1928,7 +1942,7 @@
             </w:r>
             <w:r>
               <w:rPr>
-                <w:rStyle w:val="Hyperlink"/>
+                <w:rStyle w:val="Hipercze"/>
                 <w:noProof/>
               </w:rPr>
               <w:t>APPENDIX A - Usage Examples</w:t>
@@ -1985,7 +1999,7 @@
         </w:p>
         <w:p>
           <w:pPr>
-            <w:pStyle w:val="TOC3"/>
+            <w:pStyle w:val="Spistreci3"/>
             <w:tabs>
               <w:tab w:val="right" w:leader="dot" w:pos="9350"/>
             </w:tabs>
@@ -1997,7 +2011,7 @@
           <w:hyperlink w:anchor="_Toc520378656" w:history="1">
             <w:r>
               <w:rPr>
-                <w:rStyle w:val="Hyperlink"/>
+                <w:rStyle w:val="Hipercze"/>
                 <w:noProof/>
               </w:rPr>
               <w:t>Example 1</w:t>
@@ -2054,7 +2068,7 @@
         </w:p>
         <w:p>
           <w:pPr>
-            <w:pStyle w:val="TOC3"/>
+            <w:pStyle w:val="Spistreci3"/>
             <w:tabs>
               <w:tab w:val="right" w:leader="dot" w:pos="9350"/>
             </w:tabs>
@@ -2066,7 +2080,7 @@
           <w:hyperlink w:anchor="_Toc520378657" w:history="1">
             <w:r>
               <w:rPr>
-                <w:rStyle w:val="Hyperlink"/>
+                <w:rStyle w:val="Hipercze"/>
                 <w:noProof/>
               </w:rPr>
               <w:t>Example 2 Mapping Sources in Different Formats (Integration; reporting)</w:t>
@@ -2123,7 +2137,7 @@
         </w:p>
         <w:p>
           <w:pPr>
-            <w:pStyle w:val="TOC1"/>
+            <w:pStyle w:val="Spistreci1"/>
             <w:tabs>
               <w:tab w:val="left" w:pos="440"/>
             </w:tabs>
@@ -2135,7 +2149,7 @@
           <w:hyperlink w:anchor="_Toc520378658" w:history="1">
             <w:r>
               <w:rPr>
-                <w:rStyle w:val="Hyperlink"/>
+                <w:rStyle w:val="Hipercze"/>
                 <w:noProof/>
               </w:rPr>
               <w:t>4.</w:t>
@@ -2149,7 +2163,7 @@
             </w:r>
             <w:r>
               <w:rPr>
-                <w:rStyle w:val="Hyperlink"/>
+                <w:rStyle w:val="Hipercze"/>
                 <w:noProof/>
               </w:rPr>
               <w:t>Appendix B Understanding SMIF UML Diagrams</w:t>
@@ -2206,7 +2220,7 @@
         </w:p>
         <w:p>
           <w:pPr>
-            <w:pStyle w:val="TOC1"/>
+            <w:pStyle w:val="Spistreci1"/>
             <w:rPr>
               <w:rFonts w:eastAsiaTheme="minorEastAsia"/>
               <w:noProof/>
@@ -2215,7 +2229,7 @@
           <w:hyperlink w:anchor="_Toc520378659" w:history="1">
             <w:r>
               <w:rPr>
-                <w:rStyle w:val="Hyperlink"/>
+                <w:rStyle w:val="Hipercze"/>
                 <w:noProof/>
               </w:rPr>
               <w:t>5.  Appendix C - Additional Training Materials</w:t>
@@ -2295,41 +2309,41 @@
     </w:p>
     <w:p>
       <w:pPr>
-        <w:pStyle w:val="Heading1"/>
+        <w:pStyle w:val="Nagwek1"/>
         <w:numPr>
           <w:ilvl w:val="0"/>
           <w:numId w:val="7"/>
         </w:numPr>
         <w:ind w:left="360"/>
       </w:pPr>
-      <w:bookmarkStart w:id="2" w:name="_Toc520378637"/>
+      <w:bookmarkStart w:id="1" w:name="_Toc520378637"/>
       <w:r>
         <w:lastRenderedPageBreak/>
         <w:t>Introduction</w:t>
       </w:r>
-      <w:bookmarkEnd w:id="2"/>
-    </w:p>
-    <w:p>
-      <w:pPr>
-        <w:pStyle w:val="Heading2"/>
+      <w:bookmarkEnd w:id="1"/>
+    </w:p>
+    <w:p>
+      <w:pPr>
+        <w:pStyle w:val="Nagwek2"/>
         <w:numPr>
           <w:ilvl w:val="1"/>
           <w:numId w:val="10"/>
         </w:numPr>
         <w:ind w:left="432"/>
       </w:pPr>
-      <w:bookmarkStart w:id="3" w:name="_Toc520378638"/>
+      <w:bookmarkStart w:id="2" w:name="_Toc520378638"/>
       <w:r>
         <w:t>What is FIBO?</w:t>
       </w:r>
-      <w:bookmarkEnd w:id="3"/>
-    </w:p>
-    <w:p>
-      <w:pPr>
-        <w:pStyle w:val="ListParagraph"/>
+      <w:bookmarkEnd w:id="2"/>
+    </w:p>
+    <w:p>
+      <w:pPr>
+        <w:pStyle w:val="Akapitzlist"/>
         <w:ind w:left="360"/>
       </w:pPr>
-      <w:bookmarkStart w:id="4" w:name="_Hlk485108999"/>
+      <w:bookmarkStart w:id="3" w:name="_Hlk485108999"/>
       <w:r>
         <w:t>The Financial Industry Business Ontology (FIBO) is the industry standard resource for the definitions of business concepts in the financial services industry</w:t>
       </w:r>
@@ -2351,7 +2365,7 @@
     </w:p>
     <w:p>
       <w:pPr>
-        <w:pStyle w:val="ListParagraph"/>
+        <w:pStyle w:val="Akapitzlist"/>
         <w:ind w:left="360"/>
       </w:pPr>
       <w:r>
@@ -2378,13 +2392,13 @@
     </w:p>
     <w:p>
       <w:pPr>
-        <w:pStyle w:val="ListParagraph"/>
+        <w:pStyle w:val="Akapitzlist"/>
         <w:ind w:left="360"/>
       </w:pPr>
     </w:p>
     <w:p>
       <w:pPr>
-        <w:pStyle w:val="ListParagraph"/>
+        <w:pStyle w:val="Akapitzlist"/>
         <w:ind w:left="360"/>
       </w:pPr>
       <w:r>
@@ -2402,7 +2416,7 @@
       <w:hyperlink r:id="rId12" w:history="1">
         <w:r>
           <w:rPr>
-            <w:rStyle w:val="Hyperlink"/>
+            <w:rStyle w:val="Hipercze"/>
           </w:rPr>
           <w:t>http://spec.edmcouncil.org/fibo/doc/20170930_FIBO_BTDM.pdf</w:t>
         </w:r>
@@ -2439,22 +2453,22 @@
     </w:p>
     <w:p>
       <w:pPr>
-        <w:pStyle w:val="Heading2"/>
+        <w:pStyle w:val="Nagwek2"/>
         <w:numPr>
           <w:ilvl w:val="1"/>
           <w:numId w:val="10"/>
         </w:numPr>
         <w:ind w:left="432"/>
       </w:pPr>
-      <w:bookmarkStart w:id="5" w:name="_Toc520378639"/>
+      <w:bookmarkStart w:id="4" w:name="_Toc520378639"/>
       <w:r>
         <w:t>What is an Ontology?</w:t>
       </w:r>
-      <w:bookmarkEnd w:id="5"/>
-    </w:p>
-    <w:p>
-      <w:pPr>
-        <w:pStyle w:val="ListParagraph"/>
+      <w:bookmarkEnd w:id="4"/>
+    </w:p>
+    <w:p>
+      <w:pPr>
+        <w:pStyle w:val="Akapitzlist"/>
         <w:ind w:left="360"/>
       </w:pPr>
       <w:r>
@@ -2490,13 +2504,13 @@
     </w:p>
     <w:p>
       <w:pPr>
-        <w:pStyle w:val="ListParagraph"/>
+        <w:pStyle w:val="Akapitzlist"/>
         <w:ind w:left="360"/>
       </w:pPr>
     </w:p>
     <w:p>
       <w:pPr>
-        <w:pStyle w:val="ListParagraph"/>
+        <w:pStyle w:val="Akapitzlist"/>
         <w:ind w:left="360"/>
         <w:rPr>
           <w:color w:val="0563C1" w:themeColor="hyperlink"/>
@@ -2506,7 +2520,7 @@
     </w:p>
     <w:p>
       <w:pPr>
-        <w:pStyle w:val="ListParagraph"/>
+        <w:pStyle w:val="Akapitzlist"/>
         <w:ind w:left="360"/>
       </w:pPr>
       <w:r>
@@ -2553,18 +2567,18 @@
     </w:p>
     <w:p>
       <w:pPr>
-        <w:pStyle w:val="Heading2"/>
+        <w:pStyle w:val="Nagwek2"/>
         <w:numPr>
           <w:ilvl w:val="1"/>
           <w:numId w:val="10"/>
         </w:numPr>
         <w:ind w:left="432"/>
       </w:pPr>
-      <w:bookmarkStart w:id="6" w:name="_Toc520378640"/>
+      <w:bookmarkStart w:id="5" w:name="_Toc520378640"/>
       <w:r>
         <w:t>FIBO Structure</w:t>
       </w:r>
-      <w:bookmarkEnd w:id="6"/>
+      <w:bookmarkEnd w:id="5"/>
     </w:p>
     <w:p>
       <w:r>
@@ -2716,7 +2730,7 @@
                                     <pic:cNvPicPr/>
                                   </pic:nvPicPr>
                                   <pic:blipFill>
-                                    <a:blip r:embed="rId15">
+                                    <a:blip r:embed="rId16">
                                       <a:extLst>
                                         <a:ext uri="{28A0092B-C50C-407E-A947-70E740481C1C}">
                                           <a14:useLocalDpi xmlns:a14="http://schemas.microsoft.com/office/drawing/2010/main" val="0"/>
@@ -2793,21 +2807,21 @@
     </w:p>
     <w:p>
       <w:pPr>
-        <w:pStyle w:val="Heading2"/>
+        <w:pStyle w:val="Nagwek2"/>
         <w:numPr>
           <w:ilvl w:val="1"/>
           <w:numId w:val="10"/>
         </w:numPr>
         <w:ind w:left="432"/>
       </w:pPr>
+      <w:bookmarkStart w:id="6" w:name="_Toc520378641"/>
       <w:bookmarkStart w:id="7" w:name="_Hlk485031710"/>
-      <w:bookmarkStart w:id="8" w:name="_Toc520378641"/>
-      <w:bookmarkEnd w:id="4"/>
+      <w:bookmarkEnd w:id="3"/>
       <w:r>
         <w:lastRenderedPageBreak/>
         <w:t>FIBO Maturity Levels</w:t>
       </w:r>
-      <w:bookmarkEnd w:id="8"/>
+      <w:bookmarkEnd w:id="6"/>
     </w:p>
     <w:p>
       <w:r>
@@ -2846,7 +2860,7 @@
     <w:p/>
     <w:p>
       <w:pPr>
-        <w:pStyle w:val="NormalWeb"/>
+        <w:pStyle w:val="NormalnyWeb"/>
         <w:numPr>
           <w:ilvl w:val="0"/>
           <w:numId w:val="5"/>
@@ -2921,7 +2935,7 @@
     </w:p>
     <w:p>
       <w:pPr>
-        <w:pStyle w:val="ListParagraph"/>
+        <w:pStyle w:val="Akapitzlist"/>
         <w:widowControl w:val="0"/>
         <w:numPr>
           <w:ilvl w:val="0"/>
@@ -2935,6 +2949,7 @@
       <w:r>
         <w:t>a </w:t>
       </w:r>
+      <w:proofErr w:type="gramStart"/>
       <w:r>
         <w:rPr>
           <w:b/>
@@ -2942,6 +2957,7 @@
         </w:rPr>
         <w:t>Development</w:t>
       </w:r>
+      <w:proofErr w:type="gramEnd"/>
       <w:r>
         <w:t> level, where the ontologie</w:t>
       </w:r>
@@ -2987,24 +3003,24 @@
       <w:r>
         <w:t xml:space="preserve"> Casual users and developers should work with Development FIBO and comment back to the relevant FIBO Content Team through EDM Council JIRA or the feedback form on </w:t>
       </w:r>
-      <w:hyperlink r:id="rId16" w:history="1">
+      <w:hyperlink r:id="rId17" w:history="1">
         <w:r>
           <w:rPr>
-            <w:rStyle w:val="Hyperlink"/>
+            <w:rStyle w:val="Hipercze"/>
           </w:rPr>
           <w:t>https://spec.edmcouncil.org/</w:t>
         </w:r>
       </w:hyperlink>
       <w:r>
         <w:rPr>
-          <w:rStyle w:val="Hyperlink"/>
+          <w:rStyle w:val="Hipercze"/>
         </w:rPr>
         <w:t xml:space="preserve"> </w:t>
       </w:r>
     </w:p>
     <w:p>
       <w:pPr>
-        <w:pStyle w:val="Heading3"/>
+        <w:pStyle w:val="Nagwek3"/>
         <w:rPr>
           <w:sz w:val="28"/>
           <w:szCs w:val="28"/>
@@ -3013,13 +3029,13 @@
     </w:p>
     <w:p>
       <w:pPr>
-        <w:pStyle w:val="Heading3"/>
+        <w:pStyle w:val="Nagwek3"/>
         <w:rPr>
           <w:sz w:val="28"/>
           <w:szCs w:val="28"/>
         </w:rPr>
       </w:pPr>
-      <w:bookmarkStart w:id="9" w:name="_Toc520378642"/>
+      <w:bookmarkStart w:id="8" w:name="_Toc520378642"/>
       <w:r>
         <w:rPr>
           <w:sz w:val="28"/>
@@ -3027,7 +3043,7 @@
         </w:rPr>
         <w:t>FIBO Source Maturity Levels</w:t>
       </w:r>
-      <w:bookmarkEnd w:id="9"/>
+      <w:bookmarkEnd w:id="8"/>
     </w:p>
     <w:p>
       <w:pPr>
@@ -3127,7 +3143,7 @@
     </w:p>
     <w:p>
       <w:pPr>
-        <w:pStyle w:val="ListParagraph"/>
+        <w:pStyle w:val="Akapitzlist"/>
         <w:widowControl w:val="0"/>
         <w:numPr>
           <w:ilvl w:val="0"/>
@@ -3154,8 +3170,13 @@
         <w:t>content</w:t>
       </w:r>
       <w:r>
-        <w:t xml:space="preserve"> team, but</w:t>
-      </w:r>
+        <w:t xml:space="preserve"> </w:t>
+      </w:r>
+      <w:proofErr w:type="gramStart"/>
+      <w:r>
+        <w:t>team, but</w:t>
+      </w:r>
+      <w:proofErr w:type="gramEnd"/>
       <w:r>
         <w:t xml:space="preserve"> have been explicitly rejected.</w:t>
       </w:r>
@@ -3210,7 +3231,7 @@
     </w:p>
     <w:p>
       <w:pPr>
-        <w:pStyle w:val="ListParagraph"/>
+        <w:pStyle w:val="Akapitzlist"/>
         <w:widowControl w:val="0"/>
         <w:numPr>
           <w:ilvl w:val="0"/>
@@ -3257,7 +3278,7 @@
     </w:p>
     <w:p>
       <w:pPr>
-        <w:pStyle w:val="ListParagraph"/>
+        <w:pStyle w:val="Akapitzlist"/>
         <w:widowControl w:val="0"/>
         <w:numPr>
           <w:ilvl w:val="0"/>
@@ -3292,13 +3313,13 @@
     </w:p>
     <w:p>
       <w:pPr>
-        <w:pStyle w:val="Heading3"/>
+        <w:pStyle w:val="Nagwek3"/>
         <w:rPr>
           <w:sz w:val="28"/>
           <w:szCs w:val="28"/>
         </w:rPr>
       </w:pPr>
-      <w:bookmarkStart w:id="10" w:name="_Toc520378643"/>
+      <w:bookmarkStart w:id="9" w:name="_Toc520378643"/>
       <w:r>
         <w:rPr>
           <w:sz w:val="28"/>
@@ -3307,7 +3328,7 @@
         <w:lastRenderedPageBreak/>
         <w:t>FIBO Publication</w:t>
       </w:r>
-      <w:bookmarkEnd w:id="10"/>
+      <w:bookmarkEnd w:id="9"/>
       <w:r>
         <w:rPr>
           <w:sz w:val="28"/>
@@ -3402,7 +3423,7 @@
                                           <pic:cNvPicPr/>
                                         </pic:nvPicPr>
                                         <pic:blipFill>
-                                          <a:blip r:embed="rId17"/>
+                                          <a:blip r:embed="rId18"/>
                                           <a:stretch>
                                             <a:fillRect/>
                                           </a:stretch>
@@ -3469,7 +3490,7 @@
                                     <pic:cNvPicPr/>
                                   </pic:nvPicPr>
                                   <pic:blipFill>
-                                    <a:blip r:embed="rId17"/>
+                                    <a:blip r:embed="rId19"/>
                                     <a:stretch>
                                       <a:fillRect/>
                                     </a:stretch>
@@ -3519,46 +3540,51 @@
     </w:p>
     <w:p>
       <w:pPr>
-        <w:pStyle w:val="Heading1"/>
+        <w:pStyle w:val="Nagwek1"/>
         <w:numPr>
           <w:ilvl w:val="0"/>
           <w:numId w:val="7"/>
         </w:numPr>
         <w:ind w:left="360"/>
       </w:pPr>
-      <w:bookmarkStart w:id="11" w:name="_Toc520378644"/>
+      <w:bookmarkStart w:id="10" w:name="_Toc520378644"/>
       <w:bookmarkEnd w:id="7"/>
       <w:r>
         <w:t>Accessing and Using FIBO</w:t>
       </w:r>
-      <w:bookmarkEnd w:id="11"/>
-    </w:p>
-    <w:p>
-      <w:pPr>
-        <w:pStyle w:val="Heading2"/>
+      <w:bookmarkEnd w:id="10"/>
+    </w:p>
+    <w:p>
+      <w:pPr>
+        <w:pStyle w:val="Nagwek2"/>
         <w:numPr>
           <w:ilvl w:val="1"/>
           <w:numId w:val="9"/>
         </w:numPr>
         <w:ind w:left="432"/>
       </w:pPr>
-      <w:hyperlink r:id="rId18" w:history="1">
-        <w:bookmarkStart w:id="12" w:name="_Toc520378645"/>
+      <w:hyperlink r:id="rId20" w:history="1">
+        <w:bookmarkStart w:id="11" w:name="_Toc520378645"/>
         <w:r>
           <w:rPr>
-            <w:rStyle w:val="Hyperlink"/>
+            <w:rStyle w:val="Hipercze"/>
           </w:rPr>
           <w:t>Using FIBO</w:t>
         </w:r>
-        <w:bookmarkEnd w:id="12"/>
+        <w:bookmarkEnd w:id="11"/>
       </w:hyperlink>
       <w:r>
         <w:t xml:space="preserve"> </w:t>
       </w:r>
     </w:p>
     <w:p>
-      <w:r>
-        <w:t xml:space="preserve">All of FIBO can be read by humans.  However, only FIBO RDF/OWL based products can be </w:t>
+      <w:proofErr w:type="gramStart"/>
+      <w:r>
+        <w:t>All of</w:t>
+      </w:r>
+      <w:proofErr w:type="gramEnd"/>
+      <w:r>
+        <w:t xml:space="preserve"> FIBO can be read by humans.  However, only FIBO RDF/OWL based products can be </w:t>
       </w:r>
       <w:r>
         <w:t xml:space="preserve">embedded in computer applications that can perform </w:t>
@@ -3590,7 +3616,7 @@
     </w:p>
     <w:p>
       <w:pPr>
-        <w:pStyle w:val="ListParagraph"/>
+        <w:pStyle w:val="Akapitzlist"/>
         <w:numPr>
           <w:ilvl w:val="0"/>
           <w:numId w:val="2"/>
@@ -3604,12 +3630,20 @@
         <w:t>uman-readable, cross-referenced dicti</w:t>
       </w:r>
       <w:r>
-        <w:t>onary of terms in FIBO (in HTML, .csv and .xls.</w:t>
-      </w:r>
-    </w:p>
-    <w:p>
-      <w:pPr>
-        <w:pStyle w:val="ListParagraph"/>
+        <w:t>onary of terms in FIBO (in HTML, .csv and .</w:t>
+      </w:r>
+      <w:proofErr w:type="spellStart"/>
+      <w:r>
+        <w:t>xls</w:t>
+      </w:r>
+      <w:proofErr w:type="spellEnd"/>
+      <w:r>
+        <w:t>.</w:t>
+      </w:r>
+    </w:p>
+    <w:p>
+      <w:pPr>
+        <w:pStyle w:val="Akapitzlist"/>
         <w:numPr>
           <w:ilvl w:val="0"/>
           <w:numId w:val="2"/>
@@ -3620,12 +3654,17 @@
         <w:t>Data Dictionary – Am Excel spreadsheet of FIBO terms</w:t>
       </w:r>
       <w:r>
-        <w:t xml:space="preserve"> in .csv and .xls</w:t>
-      </w:r>
-    </w:p>
-    <w:p>
-      <w:pPr>
-        <w:pStyle w:val="ListParagraph"/>
+        <w:t xml:space="preserve"> in .csv and .</w:t>
+      </w:r>
+      <w:proofErr w:type="spellStart"/>
+      <w:r>
+        <w:t>xls</w:t>
+      </w:r>
+      <w:proofErr w:type="spellEnd"/>
+    </w:p>
+    <w:p>
+      <w:pPr>
+        <w:pStyle w:val="Akapitzlist"/>
         <w:numPr>
           <w:ilvl w:val="0"/>
           <w:numId w:val="2"/>
@@ -3656,7 +3695,7 @@
     </w:p>
     <w:p>
       <w:pPr>
-        <w:pStyle w:val="ListParagraph"/>
+        <w:pStyle w:val="Akapitzlist"/>
         <w:numPr>
           <w:ilvl w:val="0"/>
           <w:numId w:val="2"/>
@@ -3678,7 +3717,7 @@
     </w:p>
     <w:p>
       <w:pPr>
-        <w:pStyle w:val="ListParagraph"/>
+        <w:pStyle w:val="Akapitzlist"/>
         <w:numPr>
           <w:ilvl w:val="0"/>
           <w:numId w:val="2"/>
@@ -3724,7 +3763,7 @@
     </w:p>
     <w:p>
       <w:pPr>
-        <w:pStyle w:val="ListParagraph"/>
+        <w:pStyle w:val="Akapitzlist"/>
         <w:numPr>
           <w:ilvl w:val="0"/>
           <w:numId w:val="2"/>
@@ -3746,7 +3785,7 @@
     </w:p>
     <w:p>
       <w:pPr>
-        <w:pStyle w:val="ListParagraph"/>
+        <w:pStyle w:val="Akapitzlist"/>
         <w:numPr>
           <w:ilvl w:val="0"/>
           <w:numId w:val="2"/>
@@ -3757,12 +3796,20 @@
         <w:t>Ontology Files – Machine-readable files in the Web Ontology Language (OWL)</w:t>
       </w:r>
       <w:r>
-        <w:t>, in a variety fo different formats</w:t>
-      </w:r>
-    </w:p>
-    <w:p>
-      <w:pPr>
-        <w:pStyle w:val="ListParagraph"/>
+        <w:t xml:space="preserve">, in a variety </w:t>
+      </w:r>
+      <w:proofErr w:type="spellStart"/>
+      <w:r>
+        <w:t>fo</w:t>
+      </w:r>
+      <w:proofErr w:type="spellEnd"/>
+      <w:r>
+        <w:t xml:space="preserve"> different formats</w:t>
+      </w:r>
+    </w:p>
+    <w:p>
+      <w:pPr>
+        <w:pStyle w:val="Akapitzlist"/>
         <w:numPr>
           <w:ilvl w:val="0"/>
           <w:numId w:val="2"/>
@@ -3791,10 +3838,10 @@
       <w:r>
         <w:t xml:space="preserve"> FIBO </w:t>
       </w:r>
-      <w:hyperlink r:id="rId19" w:history="1">
+      <w:hyperlink r:id="rId21" w:history="1">
         <w:r>
           <w:rPr>
-            <w:rStyle w:val="Hyperlink"/>
+            <w:rStyle w:val="Hipercze"/>
           </w:rPr>
           <w:t>Products</w:t>
         </w:r>
@@ -3820,8 +3867,13 @@
       <w:r>
         <w:t xml:space="preserve">version of </w:t>
       </w:r>
-      <w:r>
-        <w:t>all of FIBO, or a single ontology</w:t>
+      <w:proofErr w:type="gramStart"/>
+      <w:r>
+        <w:t>all of</w:t>
+      </w:r>
+      <w:proofErr w:type="gramEnd"/>
+      <w:r>
+        <w:t xml:space="preserve"> FIBO, or a single ontology</w:t>
       </w:r>
       <w:r>
         <w:t xml:space="preserve">. </w:t>
@@ -3829,14 +3881,14 @@
     </w:p>
     <w:p>
       <w:pPr>
-        <w:pStyle w:val="Heading2"/>
+        <w:pStyle w:val="Nagwek2"/>
         <w:numPr>
           <w:ilvl w:val="1"/>
           <w:numId w:val="9"/>
         </w:numPr>
         <w:ind w:left="432"/>
       </w:pPr>
-      <w:bookmarkStart w:id="13" w:name="_Toc520378646"/>
+      <w:bookmarkStart w:id="12" w:name="_Toc520378646"/>
       <w:r>
         <w:lastRenderedPageBreak/>
         <w:t xml:space="preserve">FIBO Human-Readable </w:t>
@@ -3884,13 +3936,18 @@
         <w:t>)</w:t>
       </w:r>
       <w:r>
-        <w:t>, FIBOPedia</w:t>
-      </w:r>
-      <w:bookmarkEnd w:id="13"/>
-    </w:p>
-    <w:p>
-      <w:pPr>
-        <w:pStyle w:val="Heading3"/>
+        <w:t xml:space="preserve">, </w:t>
+      </w:r>
+      <w:proofErr w:type="spellStart"/>
+      <w:r>
+        <w:t>FIBOPedia</w:t>
+      </w:r>
+      <w:bookmarkEnd w:id="12"/>
+      <w:proofErr w:type="spellEnd"/>
+    </w:p>
+    <w:p>
+      <w:pPr>
+        <w:pStyle w:val="Nagwek3"/>
         <w:rPr>
           <w:rFonts w:asciiTheme="minorHAnsi" w:eastAsiaTheme="minorHAnsi" w:hAnsiTheme="minorHAnsi" w:cstheme="minorBidi"/>
           <w:color w:val="auto"/>
@@ -3898,15 +3955,15 @@
           <w:szCs w:val="22"/>
         </w:rPr>
       </w:pPr>
-      <w:hyperlink r:id="rId20" w:history="1">
-        <w:bookmarkStart w:id="14" w:name="_Toc520378647"/>
+      <w:hyperlink r:id="rId22" w:history="1">
+        <w:bookmarkStart w:id="13" w:name="_Toc520378647"/>
         <w:r>
           <w:rPr>
-            <w:rStyle w:val="Hyperlink"/>
+            <w:rStyle w:val="Hipercze"/>
           </w:rPr>
           <w:t>Glossary</w:t>
         </w:r>
-        <w:bookmarkEnd w:id="14"/>
+        <w:bookmarkEnd w:id="13"/>
       </w:hyperlink>
       <w:r>
         <w:t xml:space="preserve"> </w:t>
@@ -3914,7 +3971,7 @@
     </w:p>
     <w:p>
       <w:pPr>
-        <w:pStyle w:val="NormalWeb"/>
+        <w:pStyle w:val="NormalnyWeb"/>
         <w:rPr>
           <w:rFonts w:asciiTheme="minorHAnsi" w:hAnsiTheme="minorHAnsi" w:cstheme="minorBidi"/>
           <w:sz w:val="22"/>
@@ -3927,7 +3984,25 @@
           <w:sz w:val="22"/>
           <w:szCs w:val="22"/>
         </w:rPr>
-        <w:t>Generated from the OWL the FIBO glossary is a list of classes and properties defined in FIBO, including their logical definition and natural language definition as well as synonyms where available.  As with all of FIBO there is a Production version of the Glossary, which includes definitions of terms that have been vetted by the FIBO content teams, as well as a Development version, which includes terms that are currently being developed.</w:t>
+        <w:t>Generated from the OWL the FIBO glossary is a list of classes and properties defined in FIBO, including their logical definition and natural language definition as well as synonyms where available.  As with all of FIBO there is a Production version of the Glossary, which includes definitions of terms that have been vetted by the FIBO content teams, as well as a </w:t>
+      </w:r>
+      <w:proofErr w:type="gramStart"/>
+      <w:r>
+        <w:rPr>
+          <w:rFonts w:asciiTheme="minorHAnsi" w:hAnsiTheme="minorHAnsi" w:cstheme="minorBidi"/>
+          <w:sz w:val="22"/>
+          <w:szCs w:val="22"/>
+        </w:rPr>
+        <w:t>Development</w:t>
+      </w:r>
+      <w:proofErr w:type="gramEnd"/>
+      <w:r>
+        <w:rPr>
+          <w:rFonts w:asciiTheme="minorHAnsi" w:hAnsiTheme="minorHAnsi" w:cstheme="minorBidi"/>
+          <w:sz w:val="22"/>
+          <w:szCs w:val="22"/>
+        </w:rPr>
+        <w:t> version, which includes terms that are currently being developed.</w:t>
       </w:r>
     </w:p>
     <w:p>
@@ -4003,7 +4078,7 @@
     </w:p>
     <w:p>
       <w:pPr>
-        <w:pStyle w:val="ListParagraph"/>
+        <w:pStyle w:val="Akapitzlist"/>
         <w:numPr>
           <w:ilvl w:val="0"/>
           <w:numId w:val="4"/>
@@ -4021,7 +4096,7 @@
     </w:p>
     <w:p>
       <w:pPr>
-        <w:pStyle w:val="ListParagraph"/>
+        <w:pStyle w:val="Akapitzlist"/>
         <w:numPr>
           <w:ilvl w:val="0"/>
           <w:numId w:val="4"/>
@@ -4051,7 +4126,7 @@
     </w:p>
     <w:p>
       <w:pPr>
-        <w:pStyle w:val="ListParagraph"/>
+        <w:pStyle w:val="Akapitzlist"/>
         <w:numPr>
           <w:ilvl w:val="0"/>
           <w:numId w:val="4"/>
@@ -4084,7 +4159,7 @@
     </w:p>
     <w:p>
       <w:pPr>
-        <w:pStyle w:val="NormalWeb"/>
+        <w:pStyle w:val="NormalnyWeb"/>
         <w:rPr>
           <w:rFonts w:ascii="Arial" w:hAnsi="Arial" w:cs="Arial"/>
           <w:color w:val="666666"/>
@@ -4104,7 +4179,7 @@
     </w:p>
     <w:p>
       <w:pPr>
-        <w:pStyle w:val="NormalWeb"/>
+        <w:pStyle w:val="NormalnyWeb"/>
         <w:numPr>
           <w:ilvl w:val="0"/>
           <w:numId w:val="12"/>
@@ -4128,7 +4203,7 @@
     </w:p>
     <w:p>
       <w:pPr>
-        <w:pStyle w:val="NormalWeb"/>
+        <w:pStyle w:val="NormalnyWeb"/>
         <w:numPr>
           <w:ilvl w:val="0"/>
           <w:numId w:val="12"/>
@@ -4152,7 +4227,7 @@
     </w:p>
     <w:p>
       <w:pPr>
-        <w:pStyle w:val="NormalWeb"/>
+        <w:pStyle w:val="NormalnyWeb"/>
         <w:numPr>
           <w:ilvl w:val="0"/>
           <w:numId w:val="12"/>
@@ -4171,27 +4246,19 @@
           <w:sz w:val="18"/>
           <w:szCs w:val="18"/>
         </w:rPr>
-        <w:t>Downloadable as a .xls for working in a spreadsheet</w:t>
-      </w:r>
-    </w:p>
-    <w:p>
-      <w:pPr>
-        <w:pStyle w:val="NormalWeb"/>
-        <w:contextualSpacing/>
+        <w:t>Downloadable as a .</w:t>
+      </w:r>
+      <w:proofErr w:type="spellStart"/>
+      <w:r>
         <w:rPr>
           <w:rFonts w:ascii="Arial" w:hAnsi="Arial" w:cs="Arial"/>
           <w:color w:val="666666"/>
           <w:sz w:val="18"/>
           <w:szCs w:val="18"/>
         </w:rPr>
-      </w:pPr>
-      <w:r>
-        <w:rPr>
-          <w:rFonts w:ascii="Arial" w:hAnsi="Arial" w:cs="Arial"/>
-          <w:color w:val="666666"/>
-        </w:rPr>
-        <w:t>Web Searchable</w:t>
-      </w:r>
+        <w:t>xls</w:t>
+      </w:r>
+      <w:proofErr w:type="spellEnd"/>
       <w:r>
         <w:rPr>
           <w:rFonts w:ascii="Arial" w:hAnsi="Arial" w:cs="Arial"/>
@@ -4199,12 +4266,40 @@
           <w:sz w:val="18"/>
           <w:szCs w:val="18"/>
         </w:rPr>
+        <w:t xml:space="preserve"> for working in a spreadsheet</w:t>
+      </w:r>
+    </w:p>
+    <w:p>
+      <w:pPr>
+        <w:pStyle w:val="NormalnyWeb"/>
+        <w:contextualSpacing/>
+        <w:rPr>
+          <w:rFonts w:ascii="Arial" w:hAnsi="Arial" w:cs="Arial"/>
+          <w:color w:val="666666"/>
+          <w:sz w:val="18"/>
+          <w:szCs w:val="18"/>
+        </w:rPr>
+      </w:pPr>
+      <w:r>
+        <w:rPr>
+          <w:rFonts w:ascii="Arial" w:hAnsi="Arial" w:cs="Arial"/>
+          <w:color w:val="666666"/>
+        </w:rPr>
+        <w:t>Web Searchable</w:t>
+      </w:r>
+      <w:r>
+        <w:rPr>
+          <w:rFonts w:ascii="Arial" w:hAnsi="Arial" w:cs="Arial"/>
+          <w:color w:val="666666"/>
+          <w:sz w:val="18"/>
+          <w:szCs w:val="18"/>
+        </w:rPr>
         <w:t xml:space="preserve"> </w:t>
       </w:r>
     </w:p>
     <w:p>
       <w:pPr>
-        <w:pStyle w:val="NormalWeb"/>
+        <w:pStyle w:val="NormalnyWeb"/>
         <w:numPr>
           <w:ilvl w:val="0"/>
           <w:numId w:val="13"/>
@@ -4216,10 +4311,10 @@
           <w:szCs w:val="18"/>
         </w:rPr>
       </w:pPr>
-      <w:hyperlink r:id="rId21" w:history="1">
+      <w:hyperlink r:id="rId23" w:history="1">
         <w:r>
           <w:rPr>
-            <w:rStyle w:val="Hyperlink"/>
+            <w:rStyle w:val="Hipercze"/>
             <w:rFonts w:ascii="Arial" w:hAnsi="Arial" w:cs="Arial"/>
             <w:i/>
             <w:iCs/>
@@ -4251,7 +4346,7 @@
     </w:p>
     <w:p>
       <w:pPr>
-        <w:pStyle w:val="NormalWeb"/>
+        <w:pStyle w:val="NormalnyWeb"/>
         <w:numPr>
           <w:ilvl w:val="0"/>
           <w:numId w:val="13"/>
@@ -4264,10 +4359,10 @@
           <w:szCs w:val="18"/>
         </w:rPr>
       </w:pPr>
-      <w:hyperlink r:id="rId22" w:history="1">
+      <w:hyperlink r:id="rId24" w:history="1">
         <w:r>
           <w:rPr>
-            <w:rStyle w:val="Hyperlink"/>
+            <w:rStyle w:val="Hipercze"/>
             <w:rFonts w:ascii="Arial" w:hAnsi="Arial" w:cs="Arial"/>
             <w:i/>
             <w:iCs/>
@@ -4291,7 +4386,7 @@
     </w:p>
     <w:p>
       <w:pPr>
-        <w:pStyle w:val="NormalWeb"/>
+        <w:pStyle w:val="NormalnyWeb"/>
         <w:rPr>
           <w:rFonts w:ascii="Arial" w:hAnsi="Arial" w:cs="Arial"/>
           <w:color w:val="00B0F0"/>
@@ -4324,7 +4419,7 @@
                     <pic:cNvPicPr/>
                   </pic:nvPicPr>
                   <pic:blipFill>
-                    <a:blip r:embed="rId23">
+                    <a:blip r:embed="rId25">
                       <a:extLst>
                         <a:ext uri="{28A0092B-C50C-407E-A947-70E740481C1C}">
                           <a14:useLocalDpi xmlns:a14="http://schemas.microsoft.com/office/drawing/2010/main" val="0"/>
@@ -4383,95 +4478,10 @@
     </w:p>
     <w:p>
       <w:pPr>
-        <w:pStyle w:val="ListParagraph"/>
+        <w:pStyle w:val="Akapitzlist"/>
         <w:numPr>
           <w:ilvl w:val="0"/>
           <w:numId w:val="14"/>
-        </w:numPr>
-        <w:spacing w:after="0" w:line="240" w:lineRule="auto"/>
-        <w:rPr>
-          <w:rFonts w:ascii="Arial" w:hAnsi="Arial" w:cs="Arial"/>
-          <w:color w:val="666666"/>
-          <w:sz w:val="18"/>
-          <w:szCs w:val="18"/>
-        </w:rPr>
-      </w:pPr>
-      <w:hyperlink r:id="rId24" w:history="1">
-        <w:r>
-          <w:rPr>
-            <w:rFonts w:ascii="Arial" w:hAnsi="Arial" w:cs="Arial"/>
-            <w:color w:val="0000FF"/>
-            <w:sz w:val="18"/>
-            <w:szCs w:val="18"/>
-            <w:u w:val="single"/>
-          </w:rPr>
-          <w:t>Production</w:t>
-        </w:r>
-      </w:hyperlink>
-      <w:r>
-        <w:rPr>
-          <w:rFonts w:ascii="Arial" w:hAnsi="Arial" w:cs="Arial"/>
-          <w:color w:val="666666"/>
-          <w:sz w:val="18"/>
-          <w:szCs w:val="18"/>
-        </w:rPr>
-        <w:t> </w:t>
-      </w:r>
-    </w:p>
-    <w:p>
-      <w:pPr>
-        <w:pStyle w:val="ListParagraph"/>
-        <w:numPr>
-          <w:ilvl w:val="0"/>
-          <w:numId w:val="14"/>
-        </w:numPr>
-        <w:spacing w:before="100" w:beforeAutospacing="1" w:after="100" w:afterAutospacing="1" w:line="240" w:lineRule="auto"/>
-        <w:rPr>
-          <w:rFonts w:ascii="Arial" w:hAnsi="Arial" w:cs="Arial"/>
-          <w:color w:val="666666"/>
-          <w:sz w:val="18"/>
-          <w:szCs w:val="18"/>
-        </w:rPr>
-      </w:pPr>
-      <w:hyperlink r:id="rId25" w:history="1">
-        <w:r>
-          <w:rPr>
-            <w:rFonts w:ascii="Arial" w:hAnsi="Arial" w:cs="Arial"/>
-            <w:color w:val="0000FF"/>
-            <w:sz w:val="18"/>
-            <w:szCs w:val="18"/>
-            <w:u w:val="single"/>
-          </w:rPr>
-          <w:t>Development</w:t>
-        </w:r>
-      </w:hyperlink>
-    </w:p>
-    <w:p>
-      <w:pPr>
-        <w:spacing w:after="0"/>
-        <w:rPr>
-          <w:rFonts w:ascii="Arial" w:hAnsi="Arial" w:cs="Arial"/>
-          <w:color w:val="666666"/>
-          <w:sz w:val="24"/>
-          <w:szCs w:val="24"/>
-        </w:rPr>
-      </w:pPr>
-      <w:r>
-        <w:rPr>
-          <w:rFonts w:ascii="Arial" w:hAnsi="Arial" w:cs="Arial"/>
-          <w:color w:val="666666"/>
-          <w:sz w:val="24"/>
-          <w:szCs w:val="24"/>
-        </w:rPr>
-        <w:t>.xlsx format; </w:t>
-      </w:r>
-    </w:p>
-    <w:p>
-      <w:pPr>
-        <w:pStyle w:val="ListParagraph"/>
-        <w:numPr>
-          <w:ilvl w:val="0"/>
-          <w:numId w:val="15"/>
         </w:numPr>
         <w:spacing w:after="0" w:line="240" w:lineRule="auto"/>
         <w:rPr>
@@ -4505,7 +4515,112 @@
     </w:p>
     <w:p>
       <w:pPr>
-        <w:pStyle w:val="ListParagraph"/>
+        <w:pStyle w:val="Akapitzlist"/>
+        <w:numPr>
+          <w:ilvl w:val="0"/>
+          <w:numId w:val="14"/>
+        </w:numPr>
+        <w:spacing w:before="100" w:beforeAutospacing="1" w:after="100" w:afterAutospacing="1" w:line="240" w:lineRule="auto"/>
+        <w:rPr>
+          <w:rFonts w:ascii="Arial" w:hAnsi="Arial" w:cs="Arial"/>
+          <w:color w:val="666666"/>
+          <w:sz w:val="18"/>
+          <w:szCs w:val="18"/>
+        </w:rPr>
+      </w:pPr>
+      <w:hyperlink r:id="rId27" w:history="1">
+        <w:r>
+          <w:rPr>
+            <w:rFonts w:ascii="Arial" w:hAnsi="Arial" w:cs="Arial"/>
+            <w:color w:val="0000FF"/>
+            <w:sz w:val="18"/>
+            <w:szCs w:val="18"/>
+            <w:u w:val="single"/>
+          </w:rPr>
+          <w:t>Development</w:t>
+        </w:r>
+      </w:hyperlink>
+    </w:p>
+    <w:p>
+      <w:pPr>
+        <w:spacing w:after="0"/>
+        <w:rPr>
+          <w:rFonts w:ascii="Arial" w:hAnsi="Arial" w:cs="Arial"/>
+          <w:color w:val="666666"/>
+          <w:sz w:val="24"/>
+          <w:szCs w:val="24"/>
+        </w:rPr>
+      </w:pPr>
+      <w:r>
+        <w:rPr>
+          <w:rFonts w:ascii="Arial" w:hAnsi="Arial" w:cs="Arial"/>
+          <w:color w:val="666666"/>
+          <w:sz w:val="24"/>
+          <w:szCs w:val="24"/>
+        </w:rPr>
+        <w:t xml:space="preserve">.xlsx </w:t>
+      </w:r>
+      <w:proofErr w:type="gramStart"/>
+      <w:r>
+        <w:rPr>
+          <w:rFonts w:ascii="Arial" w:hAnsi="Arial" w:cs="Arial"/>
+          <w:color w:val="666666"/>
+          <w:sz w:val="24"/>
+          <w:szCs w:val="24"/>
+        </w:rPr>
+        <w:t>format;</w:t>
+      </w:r>
+      <w:proofErr w:type="gramEnd"/>
+      <w:r>
+        <w:rPr>
+          <w:rFonts w:ascii="Arial" w:hAnsi="Arial" w:cs="Arial"/>
+          <w:color w:val="666666"/>
+          <w:sz w:val="24"/>
+          <w:szCs w:val="24"/>
+        </w:rPr>
+        <w:t> </w:t>
+      </w:r>
+    </w:p>
+    <w:p>
+      <w:pPr>
+        <w:pStyle w:val="Akapitzlist"/>
+        <w:numPr>
+          <w:ilvl w:val="0"/>
+          <w:numId w:val="15"/>
+        </w:numPr>
+        <w:spacing w:after="0" w:line="240" w:lineRule="auto"/>
+        <w:rPr>
+          <w:rFonts w:ascii="Arial" w:hAnsi="Arial" w:cs="Arial"/>
+          <w:color w:val="666666"/>
+          <w:sz w:val="18"/>
+          <w:szCs w:val="18"/>
+        </w:rPr>
+      </w:pPr>
+      <w:hyperlink r:id="rId28" w:history="1">
+        <w:r>
+          <w:rPr>
+            <w:rFonts w:ascii="Arial" w:hAnsi="Arial" w:cs="Arial"/>
+            <w:color w:val="0000FF"/>
+            <w:sz w:val="18"/>
+            <w:szCs w:val="18"/>
+            <w:u w:val="single"/>
+          </w:rPr>
+          <w:t>Production</w:t>
+        </w:r>
+      </w:hyperlink>
+      <w:r>
+        <w:rPr>
+          <w:rFonts w:ascii="Arial" w:hAnsi="Arial" w:cs="Arial"/>
+          <w:color w:val="666666"/>
+          <w:sz w:val="18"/>
+          <w:szCs w:val="18"/>
+        </w:rPr>
+        <w:t> </w:t>
+      </w:r>
+    </w:p>
+    <w:p>
+      <w:pPr>
+        <w:pStyle w:val="Akapitzlist"/>
         <w:numPr>
           <w:ilvl w:val="0"/>
           <w:numId w:val="15"/>
@@ -4518,7 +4633,7 @@
           <w:szCs w:val="18"/>
         </w:rPr>
       </w:pPr>
-      <w:hyperlink r:id="rId27" w:history="1">
+      <w:hyperlink r:id="rId29" w:history="1">
         <w:r>
           <w:rPr>
             <w:rFonts w:ascii="Arial" w:hAnsi="Arial" w:cs="Arial"/>
@@ -4574,7 +4689,7 @@
                     <pic:cNvPicPr/>
                   </pic:nvPicPr>
                   <pic:blipFill>
-                    <a:blip r:embed="rId28" cstate="print">
+                    <a:blip r:embed="rId30" cstate="print">
                       <a:extLst>
                         <a:ext uri="{28A0092B-C50C-407E-A947-70E740481C1C}">
                           <a14:useLocalDpi xmlns:a14="http://schemas.microsoft.com/office/drawing/2010/main" val="0"/>
@@ -4603,23 +4718,23 @@
     </w:p>
     <w:p>
       <w:pPr>
-        <w:pStyle w:val="ListParagraph"/>
+        <w:pStyle w:val="Akapitzlist"/>
         <w:numPr>
           <w:ilvl w:val="0"/>
           <w:numId w:val="11"/>
         </w:numPr>
         <w:rPr>
-          <w:rStyle w:val="Hyperlink"/>
+          <w:rStyle w:val="Hipercze"/>
           <w:color w:val="000000" w:themeColor="text1"/>
           <w:sz w:val="24"/>
           <w:szCs w:val="24"/>
           <w:u w:val="none"/>
         </w:rPr>
       </w:pPr>
-      <w:hyperlink r:id="rId29" w:history="1">
+      <w:hyperlink r:id="rId31" w:history="1">
         <w:r>
           <w:rPr>
-            <w:rStyle w:val="Hyperlink"/>
+            <w:rStyle w:val="Hipercze"/>
             <w:rFonts w:asciiTheme="majorHAnsi" w:eastAsiaTheme="majorEastAsia" w:hAnsiTheme="majorHAnsi" w:cstheme="majorBidi"/>
             <w:sz w:val="24"/>
             <w:szCs w:val="24"/>
@@ -4630,7 +4745,7 @@
     </w:p>
     <w:p>
       <w:pPr>
-        <w:pStyle w:val="ListParagraph"/>
+        <w:pStyle w:val="Akapitzlist"/>
         <w:numPr>
           <w:ilvl w:val="0"/>
           <w:numId w:val="11"/>
@@ -4667,7 +4782,7 @@
                     <pic:cNvPicPr/>
                   </pic:nvPicPr>
                   <pic:blipFill>
-                    <a:blip r:embed="rId30">
+                    <a:blip r:embed="rId32">
                       <a:extLst>
                         <a:ext uri="{28A0092B-C50C-407E-A947-70E740481C1C}">
                           <a14:useLocalDpi xmlns:a14="http://schemas.microsoft.com/office/drawing/2010/main" val="0"/>
@@ -4704,13 +4819,29 @@
           <w:rFonts w:cstheme="majorBidi"/>
           <w:color w:val="000000" w:themeColor="text1"/>
         </w:rPr>
-        <w:t xml:space="preserve">FIBO as a more traditional data dictionary searchable from the Web and down loadable in .xls. Provides a summary of each of the classes in FIBO, with the operational fields (using the data dictionary word; called "properties" in OWL) that apply to each of them. Below is a sample from the </w:t>
-      </w:r>
+        <w:t>FIBO as a more traditional data dictionary searchable from the Web and down loadable in .</w:t>
+      </w:r>
+      <w:proofErr w:type="spellStart"/>
       <w:r>
         <w:rPr>
           <w:rFonts w:cstheme="majorBidi"/>
           <w:color w:val="000000" w:themeColor="text1"/>
         </w:rPr>
+        <w:t>xls</w:t>
+      </w:r>
+      <w:proofErr w:type="spellEnd"/>
+      <w:r>
+        <w:rPr>
+          <w:rFonts w:cstheme="majorBidi"/>
+          <w:color w:val="000000" w:themeColor="text1"/>
+        </w:rPr>
+        <w:t xml:space="preserve">. Provides a summary of each of the classes in FIBO, with the operational fields (using the data dictionary word; called "properties" in OWL) that apply to each of them. Below is a sample from the </w:t>
+      </w:r>
+      <w:r>
+        <w:rPr>
+          <w:rFonts w:cstheme="majorBidi"/>
+          <w:color w:val="000000" w:themeColor="text1"/>
+        </w:rPr>
         <w:lastRenderedPageBreak/>
         <w:t>FIBO Data Dictionary launch page and an example from a search on Equity</w:t>
       </w:r>
@@ -4721,10 +4852,10 @@
         </w:rPr>
         <w:t xml:space="preserve"> in the </w:t>
       </w:r>
-      <w:hyperlink r:id="rId31" w:history="1">
+      <w:hyperlink r:id="rId33" w:history="1">
         <w:r>
           <w:rPr>
-            <w:rStyle w:val="Hyperlink"/>
+            <w:rStyle w:val="Hipercze"/>
             <w:rFonts w:cstheme="majorBidi"/>
           </w:rPr>
           <w:t xml:space="preserve">FIBO Unabridged </w:t>
@@ -4806,7 +4937,7 @@
                                             <pic:cNvPicPr/>
                                           </pic:nvPicPr>
                                           <pic:blipFill>
-                                            <a:blip r:embed="rId32">
+                                            <a:blip r:embed="rId34">
                                               <a:extLst>
                                                 <a:ext uri="{28A0092B-C50C-407E-A947-70E740481C1C}">
                                                   <a14:useLocalDpi xmlns:a14="http://schemas.microsoft.com/office/drawing/2010/main" val="0"/>
@@ -4879,7 +5010,7 @@
                                       <pic:cNvPicPr/>
                                     </pic:nvPicPr>
                                     <pic:blipFill>
-                                      <a:blip r:embed="rId32">
+                                      <a:blip r:embed="rId35">
                                         <a:extLst>
                                           <a:ext uri="{28A0092B-C50C-407E-A947-70E740481C1C}">
                                             <a14:useLocalDpi xmlns:a14="http://schemas.microsoft.com/office/drawing/2010/main" val="0"/>
@@ -4916,7 +5047,7 @@
         </w:r>
         <w:r>
           <w:rPr>
-            <w:rStyle w:val="Hyperlink"/>
+            <w:rStyle w:val="Hipercze"/>
             <w:rFonts w:cstheme="majorBidi"/>
           </w:rPr>
           <w:t>Data Dictionary</w:t>
@@ -4955,42 +5086,42 @@
     </w:p>
     <w:p>
       <w:pPr>
-        <w:pStyle w:val="Heading3"/>
-        <w:rPr>
-          <w:rStyle w:val="Hyperlink"/>
-        </w:rPr>
-      </w:pPr>
-      <w:r>
-        <w:rPr>
-          <w:rStyle w:val="Hyperlink"/>
+        <w:pStyle w:val="Nagwek3"/>
+        <w:rPr>
+          <w:rStyle w:val="Hipercze"/>
+        </w:rPr>
+      </w:pPr>
+      <w:r>
+        <w:rPr>
+          <w:rStyle w:val="Hipercze"/>
         </w:rPr>
         <w:fldChar w:fldCharType="begin"/>
       </w:r>
       <w:r>
         <w:rPr>
-          <w:rStyle w:val="Hyperlink"/>
+          <w:rStyle w:val="Hipercze"/>
         </w:rPr>
         <w:instrText xml:space="preserve"> HYPERLINK "https://spec.edmcouncil.org/static/smif/Production SMIF UML Diagrams-new links.html" </w:instrText>
       </w:r>
       <w:r>
         <w:rPr>
-          <w:rStyle w:val="Hyperlink"/>
+          <w:rStyle w:val="Hipercze"/>
         </w:rPr>
         <w:fldChar w:fldCharType="separate"/>
       </w:r>
-      <w:bookmarkStart w:id="15" w:name="_Toc520378648"/>
-      <w:r>
-        <w:rPr>
-          <w:rStyle w:val="Hyperlink"/>
+      <w:bookmarkStart w:id="14" w:name="_Toc520378648"/>
+      <w:r>
+        <w:rPr>
+          <w:rStyle w:val="Hipercze"/>
         </w:rPr>
         <w:t>UML Models and Diagrams</w:t>
       </w:r>
-      <w:bookmarkEnd w:id="15"/>
-    </w:p>
-    <w:p>
-      <w:r>
-        <w:rPr>
-          <w:rStyle w:val="Hyperlink"/>
+      <w:bookmarkEnd w:id="14"/>
+    </w:p>
+    <w:p>
+      <w:r>
+        <w:rPr>
+          <w:rStyle w:val="Hipercze"/>
           <w:rFonts w:asciiTheme="majorHAnsi" w:eastAsiaTheme="majorEastAsia" w:hAnsiTheme="majorHAnsi" w:cstheme="majorBidi"/>
           <w:sz w:val="24"/>
           <w:szCs w:val="24"/>
@@ -5022,7 +5153,23 @@
         <w:t xml:space="preserve">ederation (SMIF). </w:t>
       </w:r>
       <w:r>
-        <w:t xml:space="preserve"> The specific flavor of SMIF used in the current Products is supported by Cameo Concept Modeler (CCM), a MagicDraw plug-in from NoMagic Inc. </w:t>
+        <w:t xml:space="preserve"> The specific flavor of SMIF used in the current Products is supported by Cameo Concept Modeler (CCM), a </w:t>
+      </w:r>
+      <w:proofErr w:type="spellStart"/>
+      <w:r>
+        <w:t>MagicDraw</w:t>
+      </w:r>
+      <w:proofErr w:type="spellEnd"/>
+      <w:r>
+        <w:t xml:space="preserve"> plug-in from </w:t>
+      </w:r>
+      <w:proofErr w:type="spellStart"/>
+      <w:r>
+        <w:t>NoMagic</w:t>
+      </w:r>
+      <w:proofErr w:type="spellEnd"/>
+      <w:r>
+        <w:t xml:space="preserve"> Inc. </w:t>
       </w:r>
       <w:r>
         <w:t>CCM may be used to generate, import and edit OWL ontologies.</w:t>
@@ -5032,10 +5179,10 @@
       <w:r>
         <w:t xml:space="preserve">As further implementations of </w:t>
       </w:r>
-      <w:hyperlink r:id="rId33" w:history="1">
+      <w:hyperlink r:id="rId36" w:history="1">
         <w:r>
           <w:rPr>
-            <w:rStyle w:val="Hyperlink"/>
+            <w:rStyle w:val="Hipercze"/>
           </w:rPr>
           <w:t>SMIF</w:t>
         </w:r>
@@ -5080,661 +5227,6 @@
       </w:r>
       <w:r>
         <w:t>diagrams used for FIBO together with examples.</w:t>
-      </w:r>
-    </w:p>
-    <w:p>
-      <w:pPr>
-        <w:pStyle w:val="Heading3"/>
-        <w:rPr>
-          <w:rStyle w:val="Hyperlink"/>
-        </w:rPr>
-      </w:pPr>
-      <w:r>
-        <w:rPr>
-          <w:rStyle w:val="Hyperlink"/>
-        </w:rPr>
-        <w:fldChar w:fldCharType="begin"/>
-      </w:r>
-      <w:r>
-        <w:rPr>
-          <w:rStyle w:val="Hyperlink"/>
-        </w:rPr>
-        <w:instrText xml:space="preserve"> HYPERLINK "https://spec.edmcouncil.org/fibo/widoco/master/latest/vowltree.html" </w:instrText>
-      </w:r>
-      <w:r>
-        <w:rPr>
-          <w:rStyle w:val="Hyperlink"/>
-        </w:rPr>
-        <w:fldChar w:fldCharType="separate"/>
-      </w:r>
-      <w:bookmarkStart w:id="16" w:name="_Toc520378649"/>
-      <w:r>
-        <w:rPr>
-          <w:rStyle w:val="Hyperlink"/>
-        </w:rPr>
-        <w:t>Visual Notation for OWL (VOWL)</w:t>
-      </w:r>
-      <w:bookmarkEnd w:id="16"/>
-    </w:p>
-    <w:p>
-      <w:pPr>
-        <w:spacing w:before="100" w:beforeAutospacing="1" w:after="100" w:afterAutospacing="1"/>
-      </w:pPr>
-      <w:r>
-        <w:rPr>
-          <w:rStyle w:val="Hyperlink"/>
-        </w:rPr>
-        <w:fldChar w:fldCharType="end"/>
-      </w:r>
-      <w:r>
-        <w:t>The Wizard for DOCumenting Ontologies (WIDOCO) displays FIBO as a set of interlinked documents for each component ontology, along with an interactive diagram of the classes and relationships in the ontology. </w:t>
-      </w:r>
-      <w:r>
-        <w:br/>
-        <w:t>The WIDOCO documentation includes a </w:t>
-      </w:r>
-      <w:hyperlink r:id="rId34" w:history="1">
-        <w:r>
-          <w:t>Production</w:t>
-        </w:r>
-      </w:hyperlink>
-      <w:r>
-        <w:t> version, with definitions of classes and properties that have been vetted by the FIBO content teams, as well as a </w:t>
-      </w:r>
-      <w:hyperlink r:id="rId35" w:history="1">
-        <w:r>
-          <w:t>Development</w:t>
-        </w:r>
-      </w:hyperlink>
-      <w:r>
-        <w:t> version, which includes classes and properties that are currently being developed.</w:t>
-      </w:r>
-    </w:p>
-    <w:p>
-      <w:pPr>
-        <w:shd w:val="clear" w:color="auto" w:fill="FFFFFF"/>
-      </w:pPr>
-      <w:r>
-        <w:t xml:space="preserve">A search on any Class that has the word VOWL after it, will usually return a very complicated bubble chart as in the example below.  </w:t>
-      </w:r>
-    </w:p>
-    <w:p>
-      <w:r>
-        <w:rPr>
-          <w:noProof/>
-        </w:rPr>
-        <w:lastRenderedPageBreak/>
-        <mc:AlternateContent>
-          <mc:Choice Requires="wps">
-            <w:drawing>
-              <wp:anchor distT="0" distB="0" distL="114300" distR="114300" simplePos="0" relativeHeight="251664384" behindDoc="0" locked="0" layoutInCell="1" allowOverlap="1" wp14:anchorId="5EB70B9D" wp14:editId="2F45692B">
-                <wp:simplePos x="0" y="0"/>
-                <wp:positionH relativeFrom="column">
-                  <wp:posOffset>1994535</wp:posOffset>
-                </wp:positionH>
-                <wp:positionV relativeFrom="paragraph">
-                  <wp:posOffset>3210560</wp:posOffset>
-                </wp:positionV>
-                <wp:extent cx="4001135" cy="2514600"/>
-                <wp:effectExtent l="0" t="0" r="0" b="0"/>
-                <wp:wrapSquare wrapText="bothSides"/>
-                <wp:docPr id="8" name="Text Box 8"/>
-                <wp:cNvGraphicFramePr/>
-                <a:graphic xmlns:a="http://schemas.openxmlformats.org/drawingml/2006/main">
-                  <a:graphicData uri="http://schemas.microsoft.com/office/word/2010/wordprocessingShape">
-                    <wps:wsp>
-                      <wps:cNvSpPr txBox="1"/>
-                      <wps:spPr>
-                        <a:xfrm flipH="1">
-                          <a:off x="0" y="0"/>
-                          <a:ext cx="4001135" cy="2514600"/>
-                        </a:xfrm>
-                        <a:prstGeom prst="rect">
-                          <a:avLst/>
-                        </a:prstGeom>
-                        <a:noFill/>
-                        <a:ln>
-                          <a:noFill/>
-                        </a:ln>
-                        <a:effectLst/>
-                      </wps:spPr>
-                      <wps:style>
-                        <a:lnRef idx="0">
-                          <a:schemeClr val="accent1"/>
-                        </a:lnRef>
-                        <a:fillRef idx="0">
-                          <a:schemeClr val="accent1"/>
-                        </a:fillRef>
-                        <a:effectRef idx="0">
-                          <a:schemeClr val="accent1"/>
-                        </a:effectRef>
-                        <a:fontRef idx="minor">
-                          <a:schemeClr val="dk1"/>
-                        </a:fontRef>
-                      </wps:style>
-                      <wps:txbx>
-                        <w:txbxContent>
-                          <w:p>
-                            <w:r>
-                              <w:rPr>
-                                <w:noProof/>
-                              </w:rPr>
-                              <w:drawing>
-                                <wp:inline distT="0" distB="0" distL="0" distR="0" wp14:anchorId="382B5B81" wp14:editId="726232D6">
-                                  <wp:extent cx="3818255" cy="2514039"/>
-                                  <wp:effectExtent l="0" t="0" r="0" b="635"/>
-                                  <wp:docPr id="15" name="Picture 15"/>
-                                  <wp:cNvGraphicFramePr>
-                                    <a:graphicFrameLocks xmlns:a="http://schemas.openxmlformats.org/drawingml/2006/main" noChangeAspect="1"/>
-                                  </wp:cNvGraphicFramePr>
-                                  <a:graphic xmlns:a="http://schemas.openxmlformats.org/drawingml/2006/main">
-                                    <a:graphicData uri="http://schemas.openxmlformats.org/drawingml/2006/picture">
-                                      <pic:pic xmlns:pic="http://schemas.openxmlformats.org/drawingml/2006/picture">
-                                        <pic:nvPicPr>
-                                          <pic:cNvPr id="7" name="Screen Shot 2017-12-19 at 8.38.16 AM.png"/>
-                                          <pic:cNvPicPr/>
-                                        </pic:nvPicPr>
-                                        <pic:blipFill>
-                                          <a:blip r:embed="rId36">
-                                            <a:extLst>
-                                              <a:ext uri="{28A0092B-C50C-407E-A947-70E740481C1C}">
-                                                <a14:useLocalDpi xmlns:a14="http://schemas.microsoft.com/office/drawing/2010/main" val="0"/>
-                                              </a:ext>
-                                            </a:extLst>
-                                          </a:blip>
-                                          <a:stretch>
-                                            <a:fillRect/>
-                                          </a:stretch>
-                                        </pic:blipFill>
-                                        <pic:spPr>
-                                          <a:xfrm>
-                                            <a:off x="0" y="0"/>
-                                            <a:ext cx="3818255" cy="2514039"/>
-                                          </a:xfrm>
-                                          <a:prstGeom prst="rect">
-                                            <a:avLst/>
-                                          </a:prstGeom>
-                                        </pic:spPr>
-                                      </pic:pic>
-                                    </a:graphicData>
-                                  </a:graphic>
-                                </wp:inline>
-                              </w:drawing>
-                            </w:r>
-                          </w:p>
-                        </w:txbxContent>
-                      </wps:txbx>
-                      <wps:bodyPr rot="0" spcFirstLastPara="0" vertOverflow="overflow" horzOverflow="overflow" vert="horz" wrap="square" lIns="91440" tIns="45720" rIns="91440" bIns="45720" numCol="1" spcCol="0" rtlCol="0" fromWordArt="0" anchor="t" anchorCtr="0" forceAA="0" compatLnSpc="1">
-                        <a:prstTxWarp prst="textNoShape">
-                          <a:avLst/>
-                        </a:prstTxWarp>
-                        <a:noAutofit/>
-                      </wps:bodyPr>
-                    </wps:wsp>
-                  </a:graphicData>
-                </a:graphic>
-                <wp14:sizeRelH relativeFrom="margin">
-                  <wp14:pctWidth>0</wp14:pctWidth>
-                </wp14:sizeRelH>
-                <wp14:sizeRelV relativeFrom="margin">
-                  <wp14:pctHeight>0</wp14:pctHeight>
-                </wp14:sizeRelV>
-              </wp:anchor>
-            </w:drawing>
-          </mc:Choice>
-          <mc:Fallback>
-            <w:pict>
-              <v:shape w14:anchorId="5EB70B9D" id="Text Box 8" o:spid="_x0000_s1029" type="#_x0000_t202" style="position:absolute;margin-left:157.05pt;margin-top:252.8pt;width:315.05pt;height:198pt;flip:x;z-index:251664384;visibility:visible;mso-wrap-style:square;mso-width-percent:0;mso-height-percent:0;mso-wrap-distance-left:9pt;mso-wrap-distance-top:0;mso-wrap-distance-right:9pt;mso-wrap-distance-bottom:0;mso-position-horizontal:absolute;mso-position-horizontal-relative:text;mso-position-vertical:absolute;mso-position-vertical-relative:text;mso-width-percent:0;mso-height-percent:0;mso-width-relative:margin;mso-height-relative:margin;v-text-anchor:top" o:gfxdata="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" filled="f" stroked="f">
-                <v:textbox>
-                  <w:txbxContent>
-                    <w:p>
-                      <w:r>
-                        <w:rPr>
-                          <w:noProof/>
-                        </w:rPr>
-                        <w:drawing>
-                          <wp:inline distT="0" distB="0" distL="0" distR="0" wp14:anchorId="382B5B81" wp14:editId="726232D6">
-                            <wp:extent cx="3818255" cy="2514039"/>
-                            <wp:effectExtent l="0" t="0" r="0" b="635"/>
-                            <wp:docPr id="15" name="Picture 15"/>
-                            <wp:cNvGraphicFramePr>
-                              <a:graphicFrameLocks xmlns:a="http://schemas.openxmlformats.org/drawingml/2006/main" noChangeAspect="1"/>
-                            </wp:cNvGraphicFramePr>
-                            <a:graphic xmlns:a="http://schemas.openxmlformats.org/drawingml/2006/main">
-                              <a:graphicData uri="http://schemas.openxmlformats.org/drawingml/2006/picture">
-                                <pic:pic xmlns:pic="http://schemas.openxmlformats.org/drawingml/2006/picture">
-                                  <pic:nvPicPr>
-                                    <pic:cNvPr id="7" name="Screen Shot 2017-12-19 at 8.38.16 AM.png"/>
-                                    <pic:cNvPicPr/>
-                                  </pic:nvPicPr>
-                                  <pic:blipFill>
-                                    <a:blip r:embed="rId36">
-                                      <a:extLst>
-                                        <a:ext uri="{28A0092B-C50C-407E-A947-70E740481C1C}">
-                                          <a14:useLocalDpi xmlns:a14="http://schemas.microsoft.com/office/drawing/2010/main" val="0"/>
-                                        </a:ext>
-                                      </a:extLst>
-                                    </a:blip>
-                                    <a:stretch>
-                                      <a:fillRect/>
-                                    </a:stretch>
-                                  </pic:blipFill>
-                                  <pic:spPr>
-                                    <a:xfrm>
-                                      <a:off x="0" y="0"/>
-                                      <a:ext cx="3818255" cy="2514039"/>
-                                    </a:xfrm>
-                                    <a:prstGeom prst="rect">
-                                      <a:avLst/>
-                                    </a:prstGeom>
-                                  </pic:spPr>
-                                </pic:pic>
-                              </a:graphicData>
-                            </a:graphic>
-                          </wp:inline>
-                        </w:drawing>
-                      </w:r>
-                    </w:p>
-                  </w:txbxContent>
-                </v:textbox>
-                <w10:wrap type="square"/>
-              </v:shape>
-            </w:pict>
-          </mc:Fallback>
-        </mc:AlternateContent>
-      </w:r>
-      <w:r>
-        <w:rPr>
-          <w:noProof/>
-        </w:rPr>
-        <mc:AlternateContent>
-          <mc:Choice Requires="wps">
-            <w:drawing>
-              <wp:anchor distT="0" distB="0" distL="114300" distR="114300" simplePos="0" relativeHeight="251663360" behindDoc="0" locked="0" layoutInCell="1" allowOverlap="1" wp14:anchorId="14E05603" wp14:editId="7D507E30">
-                <wp:simplePos x="0" y="0"/>
-                <wp:positionH relativeFrom="column">
-                  <wp:posOffset>-174625</wp:posOffset>
-                </wp:positionH>
-                <wp:positionV relativeFrom="paragraph">
-                  <wp:posOffset>3434715</wp:posOffset>
-                </wp:positionV>
-                <wp:extent cx="2395855" cy="1948815"/>
-                <wp:effectExtent l="0" t="0" r="12065" b="0"/>
-                <wp:wrapSquare wrapText="bothSides"/>
-                <wp:docPr id="10" name="Text Box 10"/>
-                <wp:cNvGraphicFramePr/>
-                <a:graphic xmlns:a="http://schemas.openxmlformats.org/drawingml/2006/main">
-                  <a:graphicData uri="http://schemas.microsoft.com/office/word/2010/wordprocessingShape">
-                    <wps:wsp>
-                      <wps:cNvSpPr txBox="1"/>
-                      <wps:spPr>
-                        <a:xfrm rot="16200000">
-                          <a:off x="0" y="0"/>
-                          <a:ext cx="2395855" cy="1948815"/>
-                        </a:xfrm>
-                        <a:prstGeom prst="rect">
-                          <a:avLst/>
-                        </a:prstGeom>
-                        <a:noFill/>
-                        <a:ln>
-                          <a:noFill/>
-                        </a:ln>
-                        <a:effectLst/>
-                      </wps:spPr>
-                      <wps:style>
-                        <a:lnRef idx="0">
-                          <a:schemeClr val="accent1"/>
-                        </a:lnRef>
-                        <a:fillRef idx="0">
-                          <a:schemeClr val="accent1"/>
-                        </a:fillRef>
-                        <a:effectRef idx="0">
-                          <a:schemeClr val="accent1"/>
-                        </a:effectRef>
-                        <a:fontRef idx="minor">
-                          <a:schemeClr val="dk1"/>
-                        </a:fontRef>
-                      </wps:style>
-                      <wps:txbx>
-                        <w:txbxContent>
-                          <w:p>
-                            <w:pPr>
-                              <w:shd w:val="clear" w:color="auto" w:fill="FFFFFF"/>
-                              <w:rPr>
-                                <w:rFonts w:ascii="Arial" w:hAnsi="Arial" w:cs="Arial"/>
-                                <w:color w:val="666666"/>
-                                <w:sz w:val="18"/>
-                                <w:szCs w:val="18"/>
-                              </w:rPr>
-                            </w:pPr>
-                            <w:r>
-                              <w:rPr>
-                                <w:rFonts w:ascii="Arial" w:hAnsi="Arial" w:cs="Arial"/>
-                                <w:color w:val="666666"/>
-                                <w:sz w:val="18"/>
-                                <w:szCs w:val="18"/>
-                              </w:rPr>
-                              <w:t>What we have found as a good practice is:</w:t>
-                            </w:r>
-                          </w:p>
-                          <w:p>
-                            <w:pPr>
-                              <w:shd w:val="clear" w:color="auto" w:fill="FFFFFF"/>
-                              <w:rPr>
-                                <w:rFonts w:ascii="Arial" w:hAnsi="Arial" w:cs="Arial"/>
-                                <w:color w:val="666666"/>
-                                <w:sz w:val="18"/>
-                                <w:szCs w:val="18"/>
-                              </w:rPr>
-                            </w:pPr>
-                            <w:r>
-                              <w:rPr>
-                                <w:rFonts w:ascii="Arial" w:hAnsi="Arial" w:cs="Arial"/>
-                                <w:color w:val="666666"/>
-                                <w:sz w:val="18"/>
-                                <w:szCs w:val="18"/>
-                              </w:rPr>
-                              <w:t> 1. Set the degree of collapsing to 0 </w:t>
-                            </w:r>
-                          </w:p>
-                          <w:p>
-                            <w:pPr>
-                              <w:shd w:val="clear" w:color="auto" w:fill="FFFFFF"/>
-                              <w:rPr>
-                                <w:rFonts w:ascii="Arial" w:hAnsi="Arial" w:cs="Arial"/>
-                                <w:color w:val="666666"/>
-                                <w:sz w:val="18"/>
-                                <w:szCs w:val="18"/>
-                              </w:rPr>
-                            </w:pPr>
-                            <w:r>
-                              <w:rPr>
-                                <w:rFonts w:ascii="Arial" w:hAnsi="Arial" w:cs="Arial"/>
-                                <w:color w:val="666666"/>
-                                <w:sz w:val="18"/>
-                                <w:szCs w:val="18"/>
-                              </w:rPr>
-                              <w:t>2. Zoom out - using two finger motion (down) or mouse wheel</w:t>
-                            </w:r>
-                          </w:p>
-                          <w:p>
-                            <w:pPr>
-                              <w:shd w:val="clear" w:color="auto" w:fill="FFFFFF"/>
-                              <w:rPr>
-                                <w:rFonts w:ascii="Arial" w:hAnsi="Arial" w:cs="Arial"/>
-                                <w:color w:val="666666"/>
-                                <w:sz w:val="18"/>
-                                <w:szCs w:val="18"/>
-                              </w:rPr>
-                            </w:pPr>
-                            <w:r>
-                              <w:rPr>
-                                <w:rFonts w:ascii="Arial" w:hAnsi="Arial" w:cs="Arial"/>
-                                <w:color w:val="666666"/>
-                                <w:sz w:val="18"/>
-                                <w:szCs w:val="18"/>
-                              </w:rPr>
-                              <w:t>3. You should see the local classes in light blue </w:t>
-                            </w:r>
-                          </w:p>
-                          <w:p>
-                            <w:pPr>
-                              <w:shd w:val="clear" w:color="auto" w:fill="FFFFFF"/>
-                              <w:rPr>
-                                <w:rFonts w:ascii="Arial" w:hAnsi="Arial" w:cs="Arial"/>
-                                <w:color w:val="666666"/>
-                                <w:sz w:val="18"/>
-                                <w:szCs w:val="18"/>
-                              </w:rPr>
-                            </w:pPr>
-                            <w:r>
-                              <w:rPr>
-                                <w:rFonts w:ascii="Arial" w:hAnsi="Arial" w:cs="Arial"/>
-                                <w:color w:val="666666"/>
-                                <w:sz w:val="18"/>
-                                <w:szCs w:val="18"/>
-                              </w:rPr>
-                              <w:t>4. Type the class you are searching for in the search box. It gets highlighted in Red. (For corporation’s ontology try - joint stock company as in the example below</w:t>
-                            </w:r>
-                          </w:p>
-                          <w:p>
-                            <w:pPr>
-                              <w:shd w:val="clear" w:color="auto" w:fill="FFFFFF"/>
-                              <w:rPr>
-                                <w:rFonts w:ascii="Arial" w:hAnsi="Arial" w:cs="Arial"/>
-                                <w:color w:val="666666"/>
-                                <w:sz w:val="18"/>
-                                <w:szCs w:val="18"/>
-                              </w:rPr>
-                            </w:pPr>
-                            <w:r>
-                              <w:rPr>
-                                <w:rFonts w:ascii="Arial" w:hAnsi="Arial" w:cs="Arial"/>
-                                <w:color w:val="666666"/>
-                                <w:sz w:val="18"/>
-                                <w:szCs w:val="18"/>
-                              </w:rPr>
-                              <w:t>5. You can zoom in to the specific area.</w:t>
-                            </w:r>
-                          </w:p>
-                          <w:p/>
-                        </w:txbxContent>
-                      </wps:txbx>
-                      <wps:bodyPr rot="0" spcFirstLastPara="0" vertOverflow="overflow" horzOverflow="overflow" vert="eaVert" wrap="square" lIns="91440" tIns="45720" rIns="91440" bIns="45720" numCol="1" spcCol="0" rtlCol="0" fromWordArt="0" anchor="t" anchorCtr="0" forceAA="0" compatLnSpc="1">
-                        <a:prstTxWarp prst="textNoShape">
-                          <a:avLst/>
-                        </a:prstTxWarp>
-                        <a:noAutofit/>
-                      </wps:bodyPr>
-                    </wps:wsp>
-                  </a:graphicData>
-                </a:graphic>
-                <wp14:sizeRelH relativeFrom="margin">
-                  <wp14:pctWidth>0</wp14:pctWidth>
-                </wp14:sizeRelH>
-                <wp14:sizeRelV relativeFrom="margin">
-                  <wp14:pctHeight>0</wp14:pctHeight>
-                </wp14:sizeRelV>
-              </wp:anchor>
-            </w:drawing>
-          </mc:Choice>
-          <mc:Fallback>
-            <w:pict>
-              <v:shape w14:anchorId="14E05603" id="Text Box 10" o:spid="_x0000_s1030" type="#_x0000_t202" style="position:absolute;margin-left:-13.75pt;margin-top:270.45pt;width:188.65pt;height:153.45pt;rotation:-90;z-index:251663360;visibility:visible;mso-wrap-style:square;mso-width-percent:0;mso-height-percent:0;mso-wrap-distance-left:9pt;mso-wrap-distance-top:0;mso-wrap-distance-right:9pt;mso-wrap-distance-bottom:0;mso-position-horizontal:absolute;mso-position-horizontal-relative:text;mso-position-vertical:absolute;mso-position-vertical-relative:text;mso-width-percent:0;mso-height-percent:0;mso-width-relative:margin;mso-height-relative:margin;v-text-anchor:top" o:gfxdata="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" filled="f" stroked="f">
-                <v:textbox style="layout-flow:vertical-ideographic">
-                  <w:txbxContent>
-                    <w:p>
-                      <w:pPr>
-                        <w:shd w:val="clear" w:color="auto" w:fill="FFFFFF"/>
-                        <w:rPr>
-                          <w:rFonts w:ascii="Arial" w:hAnsi="Arial" w:cs="Arial"/>
-                          <w:color w:val="666666"/>
-                          <w:sz w:val="18"/>
-                          <w:szCs w:val="18"/>
-                        </w:rPr>
-                      </w:pPr>
-                      <w:r>
-                        <w:rPr>
-                          <w:rFonts w:ascii="Arial" w:hAnsi="Arial" w:cs="Arial"/>
-                          <w:color w:val="666666"/>
-                          <w:sz w:val="18"/>
-                          <w:szCs w:val="18"/>
-                        </w:rPr>
-                        <w:t>What we have found as a good practice is:</w:t>
-                      </w:r>
-                    </w:p>
-                    <w:p>
-                      <w:pPr>
-                        <w:shd w:val="clear" w:color="auto" w:fill="FFFFFF"/>
-                        <w:rPr>
-                          <w:rFonts w:ascii="Arial" w:hAnsi="Arial" w:cs="Arial"/>
-                          <w:color w:val="666666"/>
-                          <w:sz w:val="18"/>
-                          <w:szCs w:val="18"/>
-                        </w:rPr>
-                      </w:pPr>
-                      <w:r>
-                        <w:rPr>
-                          <w:rFonts w:ascii="Arial" w:hAnsi="Arial" w:cs="Arial"/>
-                          <w:color w:val="666666"/>
-                          <w:sz w:val="18"/>
-                          <w:szCs w:val="18"/>
-                        </w:rPr>
-                        <w:t> 1. Set the degree of collapsing to 0 </w:t>
-                      </w:r>
-                    </w:p>
-                    <w:p>
-                      <w:pPr>
-                        <w:shd w:val="clear" w:color="auto" w:fill="FFFFFF"/>
-                        <w:rPr>
-                          <w:rFonts w:ascii="Arial" w:hAnsi="Arial" w:cs="Arial"/>
-                          <w:color w:val="666666"/>
-                          <w:sz w:val="18"/>
-                          <w:szCs w:val="18"/>
-                        </w:rPr>
-                      </w:pPr>
-                      <w:r>
-                        <w:rPr>
-                          <w:rFonts w:ascii="Arial" w:hAnsi="Arial" w:cs="Arial"/>
-                          <w:color w:val="666666"/>
-                          <w:sz w:val="18"/>
-                          <w:szCs w:val="18"/>
-                        </w:rPr>
-                        <w:t>2. Zoom out - using two finger motion (down) or mouse wheel</w:t>
-                      </w:r>
-                    </w:p>
-                    <w:p>
-                      <w:pPr>
-                        <w:shd w:val="clear" w:color="auto" w:fill="FFFFFF"/>
-                        <w:rPr>
-                          <w:rFonts w:ascii="Arial" w:hAnsi="Arial" w:cs="Arial"/>
-                          <w:color w:val="666666"/>
-                          <w:sz w:val="18"/>
-                          <w:szCs w:val="18"/>
-                        </w:rPr>
-                      </w:pPr>
-                      <w:r>
-                        <w:rPr>
-                          <w:rFonts w:ascii="Arial" w:hAnsi="Arial" w:cs="Arial"/>
-                          <w:color w:val="666666"/>
-                          <w:sz w:val="18"/>
-                          <w:szCs w:val="18"/>
-                        </w:rPr>
-                        <w:t>3. You should see the local classes in light blue </w:t>
-                      </w:r>
-                    </w:p>
-                    <w:p>
-                      <w:pPr>
-                        <w:shd w:val="clear" w:color="auto" w:fill="FFFFFF"/>
-                        <w:rPr>
-                          <w:rFonts w:ascii="Arial" w:hAnsi="Arial" w:cs="Arial"/>
-                          <w:color w:val="666666"/>
-                          <w:sz w:val="18"/>
-                          <w:szCs w:val="18"/>
-                        </w:rPr>
-                      </w:pPr>
-                      <w:r>
-                        <w:rPr>
-                          <w:rFonts w:ascii="Arial" w:hAnsi="Arial" w:cs="Arial"/>
-                          <w:color w:val="666666"/>
-                          <w:sz w:val="18"/>
-                          <w:szCs w:val="18"/>
-                        </w:rPr>
-                        <w:t>4. Type the class you are searching for in the search box. It gets highlighted in Red. (For corporation’s ontology try - joint stock company as in the example below</w:t>
-                      </w:r>
-                    </w:p>
-                    <w:p>
-                      <w:pPr>
-                        <w:shd w:val="clear" w:color="auto" w:fill="FFFFFF"/>
-                        <w:rPr>
-                          <w:rFonts w:ascii="Arial" w:hAnsi="Arial" w:cs="Arial"/>
-                          <w:color w:val="666666"/>
-                          <w:sz w:val="18"/>
-                          <w:szCs w:val="18"/>
-                        </w:rPr>
-                      </w:pPr>
-                      <w:r>
-                        <w:rPr>
-                          <w:rFonts w:ascii="Arial" w:hAnsi="Arial" w:cs="Arial"/>
-                          <w:color w:val="666666"/>
-                          <w:sz w:val="18"/>
-                          <w:szCs w:val="18"/>
-                        </w:rPr>
-                        <w:t>5. You can zoom in to the specific area.</w:t>
-                      </w:r>
-                    </w:p>
-                    <w:p/>
-                  </w:txbxContent>
-                </v:textbox>
-                <w10:wrap type="square"/>
-              </v:shape>
-            </w:pict>
-          </mc:Fallback>
-        </mc:AlternateContent>
-      </w:r>
-      <w:r>
-        <w:rPr>
-          <w:noProof/>
-        </w:rPr>
-        <w:drawing>
-          <wp:inline distT="0" distB="0" distL="0" distR="0" wp14:anchorId="1405F41F" wp14:editId="43730654">
-            <wp:extent cx="5943600" cy="3075940"/>
-            <wp:effectExtent l="0" t="0" r="0" b="0"/>
-            <wp:docPr id="14" name="Picture 14"/>
-            <wp:cNvGraphicFramePr>
-              <a:graphicFrameLocks xmlns:a="http://schemas.openxmlformats.org/drawingml/2006/main" noChangeAspect="1"/>
-            </wp:cNvGraphicFramePr>
-            <a:graphic xmlns:a="http://schemas.openxmlformats.org/drawingml/2006/main">
-              <a:graphicData uri="http://schemas.openxmlformats.org/drawingml/2006/picture">
-                <pic:pic xmlns:pic="http://schemas.openxmlformats.org/drawingml/2006/picture">
-                  <pic:nvPicPr>
-                    <pic:cNvPr id="2" name="Screen Shot 2017-12-19 at 8.19.49 AM.png"/>
-                    <pic:cNvPicPr/>
-                  </pic:nvPicPr>
-                  <pic:blipFill>
-                    <a:blip r:embed="rId37" cstate="print">
-                      <a:extLst>
-                        <a:ext uri="{28A0092B-C50C-407E-A947-70E740481C1C}">
-                          <a14:useLocalDpi xmlns:a14="http://schemas.microsoft.com/office/drawing/2010/main" val="0"/>
-                        </a:ext>
-                      </a:extLst>
-                    </a:blip>
-                    <a:stretch>
-                      <a:fillRect/>
-                    </a:stretch>
-                  </pic:blipFill>
-                  <pic:spPr>
-                    <a:xfrm>
-                      <a:off x="0" y="0"/>
-                      <a:ext cx="5943600" cy="3075940"/>
-                    </a:xfrm>
-                    <a:prstGeom prst="rect">
-                      <a:avLst/>
-                    </a:prstGeom>
-                  </pic:spPr>
-                </pic:pic>
-              </a:graphicData>
-            </a:graphic>
-          </wp:inline>
-        </w:drawing>
-      </w:r>
-    </w:p>
-    <w:p>
-      <w:pPr>
-        <w:pStyle w:val="Heading3"/>
-        <w:rPr>
-          <w:rFonts w:ascii="Arial" w:hAnsi="Arial" w:cs="Arial"/>
-          <w:color w:val="000000"/>
-        </w:rPr>
-      </w:pPr>
-      <w:r>
-        <w:rPr>
-          <w:rFonts w:ascii="Calibri" w:hAnsi="Calibri" w:cs="Calibri"/>
-          <w:color w:val="000000"/>
-          <w:sz w:val="22"/>
-          <w:szCs w:val="22"/>
-        </w:rPr>
-        <w:t xml:space="preserve"> </w:t>
       </w:r>
     </w:p>
     <w:p>
@@ -5770,7 +5262,7 @@
                     </pic:cNvPicPr>
                   </pic:nvPicPr>
                   <pic:blipFill>
-                    <a:blip r:embed="rId38">
+                    <a:blip r:embed="rId37">
                       <a:extLst>
                         <a:ext uri="{28A0092B-C50C-407E-A947-70E740481C1C}">
                           <a14:useLocalDpi xmlns:a14="http://schemas.microsoft.com/office/drawing/2010/main" val="0"/>
@@ -5804,12 +5296,12 @@
     </w:p>
     <w:p>
       <w:pPr>
-        <w:pStyle w:val="Heading2"/>
+        <w:pStyle w:val="Nagwek2"/>
         <w:rPr>
           <w:i/>
         </w:rPr>
       </w:pPr>
-      <w:bookmarkStart w:id="17" w:name="_Toc520378650"/>
+      <w:bookmarkStart w:id="15" w:name="_Toc520378650"/>
       <w:r>
         <w:t>2.3</w:t>
       </w:r>
@@ -5822,23 +5314,23 @@
       <w:r>
         <w:t>FIBO Machine-Readable Products (Vocabulary, Ontology)</w:t>
       </w:r>
-      <w:bookmarkEnd w:id="17"/>
-    </w:p>
-    <w:p>
-      <w:pPr>
-        <w:pStyle w:val="Heading3"/>
-      </w:pPr>
-      <w:bookmarkStart w:id="18" w:name="_Toc520378651"/>
+      <w:bookmarkEnd w:id="15"/>
+    </w:p>
+    <w:p>
+      <w:pPr>
+        <w:pStyle w:val="Nagwek3"/>
+      </w:pPr>
+      <w:bookmarkStart w:id="16" w:name="_Toc520378651"/>
       <w:r>
         <w:t>FIBO Vocabulary</w:t>
       </w:r>
       <w:r>
         <w:t xml:space="preserve"> (</w:t>
       </w:r>
-      <w:hyperlink r:id="rId39" w:history="1">
+      <w:hyperlink r:id="rId38" w:history="1">
         <w:r>
           <w:rPr>
-            <w:rStyle w:val="Hyperlink"/>
+            <w:rStyle w:val="Hipercze"/>
           </w:rPr>
           <w:t>SKOS</w:t>
         </w:r>
@@ -5846,7 +5338,7 @@
       <w:r>
         <w:t>)</w:t>
       </w:r>
-      <w:bookmarkEnd w:id="18"/>
+      <w:bookmarkEnd w:id="16"/>
       <w:r>
         <w:t xml:space="preserve"> </w:t>
       </w:r>
@@ -5855,12 +5347,14 @@
       <w:r>
         <w:t xml:space="preserve">This is a machine-readable file giving terms, definitions and relationships. These are in an extended Simple Knowledge Organization System (SKOS) format, where FIBO relationships are represented as sub-properties of the standard </w:t>
       </w:r>
+      <w:proofErr w:type="spellStart"/>
       <w:r>
         <w:rPr>
           <w:i/>
         </w:rPr>
         <w:t>isRelatedTo</w:t>
       </w:r>
+      <w:proofErr w:type="spellEnd"/>
       <w:r>
         <w:t xml:space="preserve"> property, rather than as SKOS Concepts.</w:t>
       </w:r>
@@ -5872,9 +5366,9 @@
     </w:p>
     <w:p>
       <w:pPr>
-        <w:pStyle w:val="Heading3"/>
-      </w:pPr>
-      <w:bookmarkStart w:id="19" w:name="_Toc520378652"/>
+        <w:pStyle w:val="Nagwek3"/>
+      </w:pPr>
+      <w:bookmarkStart w:id="17" w:name="_Toc520378652"/>
       <w:r>
         <w:lastRenderedPageBreak/>
         <w:t>FIBO Ontology Files</w:t>
@@ -5882,10 +5376,10 @@
       <w:r>
         <w:t xml:space="preserve"> (</w:t>
       </w:r>
-      <w:hyperlink r:id="rId40" w:history="1">
+      <w:hyperlink r:id="rId39" w:history="1">
         <w:r>
           <w:rPr>
-            <w:rStyle w:val="Hyperlink"/>
+            <w:rStyle w:val="Hipercze"/>
           </w:rPr>
           <w:t>OWL</w:t>
         </w:r>
@@ -5893,7 +5387,7 @@
       <w:r>
         <w:t>)</w:t>
       </w:r>
-      <w:bookmarkEnd w:id="19"/>
+      <w:bookmarkEnd w:id="17"/>
       <w:r>
         <w:t xml:space="preserve"> </w:t>
       </w:r>
@@ -5914,50 +5408,84 @@
     </w:p>
     <w:p>
       <w:pPr>
-        <w:pStyle w:val="ListParagraph"/>
+        <w:pStyle w:val="Akapitzlist"/>
         <w:numPr>
           <w:ilvl w:val="0"/>
           <w:numId w:val="1"/>
         </w:numPr>
       </w:pPr>
       <w:r>
-        <w:t>RDF/XML (.rdf)</w:t>
-      </w:r>
-    </w:p>
-    <w:p>
-      <w:pPr>
-        <w:pStyle w:val="ListParagraph"/>
+        <w:t>RDF/XML (.</w:t>
+      </w:r>
+      <w:proofErr w:type="spellStart"/>
+      <w:r>
+        <w:t>rdf</w:t>
+      </w:r>
+      <w:proofErr w:type="spellEnd"/>
+      <w:r>
+        <w:t>)</w:t>
+      </w:r>
+    </w:p>
+    <w:p>
+      <w:pPr>
+        <w:pStyle w:val="Akapitzlist"/>
         <w:numPr>
           <w:ilvl w:val="0"/>
           <w:numId w:val="1"/>
         </w:numPr>
       </w:pPr>
       <w:r>
-        <w:t xml:space="preserve">Turtle (.ttl) </w:t>
-      </w:r>
-    </w:p>
-    <w:p>
-      <w:pPr>
-        <w:pStyle w:val="ListParagraph"/>
+        <w:t>Turtle (.</w:t>
+      </w:r>
+      <w:proofErr w:type="spellStart"/>
+      <w:r>
+        <w:t>ttl</w:t>
+      </w:r>
+      <w:proofErr w:type="spellEnd"/>
+      <w:r>
+        <w:t xml:space="preserve">) </w:t>
+      </w:r>
+    </w:p>
+    <w:p>
+      <w:pPr>
+        <w:pStyle w:val="Akapitzlist"/>
         <w:numPr>
           <w:ilvl w:val="0"/>
           <w:numId w:val="1"/>
         </w:numPr>
       </w:pPr>
       <w:r>
-        <w:t>JSON-LD (.jsonld)</w:t>
-      </w:r>
-    </w:p>
-    <w:p>
-      <w:pPr>
-        <w:pStyle w:val="ListParagraph"/>
+        <w:t xml:space="preserve">JSON-LD </w:t>
+      </w:r>
+      <w:proofErr w:type="gramStart"/>
+      <w:r>
+        <w:t>(.</w:t>
+      </w:r>
+      <w:proofErr w:type="spellStart"/>
+      <w:r>
+        <w:t>jsonld</w:t>
+      </w:r>
+      <w:proofErr w:type="spellEnd"/>
+      <w:proofErr w:type="gramEnd"/>
+      <w:r>
+        <w:t>)</w:t>
+      </w:r>
+    </w:p>
+    <w:p>
+      <w:pPr>
+        <w:pStyle w:val="Akapitzlist"/>
         <w:numPr>
           <w:ilvl w:val="0"/>
           <w:numId w:val="1"/>
         </w:numPr>
       </w:pPr>
-      <w:r>
-        <w:t>NQuads (nq.zip),</w:t>
+      <w:proofErr w:type="spellStart"/>
+      <w:r>
+        <w:t>NQuads</w:t>
+      </w:r>
+      <w:proofErr w:type="spellEnd"/>
+      <w:r>
+        <w:t xml:space="preserve"> (nq.zip),</w:t>
       </w:r>
       <w:r>
         <w:t xml:space="preserve"> with a named graph per </w:t>
@@ -5978,27 +5506,35 @@
       </w:r>
       <w:r>
         <w:t xml:space="preserve"> To use </w:t>
+      </w:r>
+      <w:hyperlink r:id="rId40" w:history="1">
+        <w:r>
+          <w:rPr>
+            <w:rStyle w:val="Hipercze"/>
+          </w:rPr>
+          <w:t xml:space="preserve">FIBO </w:t>
+        </w:r>
+        <w:proofErr w:type="gramStart"/>
+        <w:r>
+          <w:rPr>
+            <w:rStyle w:val="Hipercze"/>
+          </w:rPr>
+          <w:t>Off line</w:t>
+        </w:r>
+        <w:proofErr w:type="gramEnd"/>
+      </w:hyperlink>
+      <w:r>
+        <w:t xml:space="preserve">, go to </w:t>
+      </w:r>
+    </w:p>
+    <w:p>
+      <w:r>
+        <w:t xml:space="preserve">This part of </w:t>
       </w:r>
       <w:hyperlink r:id="rId41" w:history="1">
         <w:r>
           <w:rPr>
-            <w:rStyle w:val="Hyperlink"/>
-          </w:rPr>
-          <w:t>FIBO Off line</w:t>
-        </w:r>
-      </w:hyperlink>
-      <w:r>
-        <w:t xml:space="preserve">, go to </w:t>
-      </w:r>
-    </w:p>
-    <w:p>
-      <w:r>
-        <w:t xml:space="preserve">This part of </w:t>
-      </w:r>
-      <w:hyperlink r:id="rId42" w:history="1">
-        <w:r>
-          <w:rPr>
-            <w:rStyle w:val="Hyperlink"/>
+            <w:rStyle w:val="Hipercze"/>
           </w:rPr>
           <w:t>https://spec.edmcouncil.org/fibo/</w:t>
         </w:r>
@@ -6024,23 +5560,39 @@
     </w:p>
     <w:p>
       <w:pPr>
-        <w:pStyle w:val="Heading3"/>
-      </w:pPr>
-      <w:bookmarkStart w:id="20" w:name="_Toc520378653"/>
+        <w:pStyle w:val="Nagwek3"/>
+      </w:pPr>
+      <w:bookmarkStart w:id="18" w:name="_Toc520378653"/>
       <w:r>
         <w:t xml:space="preserve">Using FIBO </w:t>
       </w:r>
       <w:r>
         <w:t>OWL Ontology Files Online</w:t>
       </w:r>
-      <w:bookmarkEnd w:id="20"/>
+      <w:bookmarkEnd w:id="18"/>
     </w:p>
     <w:p>
       <w:pPr>
         <w:spacing w:after="0"/>
       </w:pPr>
       <w:r>
-        <w:t>The FIBO Ontology is available online using the follow-your-nose pattern. This means that tools that use this pattern can read FIBO directly from the web. This ensures that you are always viewing the latest version of FIBO. Keep in mind, that when viewing FIBO in this way, that any edits you make to FIBO will only be reflected in your own copy, and won't be saved for others to see. FIBO is also available for offline use by downloading a .zip of the current state. FIBO is updated every three months, so any such offline downloaded version will quickly be out of date. FIBO is published using the Web Ontology Language (OWL). There are a number of tools available, both commercial and open source, that can read and edit FIBO. We provide instruc</w:t>
+        <w:t xml:space="preserve">The FIBO Ontology is available online using the follow-your-nose pattern. This means that tools that use this pattern can read FIBO directly from the web. This ensures that you are always viewing the latest version of FIBO. Keep in mind, that when viewing FIBO in this way, that any edits you make to FIBO will only be reflected in your own </w:t>
+      </w:r>
+      <w:proofErr w:type="gramStart"/>
+      <w:r>
+        <w:t>copy, and</w:t>
+      </w:r>
+      <w:proofErr w:type="gramEnd"/>
+      <w:r>
+        <w:t xml:space="preserve"> won't be saved for others to see. FIBO is also available for offline use by downloading a .zip of the current state. FIBO is updated every three months, so any such offline downloaded version will quickly be out of date. FIBO is published using the Web Ontology Language (OWL). There are </w:t>
+      </w:r>
+      <w:proofErr w:type="gramStart"/>
+      <w:r>
+        <w:t>a number of</w:t>
+      </w:r>
+      <w:proofErr w:type="gramEnd"/>
+      <w:r>
+        <w:t xml:space="preserve"> tools available, both commercial and open source, that can read and edit FIBO. We provide instruc</w:t>
       </w:r>
       <w:r>
         <w:t>tions for the most common ones.</w:t>
@@ -6055,7 +5607,7 @@
       <w:pPr>
         <w:spacing w:after="0"/>
         <w:rPr>
-          <w:rStyle w:val="Hyperlink"/>
+          <w:rStyle w:val="Hipercze"/>
           <w:sz w:val="24"/>
           <w:szCs w:val="24"/>
         </w:rPr>
@@ -6086,7 +5638,7 @@
       </w:r>
       <w:r>
         <w:rPr>
-          <w:rStyle w:val="Hyperlink"/>
+          <w:rStyle w:val="Hipercze"/>
           <w:sz w:val="24"/>
           <w:szCs w:val="24"/>
         </w:rPr>
@@ -6117,10 +5669,10 @@
       <w:r>
         <w:t xml:space="preserve"> </w:t>
       </w:r>
-      <w:hyperlink r:id="rId43" w:history="1">
+      <w:hyperlink r:id="rId42" w:history="1">
         <w:r>
           <w:rPr>
-            <w:rStyle w:val="Hyperlink"/>
+            <w:rStyle w:val="Hipercze"/>
           </w:rPr>
           <w:t>here</w:t>
         </w:r>
@@ -6128,10 +5680,10 @@
       <w:r>
         <w:t xml:space="preserve">:  A linked data fragment  client can be pointed to that location, one can obtain a client and server implementation </w:t>
       </w:r>
-      <w:hyperlink r:id="rId44" w:history="1">
+      <w:hyperlink r:id="rId43" w:history="1">
         <w:r>
           <w:rPr>
-            <w:rStyle w:val="Hyperlink"/>
+            <w:rStyle w:val="Hipercze"/>
           </w:rPr>
           <w:t>here:</w:t>
         </w:r>
@@ -6188,10 +5740,10 @@
       <w:r>
         <w:t xml:space="preserve"> Other fragments servers in production can be found </w:t>
       </w:r>
-      <w:hyperlink r:id="rId45" w:history="1">
+      <w:hyperlink r:id="rId44" w:history="1">
         <w:r>
           <w:rPr>
-            <w:rStyle w:val="Hyperlink"/>
+            <w:rStyle w:val="Hipercze"/>
           </w:rPr>
           <w:t>here</w:t>
         </w:r>
@@ -6207,13 +5759,15 @@
           <w:u w:val="single"/>
         </w:rPr>
       </w:pPr>
-      <w:hyperlink r:id="rId46" w:history="1">
+      <w:hyperlink r:id="rId45" w:history="1">
+        <w:proofErr w:type="spellStart"/>
         <w:r>
           <w:rPr>
-            <w:rStyle w:val="Hyperlink"/>
+            <w:rStyle w:val="Hipercze"/>
           </w:rPr>
           <w:t>FIBOPedia</w:t>
         </w:r>
+        <w:proofErr w:type="spellEnd"/>
       </w:hyperlink>
       <w:r>
         <w:rPr>
@@ -6223,8 +5777,13 @@
       </w:r>
     </w:p>
     <w:p>
-      <w:r>
-        <w:t xml:space="preserve">FIBOPedia is designed as a tree structure to help users navigate into the FIBO Domains/Modules and facilitate access to the underlying content.   Hovering your mouse over any of the module labels displays a description of the content and its status.  Clicking on the label will take you directly to the ontology and includes a list of imported ontologies, details about related classes and properties as well as a graphical visualization of the ontology using VOWL. </w:t>
+      <w:proofErr w:type="spellStart"/>
+      <w:r>
+        <w:t>FIBOPedia</w:t>
+      </w:r>
+      <w:proofErr w:type="spellEnd"/>
+      <w:r>
+        <w:t xml:space="preserve"> is designed as a tree structure to help users navigate into the FIBO Domains/Modules and facilitate access to the underlying content.   Hovering your mouse over any of the module labels displays a description of the content and its status.  Clicking on the label will take you directly to the ontology and includes a list of imported ontologies, details about related classes and properties as well as a graphical visualization of the ontology using VOWL. </w:t>
       </w:r>
     </w:p>
     <w:p>
@@ -6249,7 +5808,7 @@
                     <pic:cNvPicPr/>
                   </pic:nvPicPr>
                   <pic:blipFill>
-                    <a:blip r:embed="rId47">
+                    <a:blip r:embed="rId46">
                       <a:extLst>
                         <a:ext uri="{28A0092B-C50C-407E-A947-70E740481C1C}">
                           <a14:useLocalDpi xmlns:a14="http://schemas.microsoft.com/office/drawing/2010/main" val="0"/>
@@ -6278,17 +5837,17 @@
     </w:p>
     <w:p>
       <w:pPr>
-        <w:pStyle w:val="Heading3"/>
-      </w:pPr>
-      <w:hyperlink r:id="rId48" w:history="1">
-        <w:bookmarkStart w:id="21" w:name="_Toc520378654"/>
+        <w:pStyle w:val="Nagwek3"/>
+      </w:pPr>
+      <w:hyperlink r:id="rId47" w:history="1">
+        <w:bookmarkStart w:id="19" w:name="_Toc520378654"/>
         <w:r>
           <w:rPr>
-            <w:rStyle w:val="Hyperlink"/>
+            <w:rStyle w:val="Hipercze"/>
           </w:rPr>
           <w:t>Schema.org</w:t>
         </w:r>
-        <w:bookmarkEnd w:id="21"/>
+        <w:bookmarkEnd w:id="19"/>
       </w:hyperlink>
       <w:r>
         <w:t xml:space="preserve"> </w:t>
@@ -6302,7 +5861,15 @@
         <w:t xml:space="preserve">hema.org includes concepts derived from FIBO, along with a FIBO-specific extension to schema.org itself with further FIBO concepts. These are published in </w:t>
       </w:r>
       <w:r>
-        <w:t>Microdata, RDFa and JSON-LD</w:t>
+        <w:t xml:space="preserve">Microdata, </w:t>
+      </w:r>
+      <w:proofErr w:type="spellStart"/>
+      <w:r>
+        <w:t>RDFa</w:t>
+      </w:r>
+      <w:proofErr w:type="spellEnd"/>
+      <w:r>
+        <w:t xml:space="preserve"> and JSON-LD</w:t>
       </w:r>
       <w:r>
         <w:t xml:space="preserve"> formats</w:t>
@@ -6328,14 +5895,14 @@
     </w:p>
     <w:p>
       <w:pPr>
-        <w:pStyle w:val="Heading1"/>
+        <w:pStyle w:val="Nagwek1"/>
         <w:numPr>
           <w:ilvl w:val="0"/>
           <w:numId w:val="8"/>
         </w:numPr>
         <w:ind w:left="360"/>
       </w:pPr>
-      <w:bookmarkStart w:id="22" w:name="_Toc520378655"/>
+      <w:bookmarkStart w:id="20" w:name="_Toc520378655"/>
       <w:r>
         <w:lastRenderedPageBreak/>
         <w:t xml:space="preserve">APPENDIX A - </w:t>
@@ -6343,7 +5910,7 @@
       <w:r>
         <w:t>Usage Examples</w:t>
       </w:r>
-      <w:bookmarkEnd w:id="22"/>
+      <w:bookmarkEnd w:id="20"/>
     </w:p>
     <w:p>
       <w:r>
@@ -6353,18 +5920,26 @@
         <w:t xml:space="preserve"> </w:t>
       </w:r>
       <w:r>
-        <w:t xml:space="preserve">real-world examples that may use a combination of the business-facing and technical FIBO products described above. </w:t>
-      </w:r>
-    </w:p>
-    <w:p>
-      <w:pPr>
-        <w:pStyle w:val="Heading3"/>
-      </w:pPr>
-      <w:bookmarkStart w:id="23" w:name="_Toc520378656"/>
+        <w:t xml:space="preserve">real-world examples that may use a combination of the </w:t>
+      </w:r>
+      <w:proofErr w:type="gramStart"/>
+      <w:r>
+        <w:t>business-facing</w:t>
+      </w:r>
+      <w:proofErr w:type="gramEnd"/>
+      <w:r>
+        <w:t xml:space="preserve"> and technical FIBO products described above. </w:t>
+      </w:r>
+    </w:p>
+    <w:p>
+      <w:pPr>
+        <w:pStyle w:val="Nagwek3"/>
+      </w:pPr>
+      <w:bookmarkStart w:id="21" w:name="_Toc520378656"/>
       <w:r>
         <w:t>Example 1</w:t>
       </w:r>
-      <w:bookmarkEnd w:id="23"/>
+      <w:bookmarkEnd w:id="21"/>
       <w:r>
         <w:t xml:space="preserve"> </w:t>
       </w:r>
@@ -6402,8 +5977,81 @@
           <w:rFonts w:ascii="Times New Roman" w:hAnsi="Times New Roman" w:cs="Times New Roman"/>
           <w:sz w:val="18"/>
         </w:rPr>
-        <w:t>Oliver Browne, Nenad Krdzavac, Philip O’Reilly, Mark Hutchinson, David Saul, Dáire Lawlor, Daragh McGetrick</w:t>
-      </w:r>
+        <w:t xml:space="preserve">Oliver Browne, </w:t>
+      </w:r>
+      <w:proofErr w:type="spellStart"/>
+      <w:r>
+        <w:rPr>
+          <w:rFonts w:ascii="Times New Roman" w:hAnsi="Times New Roman" w:cs="Times New Roman"/>
+          <w:sz w:val="18"/>
+        </w:rPr>
+        <w:t>Nenad</w:t>
+      </w:r>
+      <w:proofErr w:type="spellEnd"/>
+      <w:r>
+        <w:rPr>
+          <w:rFonts w:ascii="Times New Roman" w:hAnsi="Times New Roman" w:cs="Times New Roman"/>
+          <w:sz w:val="18"/>
+        </w:rPr>
+        <w:t xml:space="preserve"> </w:t>
+      </w:r>
+      <w:proofErr w:type="spellStart"/>
+      <w:r>
+        <w:rPr>
+          <w:rFonts w:ascii="Times New Roman" w:hAnsi="Times New Roman" w:cs="Times New Roman"/>
+          <w:sz w:val="18"/>
+        </w:rPr>
+        <w:t>Krdzavac</w:t>
+      </w:r>
+      <w:proofErr w:type="spellEnd"/>
+      <w:r>
+        <w:rPr>
+          <w:rFonts w:ascii="Times New Roman" w:hAnsi="Times New Roman" w:cs="Times New Roman"/>
+          <w:sz w:val="18"/>
+        </w:rPr>
+        <w:t xml:space="preserve">, Philip O’Reilly, Mark Hutchinson, David Saul, </w:t>
+      </w:r>
+      <w:proofErr w:type="spellStart"/>
+      <w:r>
+        <w:rPr>
+          <w:rFonts w:ascii="Times New Roman" w:hAnsi="Times New Roman" w:cs="Times New Roman"/>
+          <w:sz w:val="18"/>
+        </w:rPr>
+        <w:t>Dáire</w:t>
+      </w:r>
+      <w:proofErr w:type="spellEnd"/>
+      <w:r>
+        <w:rPr>
+          <w:rFonts w:ascii="Times New Roman" w:hAnsi="Times New Roman" w:cs="Times New Roman"/>
+          <w:sz w:val="18"/>
+        </w:rPr>
+        <w:t xml:space="preserve"> Lawlor, </w:t>
+      </w:r>
+      <w:proofErr w:type="spellStart"/>
+      <w:r>
+        <w:rPr>
+          <w:rFonts w:ascii="Times New Roman" w:hAnsi="Times New Roman" w:cs="Times New Roman"/>
+          <w:sz w:val="18"/>
+        </w:rPr>
+        <w:t>Daragh</w:t>
+      </w:r>
+      <w:proofErr w:type="spellEnd"/>
+      <w:r>
+        <w:rPr>
+          <w:rFonts w:ascii="Times New Roman" w:hAnsi="Times New Roman" w:cs="Times New Roman"/>
+          <w:sz w:val="18"/>
+        </w:rPr>
+        <w:t xml:space="preserve"> </w:t>
+      </w:r>
+      <w:proofErr w:type="spellStart"/>
+      <w:r>
+        <w:rPr>
+          <w:rFonts w:ascii="Times New Roman" w:hAnsi="Times New Roman" w:cs="Times New Roman"/>
+          <w:sz w:val="18"/>
+        </w:rPr>
+        <w:t>McGetrick</w:t>
+      </w:r>
+      <w:proofErr w:type="spellEnd"/>
     </w:p>
     <w:p>
       <w:pPr>
@@ -6465,7 +6113,31 @@
         <w:t>utilized</w:t>
       </w:r>
       <w:r>
-        <w:t>. These included Stardog, Jena API, Pellet API, Java FX, TopBraid and eclipse. Reports were prepared using SPARQL queries over the data stored in Stardog. A key benefit of ontologies is the ability to perform flexible data queries using SPARQL. For example, in a traditional relational database environment, if a regulator asks for all exposures to a counterparty, this involves a data dump of system data and manual aggregation of exposures. SPARQL queries allow you to query the entire knowledge graph and return all exposures without manual intervention.</w:t>
+        <w:t xml:space="preserve">. These included </w:t>
+      </w:r>
+      <w:proofErr w:type="spellStart"/>
+      <w:r>
+        <w:t>Stardog</w:t>
+      </w:r>
+      <w:proofErr w:type="spellEnd"/>
+      <w:r>
+        <w:t xml:space="preserve">, Jena API, Pellet API, Java FX, </w:t>
+      </w:r>
+      <w:proofErr w:type="spellStart"/>
+      <w:r>
+        <w:t>TopBraid</w:t>
+      </w:r>
+      <w:proofErr w:type="spellEnd"/>
+      <w:r>
+        <w:t xml:space="preserve"> and eclipse. Reports were prepared using SPARQL queries over the data stored in </w:t>
+      </w:r>
+      <w:proofErr w:type="spellStart"/>
+      <w:r>
+        <w:t>Stardog</w:t>
+      </w:r>
+      <w:proofErr w:type="spellEnd"/>
+      <w:r>
+        <w:t>. A key benefit of ontologies is the ability to perform flexible data queries using SPARQL. For example, in a traditional relational database environment, if a regulator asks for all exposures to a counterparty, this involves a data dump of system data and manual aggregation of exposures. SPARQL queries allow you to query the entire knowledge graph and return all exposures without manual intervention.</w:t>
       </w:r>
     </w:p>
     <w:p>
@@ -6515,7 +6187,7 @@
                     <pic:cNvPicPr/>
                   </pic:nvPicPr>
                   <pic:blipFill>
-                    <a:blip r:embed="rId49"/>
+                    <a:blip r:embed="rId48"/>
                     <a:stretch>
                       <a:fillRect/>
                     </a:stretch>
@@ -6538,7 +6210,7 @@
     </w:p>
     <w:p>
       <w:pPr>
-        <w:pStyle w:val="Caption"/>
+        <w:pStyle w:val="Legenda"/>
         <w:jc w:val="center"/>
         <w:rPr>
           <w:rFonts w:ascii="Times New Roman" w:hAnsi="Times New Roman" w:cs="Times New Roman"/>
@@ -6599,16 +6271,16 @@
     <w:p/>
     <w:p>
       <w:pPr>
-        <w:pStyle w:val="Heading3"/>
-      </w:pPr>
-      <w:bookmarkStart w:id="24" w:name="_Toc520378657"/>
+        <w:pStyle w:val="Nagwek3"/>
+      </w:pPr>
+      <w:bookmarkStart w:id="22" w:name="_Toc520378657"/>
       <w:r>
         <w:t xml:space="preserve">Example 2 </w:t>
       </w:r>
       <w:r>
         <w:t>Mapping Sources in Different Formats (Integration; reporting)</w:t>
       </w:r>
-      <w:bookmarkEnd w:id="24"/>
+      <w:bookmarkEnd w:id="22"/>
     </w:p>
     <w:p>
       <w:r>
@@ -6642,7 +6314,15 @@
         <w:t>A</w:t>
       </w:r>
       <w:r>
-        <w:t>uthority.  The first has an implicit, informal data model, described in an Excel template and an accompanying PDF of definitions. The second is defined by the European Banking Authority and comes in the form of a dimensional model, available both in an Access database format and an XBRL schema.  We’d like to express them in a common format, in a manner that some banks and some third party software vendors can access them easily and map to them.”</w:t>
+        <w:t xml:space="preserve">uthority.  The first has an implicit, informal data model, described in an Excel template and an accompanying PDF of definitions. The second is defined by the European Banking Authority and comes in the form of a dimensional model, available both in an Access database format and an XBRL schema.  We’d like to express them in a common format, in a manner that some banks and some </w:t>
+      </w:r>
+      <w:proofErr w:type="gramStart"/>
+      <w:r>
+        <w:t>third party</w:t>
+      </w:r>
+      <w:proofErr w:type="gramEnd"/>
+      <w:r>
+        <w:t xml:space="preserve"> software vendors can access them easily and map to them.”</w:t>
       </w:r>
     </w:p>
     <w:p>
@@ -6658,7 +6338,7 @@
     </w:p>
     <w:p>
       <w:pPr>
-        <w:pStyle w:val="PlainText"/>
+        <w:pStyle w:val="Zwykytekst"/>
       </w:pPr>
       <w:r>
         <w:t>The first step is to replicate these data formats in the RDF</w:t>
@@ -6690,12 +6370,12 @@
     </w:p>
     <w:p>
       <w:pPr>
-        <w:pStyle w:val="PlainText"/>
-      </w:pPr>
-    </w:p>
-    <w:p>
-      <w:pPr>
-        <w:pStyle w:val="PlainText"/>
+        <w:pStyle w:val="Zwykytekst"/>
+      </w:pPr>
+    </w:p>
+    <w:p>
+      <w:pPr>
+        <w:pStyle w:val="Zwykytekst"/>
       </w:pPr>
       <w:r>
         <w:t>Note that in most cases this is not a one</w:t>
@@ -6721,15 +6401,23 @@
     </w:p>
     <w:p>
       <w:pPr>
-        <w:pStyle w:val="PlainText"/>
-      </w:pPr>
-    </w:p>
-    <w:p>
-      <w:pPr>
-        <w:pStyle w:val="PlainText"/>
-      </w:pPr>
-      <w:r>
-        <w:t xml:space="preserve">Usually, the concepts framed in a data model are highly contextual. So a simple data element like “Borrower phone number” would correspond to a set of </w:t>
+        <w:pStyle w:val="Zwykytekst"/>
+      </w:pPr>
+    </w:p>
+    <w:p>
+      <w:pPr>
+        <w:pStyle w:val="Zwykytekst"/>
+      </w:pPr>
+      <w:r>
+        <w:t xml:space="preserve">Usually, the concepts framed in a data model are highly contextual. </w:t>
+      </w:r>
+      <w:proofErr w:type="gramStart"/>
+      <w:r>
+        <w:t>So</w:t>
+      </w:r>
+      <w:proofErr w:type="gramEnd"/>
+      <w:r>
+        <w:t xml:space="preserve"> a simple data element like “Borrower phone number” would correspond to a set of </w:t>
       </w:r>
       <w:r>
         <w:t xml:space="preserve">classes </w:t>
@@ -6798,18 +6486,34 @@
     </w:p>
     <w:p>
       <w:pPr>
-        <w:pStyle w:val="PlainText"/>
-      </w:pPr>
-    </w:p>
-    <w:p>
-      <w:r>
-        <w:t>The basic requirement is that there is some framework in place in which semantic relationships may be asserted between the real world item as modeled in FIBO and the various data-specific representations of that item in the source data. T</w:t>
+        <w:pStyle w:val="Zwykytekst"/>
+      </w:pPr>
+    </w:p>
+    <w:p>
+      <w:r>
+        <w:t xml:space="preserve">The basic requirement is that there is some framework in place in which semantic relationships may be asserted between the </w:t>
+      </w:r>
+      <w:proofErr w:type="gramStart"/>
+      <w:r>
+        <w:t>real world</w:t>
+      </w:r>
+      <w:proofErr w:type="gramEnd"/>
+      <w:r>
+        <w:t xml:space="preserve"> item as modeled in FIBO and the various data-specific representations of that item in the source data. T</w:t>
       </w:r>
       <w:r>
         <w:t xml:space="preserve">hese </w:t>
       </w:r>
       <w:r>
-        <w:t xml:space="preserve">semantic relations can be extended to identify the specific kind of relationship in which some data element “represents” some real world thing or combination of things. There are also specialist tools that enable this kind of mapping. </w:t>
+        <w:t xml:space="preserve">semantic relations can be extended to identify the specific kind of relationship in which some data element “represents” some </w:t>
+      </w:r>
+      <w:proofErr w:type="gramStart"/>
+      <w:r>
+        <w:t>real world</w:t>
+      </w:r>
+      <w:proofErr w:type="gramEnd"/>
+      <w:r>
+        <w:t xml:space="preserve"> thing or combination of things. There are also specialist tools that enable this kind of mapping. </w:t>
       </w:r>
     </w:p>
     <w:p>
@@ -6882,7 +6586,7 @@
                                           <pic:cNvPicPr/>
                                         </pic:nvPicPr>
                                         <pic:blipFill>
-                                          <a:blip r:embed="rId50"/>
+                                          <a:blip r:embed="rId49"/>
                                           <a:stretch>
                                             <a:fillRect/>
                                           </a:stretch>
@@ -6980,14 +6684,14 @@
     </w:p>
     <w:p>
       <w:pPr>
-        <w:pStyle w:val="Heading1"/>
+        <w:pStyle w:val="Nagwek1"/>
         <w:numPr>
           <w:ilvl w:val="0"/>
           <w:numId w:val="8"/>
         </w:numPr>
         <w:ind w:left="360"/>
       </w:pPr>
-      <w:bookmarkStart w:id="25" w:name="_Toc520378658"/>
+      <w:bookmarkStart w:id="23" w:name="_Toc520378658"/>
       <w:r>
         <w:lastRenderedPageBreak/>
         <w:t>Appendix</w:t>
@@ -6995,7 +6699,7 @@
       <w:r>
         <w:t xml:space="preserve"> B Understanding SMIF UML Diagrams</w:t>
       </w:r>
-      <w:bookmarkEnd w:id="25"/>
+      <w:bookmarkEnd w:id="23"/>
     </w:p>
     <w:p>
       <w:r>
@@ -7004,7 +6708,7 @@
     </w:p>
     <w:p>
       <w:pPr>
-        <w:pStyle w:val="ListParagraph"/>
+        <w:pStyle w:val="Akapitzlist"/>
         <w:numPr>
           <w:ilvl w:val="0"/>
           <w:numId w:val="3"/>
@@ -7019,7 +6723,7 @@
     </w:p>
     <w:p>
       <w:pPr>
-        <w:pStyle w:val="ListParagraph"/>
+        <w:pStyle w:val="Akapitzlist"/>
         <w:numPr>
           <w:ilvl w:val="0"/>
           <w:numId w:val="3"/>
@@ -7031,7 +6735,7 @@
     </w:p>
     <w:p>
       <w:pPr>
-        <w:pStyle w:val="ListParagraph"/>
+        <w:pStyle w:val="Akapitzlist"/>
         <w:numPr>
           <w:ilvl w:val="0"/>
           <w:numId w:val="3"/>
@@ -7043,7 +6747,7 @@
     </w:p>
     <w:p>
       <w:pPr>
-        <w:pStyle w:val="Heading4"/>
+        <w:pStyle w:val="Nagwek4"/>
       </w:pPr>
       <w:r>
         <w:t>Taxonomy Diagrams</w:t>
@@ -7051,7 +6755,15 @@
     </w:p>
     <w:p>
       <w:r>
-        <w:t xml:space="preserve">A Taxonomy Diagram shows only the classification hierarchy of the class concepts that are of primary relevance in a given business domain or sub-domain. For example, </w:t>
+        <w:t xml:space="preserve">A Taxonomy Diagram shows only the classification hierarchy of the class concepts that are of primary relevance </w:t>
+      </w:r>
+      <w:proofErr w:type="gramStart"/>
+      <w:r>
+        <w:t>in a given</w:t>
+      </w:r>
+      <w:proofErr w:type="gramEnd"/>
+      <w:r>
+        <w:t xml:space="preserve"> business domain or sub-domain. For example, </w:t>
       </w:r>
       <w:r>
         <w:t xml:space="preserve">a taxonomy of </w:t>
@@ -7063,7 +6775,15 @@
         <w:t xml:space="preserve">the </w:t>
       </w:r>
       <w:r>
-        <w:t xml:space="preserve">types of contract that are kinds of. In the Taxonomy diagram below, </w:t>
+        <w:t xml:space="preserve">types of </w:t>
+      </w:r>
+      <w:proofErr w:type="gramStart"/>
+      <w:r>
+        <w:t>contract</w:t>
+      </w:r>
+      <w:proofErr w:type="gramEnd"/>
+      <w:r>
+        <w:t xml:space="preserve"> that are kinds of. In the Taxonomy diagram below, </w:t>
       </w:r>
       <w:r>
         <w:rPr>
@@ -7159,7 +6879,7 @@
     </w:p>
     <w:p>
       <w:pPr>
-        <w:pStyle w:val="Heading4"/>
+        <w:pStyle w:val="Nagwek4"/>
       </w:pPr>
       <w:r>
         <w:t>Focus Diagrams</w:t>
@@ -7286,7 +7006,15 @@
     </w:p>
     <w:p>
       <w:r>
-        <w:t xml:space="preserve">Some focus diagrams are color coded. These are generally used in subject matter expert reviews, where a range of concepts are of interest. The color coding is topical, that is to say all concepts relating to legal terms will be in one color, all concepts relating to numerical formulae will be another color, and so on. </w:t>
+        <w:t xml:space="preserve">Some focus diagrams are color coded. These are generally used in subject matter expert reviews, where a range of concepts are of interest. The color coding is topical, </w:t>
+      </w:r>
+      <w:proofErr w:type="gramStart"/>
+      <w:r>
+        <w:t>that is to say all</w:t>
+      </w:r>
+      <w:proofErr w:type="gramEnd"/>
+      <w:r>
+        <w:t xml:space="preserve"> concepts relating to legal terms will be in one color, all concepts relating to numerical formulae will be another color, and so on. </w:t>
       </w:r>
     </w:p>
     <w:p>
@@ -7320,7 +7048,7 @@
     </w:p>
     <w:p>
       <w:pPr>
-        <w:pStyle w:val="Heading4"/>
+        <w:pStyle w:val="Nagwek4"/>
       </w:pPr>
       <w:r>
         <w:t>Defining Diagrams</w:t>
@@ -7407,7 +7135,15 @@
         <w:t>share</w:t>
       </w:r>
       <w:r>
-        <w:t xml:space="preserve"> has most of these features, with the exception of child classes. The logical restrictions are shown as relationships with the annotation {subsets [name of the restricted property</w:t>
+        <w:t xml:space="preserve"> has most of these features, </w:t>
+      </w:r>
+      <w:proofErr w:type="gramStart"/>
+      <w:r>
+        <w:t>with the exception of</w:t>
+      </w:r>
+      <w:proofErr w:type="gramEnd"/>
+      <w:r>
+        <w:t xml:space="preserve"> child classes. The logical restrictions are shown as relationships with the annotation {subsets [name of the restricted property</w:t>
       </w:r>
       <w:r>
         <w:t>]</w:t>
@@ -7474,9 +7210,9 @@
     </w:p>
     <w:p>
       <w:pPr>
-        <w:pStyle w:val="Heading1"/>
-      </w:pPr>
-      <w:bookmarkStart w:id="26" w:name="_Toc520378659"/>
+        <w:pStyle w:val="Nagwek1"/>
+      </w:pPr>
+      <w:bookmarkStart w:id="24" w:name="_Toc520378659"/>
       <w:r>
         <w:lastRenderedPageBreak/>
         <w:t>5</w:t>
@@ -7499,7 +7235,7 @@
       <w:r>
         <w:t>Additional Training Materials</w:t>
       </w:r>
-      <w:bookmarkEnd w:id="26"/>
+      <w:bookmarkEnd w:id="24"/>
     </w:p>
     <w:p/>
     <w:p>
@@ -7517,7 +7253,7 @@
       <w:hyperlink r:id="rId54" w:history="1">
         <w:r>
           <w:rPr>
-            <w:rStyle w:val="Hyperlink"/>
+            <w:rStyle w:val="Hipercze"/>
           </w:rPr>
           <w:t>https://www.cambridgesemantics.com/semantic-university/getting-started-semantics</w:t>
         </w:r>
@@ -7535,7 +7271,7 @@
       <w:hyperlink r:id="rId55" w:history="1">
         <w:r>
           <w:rPr>
-            <w:rStyle w:val="Hyperlink"/>
+            <w:rStyle w:val="Hipercze"/>
           </w:rPr>
           <w:t>https://www.obitko.com/tutorials/ontologies-semantic-web/introduction.html</w:t>
         </w:r>
@@ -7553,7 +7289,7 @@
       <w:hyperlink r:id="rId56" w:history="1">
         <w:r>
           <w:rPr>
-            <w:rStyle w:val="Hyperlink"/>
+            <w:rStyle w:val="Hipercze"/>
           </w:rPr>
           <w:t>https://vimeo.com/66718408</w:t>
         </w:r>
@@ -7567,14 +7303,32 @@
         <w:ind w:left="720"/>
       </w:pPr>
       <w:r>
-        <w:t xml:space="preserve"> A one hour slide show by </w:t>
-      </w:r>
-      <w:r>
-        <w:t>Juan F. Sequeda</w:t>
-      </w:r>
-      <w:r>
-        <w:t xml:space="preserve"> of Capsenta</w:t>
-      </w:r>
+        <w:t xml:space="preserve"> A </w:t>
+      </w:r>
+      <w:proofErr w:type="gramStart"/>
+      <w:r>
+        <w:t>one hour</w:t>
+      </w:r>
+      <w:proofErr w:type="gramEnd"/>
+      <w:r>
+        <w:t xml:space="preserve"> slide show by </w:t>
+      </w:r>
+      <w:r>
+        <w:t xml:space="preserve">Juan F. </w:t>
+      </w:r>
+      <w:proofErr w:type="spellStart"/>
+      <w:r>
+        <w:t>Sequeda</w:t>
+      </w:r>
+      <w:proofErr w:type="spellEnd"/>
+      <w:r>
+        <w:t xml:space="preserve"> of </w:t>
+      </w:r>
+      <w:proofErr w:type="spellStart"/>
+      <w:r>
+        <w:t>Capsenta</w:t>
+      </w:r>
+      <w:proofErr w:type="spellEnd"/>
       <w:r>
         <w:t xml:space="preserve"> as part of the Euclid Project</w:t>
       </w:r>
@@ -7583,7 +7337,7 @@
       <w:hyperlink r:id="rId57" w:history="1">
         <w:r>
           <w:rPr>
-            <w:rStyle w:val="Hyperlink"/>
+            <w:rStyle w:val="Hipercze"/>
           </w:rPr>
           <w:t>http://www.linkeddatatools.com/semantic-web-basics</w:t>
         </w:r>
@@ -7601,7 +7355,7 @@
       <w:hyperlink r:id="rId58" w:history="1">
         <w:r>
           <w:rPr>
-            <w:rStyle w:val="Hyperlink"/>
+            <w:rStyle w:val="Hipercze"/>
           </w:rPr>
           <w:t>http://www.wiley.com/WileyCDA/WileyTitle/productCd-0470396792.html</w:t>
         </w:r>
@@ -7628,7 +7382,7 @@
       <w:hyperlink r:id="rId59" w:history="1">
         <w:r>
           <w:rPr>
-            <w:rStyle w:val="Hyperlink"/>
+            <w:rStyle w:val="Hipercze"/>
           </w:rPr>
           <w:t>https://www.amazon.com/Semantic-Web-Working-Ontologist-Second/dp/0123859654</w:t>
         </w:r>
@@ -7658,7 +7412,7 @@
 </file>
 
 <file path=word/endnotes.xml><?xml version="1.0" encoding="utf-8"?>
-<w:endnotes xmlns:wpc="http://schemas.microsoft.com/office/word/2010/wordprocessingCanvas" xmlns:cx="http://schemas.microsoft.com/office/drawing/2014/chartex" xmlns:cx1="http://schemas.microsoft.com/office/drawing/2015/9/8/chartex" xmlns:cx2="http://schemas.microsoft.com/office/drawing/2015/10/21/chartex" xmlns:cx3="http://schemas.microsoft.com/office/drawing/2016/5/9/chartex" xmlns:cx4="http://schemas.microsoft.com/office/drawing/2016/5/10/chartex" xmlns:cx5="http://schemas.microsoft.com/office/drawing/2016/5/11/chartex" xmlns:cx6="http://schemas.microsoft.com/office/drawing/2016/5/12/chartex" xmlns:cx7="http://schemas.microsoft.com/office/drawing/2016/5/13/chartex" xmlns:cx8="http://schemas.microsoft.com/office/drawing/2016/5/14/chartex" xmlns:mc="http://schemas.openxmlformats.org/markup-compatibility/2006" xmlns:aink="http://schemas.microsoft.com/office/drawing/2016/ink" xmlns:am3d="http://schemas.microsoft.com/office/drawing/2017/model3d" xmlns:o="urn:schemas-microsoft-com:office:office" xmlns:r="http://schemas.openxmlformats.org/officeDocument/2006/relationships" xmlns:m="http://schemas.openxmlformats.org/officeDocument/2006/math" xmlns:v="urn:schemas-microsoft-com:vml" xmlns:wp14="http://schemas.microsoft.com/office/word/2010/wordprocessingDrawing" xmlns:wp="http://schemas.openxmlformats.org/drawingml/2006/wordprocessingDrawing" xmlns:w10="urn:schemas-microsoft-com:office:word" xmlns:w="http://schemas.openxmlformats.org/wordprocessingml/2006/main" xmlns:w14="http://schemas.microsoft.com/office/word/2010/wordml" xmlns:w15="http://schemas.microsoft.com/office/word/2012/wordml" xmlns:w16cid="http://schemas.microsoft.com/office/word/2016/wordml/cid" xmlns:w16se="http://schemas.microsoft.com/office/word/2015/wordml/symex" xmlns:wpg="http://schemas.microsoft.com/office/word/2010/wordprocessingGroup" xmlns:wpi="http://schemas.microsoft.com/office/word/2010/wordprocessingInk" xmlns:wne="http://schemas.microsoft.com/office/word/2006/wordml" xmlns:wps="http://schemas.microsoft.com/office/word/2010/wordprocessingShape" mc:Ignorable="w14 w15 w16se w16cid wp14">
+<w:endnotes xmlns:wpc="http://schemas.microsoft.com/office/word/2010/wordprocessingCanvas" xmlns:cx="http://schemas.microsoft.com/office/drawing/2014/chartex" xmlns:cx1="http://schemas.microsoft.com/office/drawing/2015/9/8/chartex" xmlns:cx2="http://schemas.microsoft.com/office/drawing/2015/10/21/chartex" xmlns:cx3="http://schemas.microsoft.com/office/drawing/2016/5/9/chartex" xmlns:cx4="http://schemas.microsoft.com/office/drawing/2016/5/10/chartex" xmlns:cx5="http://schemas.microsoft.com/office/drawing/2016/5/11/chartex" xmlns:cx6="http://schemas.microsoft.com/office/drawing/2016/5/12/chartex" xmlns:cx7="http://schemas.microsoft.com/office/drawing/2016/5/13/chartex" xmlns:cx8="http://schemas.microsoft.com/office/drawing/2016/5/14/chartex" xmlns:mc="http://schemas.openxmlformats.org/markup-compatibility/2006" xmlns:aink="http://schemas.microsoft.com/office/drawing/2016/ink" xmlns:am3d="http://schemas.microsoft.com/office/drawing/2017/model3d" xmlns:o="urn:schemas-microsoft-com:office:office" xmlns:r="http://schemas.openxmlformats.org/officeDocument/2006/relationships" xmlns:m="http://schemas.openxmlformats.org/officeDocument/2006/math" xmlns:v="urn:schemas-microsoft-com:vml" xmlns:wp14="http://schemas.microsoft.com/office/word/2010/wordprocessingDrawing" xmlns:wp="http://schemas.openxmlformats.org/drawingml/2006/wordprocessingDrawing" xmlns:w10="urn:schemas-microsoft-com:office:word" xmlns:w="http://schemas.openxmlformats.org/wordprocessingml/2006/main" xmlns:w14="http://schemas.microsoft.com/office/word/2010/wordml" xmlns:w15="http://schemas.microsoft.com/office/word/2012/wordml" xmlns:w16cex="http://schemas.microsoft.com/office/word/2018/wordml/cex" xmlns:w16cid="http://schemas.microsoft.com/office/word/2016/wordml/cid" xmlns:w16="http://schemas.microsoft.com/office/word/2018/wordml" xmlns:w16sdtdh="http://schemas.microsoft.com/office/word/2020/wordml/sdtdatahash" xmlns:w16se="http://schemas.microsoft.com/office/word/2015/wordml/symex" xmlns:wpg="http://schemas.microsoft.com/office/word/2010/wordprocessingGroup" xmlns:wpi="http://schemas.microsoft.com/office/word/2010/wordprocessingInk" xmlns:wne="http://schemas.microsoft.com/office/word/2006/wordml" xmlns:wps="http://schemas.microsoft.com/office/word/2010/wordprocessingShape" mc:Ignorable="w14 w15 w16se w16cid w16 w16cex w16sdtdh wp14">
   <w:endnote w:type="separator" w:id="-1">
     <w:p>
       <w:pPr>
@@ -7683,37 +7437,37 @@
 </file>
 
 <file path=word/footer1.xml><?xml version="1.0" encoding="utf-8"?>
-<w:ftr xmlns:wpc="http://schemas.microsoft.com/office/word/2010/wordprocessingCanvas" xmlns:cx="http://schemas.microsoft.com/office/drawing/2014/chartex" xmlns:cx1="http://schemas.microsoft.com/office/drawing/2015/9/8/chartex" xmlns:cx2="http://schemas.microsoft.com/office/drawing/2015/10/21/chartex" xmlns:cx3="http://schemas.microsoft.com/office/drawing/2016/5/9/chartex" xmlns:cx4="http://schemas.microsoft.com/office/drawing/2016/5/10/chartex" xmlns:cx5="http://schemas.microsoft.com/office/drawing/2016/5/11/chartex" xmlns:cx6="http://schemas.microsoft.com/office/drawing/2016/5/12/chartex" xmlns:cx7="http://schemas.microsoft.com/office/drawing/2016/5/13/chartex" xmlns:cx8="http://schemas.microsoft.com/office/drawing/2016/5/14/chartex" xmlns:mc="http://schemas.openxmlformats.org/markup-compatibility/2006" xmlns:aink="http://schemas.microsoft.com/office/drawing/2016/ink" xmlns:am3d="http://schemas.microsoft.com/office/drawing/2017/model3d" xmlns:o="urn:schemas-microsoft-com:office:office" xmlns:r="http://schemas.openxmlformats.org/officeDocument/2006/relationships" xmlns:m="http://schemas.openxmlformats.org/officeDocument/2006/math" xmlns:v="urn:schemas-microsoft-com:vml" xmlns:wp14="http://schemas.microsoft.com/office/word/2010/wordprocessingDrawing" xmlns:wp="http://schemas.openxmlformats.org/drawingml/2006/wordprocessingDrawing" xmlns:w10="urn:schemas-microsoft-com:office:word" xmlns:w="http://schemas.openxmlformats.org/wordprocessingml/2006/main" xmlns:w14="http://schemas.microsoft.com/office/word/2010/wordml" xmlns:w15="http://schemas.microsoft.com/office/word/2012/wordml" xmlns:w16cid="http://schemas.microsoft.com/office/word/2016/wordml/cid" xmlns:w16se="http://schemas.microsoft.com/office/word/2015/wordml/symex" xmlns:wpg="http://schemas.microsoft.com/office/word/2010/wordprocessingGroup" xmlns:wpi="http://schemas.microsoft.com/office/word/2010/wordprocessingInk" xmlns:wne="http://schemas.microsoft.com/office/word/2006/wordml" xmlns:wps="http://schemas.microsoft.com/office/word/2010/wordprocessingShape" mc:Ignorable="w14 w15 w16se w16cid wp14">
+<w:ftr xmlns:wpc="http://schemas.microsoft.com/office/word/2010/wordprocessingCanvas" xmlns:cx="http://schemas.microsoft.com/office/drawing/2014/chartex" xmlns:cx1="http://schemas.microsoft.com/office/drawing/2015/9/8/chartex" xmlns:cx2="http://schemas.microsoft.com/office/drawing/2015/10/21/chartex" xmlns:cx3="http://schemas.microsoft.com/office/drawing/2016/5/9/chartex" xmlns:cx4="http://schemas.microsoft.com/office/drawing/2016/5/10/chartex" xmlns:cx5="http://schemas.microsoft.com/office/drawing/2016/5/11/chartex" xmlns:cx6="http://schemas.microsoft.com/office/drawing/2016/5/12/chartex" xmlns:cx7="http://schemas.microsoft.com/office/drawing/2016/5/13/chartex" xmlns:cx8="http://schemas.microsoft.com/office/drawing/2016/5/14/chartex" xmlns:mc="http://schemas.openxmlformats.org/markup-compatibility/2006" xmlns:aink="http://schemas.microsoft.com/office/drawing/2016/ink" xmlns:am3d="http://schemas.microsoft.com/office/drawing/2017/model3d" xmlns:o="urn:schemas-microsoft-com:office:office" xmlns:r="http://schemas.openxmlformats.org/officeDocument/2006/relationships" xmlns:m="http://schemas.openxmlformats.org/officeDocument/2006/math" xmlns:v="urn:schemas-microsoft-com:vml" xmlns:wp14="http://schemas.microsoft.com/office/word/2010/wordprocessingDrawing" xmlns:wp="http://schemas.openxmlformats.org/drawingml/2006/wordprocessingDrawing" xmlns:w10="urn:schemas-microsoft-com:office:word" xmlns:w="http://schemas.openxmlformats.org/wordprocessingml/2006/main" xmlns:w14="http://schemas.microsoft.com/office/word/2010/wordml" xmlns:w15="http://schemas.microsoft.com/office/word/2012/wordml" xmlns:w16cex="http://schemas.microsoft.com/office/word/2018/wordml/cex" xmlns:w16cid="http://schemas.microsoft.com/office/word/2016/wordml/cid" xmlns:w16="http://schemas.microsoft.com/office/word/2018/wordml" xmlns:w16sdtdh="http://schemas.microsoft.com/office/word/2020/wordml/sdtdatahash" xmlns:w16se="http://schemas.microsoft.com/office/word/2015/wordml/symex" xmlns:wpg="http://schemas.microsoft.com/office/word/2010/wordprocessingGroup" xmlns:wpi="http://schemas.microsoft.com/office/word/2010/wordprocessingInk" xmlns:wne="http://schemas.microsoft.com/office/word/2006/wordml" xmlns:wps="http://schemas.microsoft.com/office/word/2010/wordprocessingShape" mc:Ignorable="w14 w15 w16se w16cid w16 w16cex w16sdtdh wp14">
   <w:p>
     <w:pPr>
-      <w:pStyle w:val="Footer"/>
+      <w:pStyle w:val="Stopka"/>
       <w:framePr w:wrap="none" w:vAnchor="text" w:hAnchor="margin" w:xAlign="right" w:y="1"/>
       <w:rPr>
-        <w:rStyle w:val="PageNumber"/>
+        <w:rStyle w:val="Numerstrony"/>
       </w:rPr>
     </w:pPr>
     <w:r>
       <w:rPr>
-        <w:rStyle w:val="PageNumber"/>
+        <w:rStyle w:val="Numerstrony"/>
       </w:rPr>
       <w:fldChar w:fldCharType="begin"/>
     </w:r>
     <w:r>
       <w:rPr>
-        <w:rStyle w:val="PageNumber"/>
+        <w:rStyle w:val="Numerstrony"/>
       </w:rPr>
       <w:instrText xml:space="preserve">PAGE  </w:instrText>
     </w:r>
     <w:r>
       <w:rPr>
-        <w:rStyle w:val="PageNumber"/>
+        <w:rStyle w:val="Numerstrony"/>
       </w:rPr>
       <w:fldChar w:fldCharType="end"/>
     </w:r>
   </w:p>
   <w:p>
     <w:pPr>
-      <w:pStyle w:val="Footer"/>
+      <w:pStyle w:val="Stopka"/>
       <w:ind w:right="360"/>
     </w:pPr>
   </w:p>
@@ -7721,16 +7475,16 @@
 </file>
 
 <file path=word/footer2.xml><?xml version="1.0" encoding="utf-8"?>
-<w:ftr xmlns:wpc="http://schemas.microsoft.com/office/word/2010/wordprocessingCanvas" xmlns:cx="http://schemas.microsoft.com/office/drawing/2014/chartex" xmlns:cx1="http://schemas.microsoft.com/office/drawing/2015/9/8/chartex" xmlns:cx2="http://schemas.microsoft.com/office/drawing/2015/10/21/chartex" xmlns:cx3="http://schemas.microsoft.com/office/drawing/2016/5/9/chartex" xmlns:cx4="http://schemas.microsoft.com/office/drawing/2016/5/10/chartex" xmlns:cx5="http://schemas.microsoft.com/office/drawing/2016/5/11/chartex" xmlns:cx6="http://schemas.microsoft.com/office/drawing/2016/5/12/chartex" xmlns:cx7="http://schemas.microsoft.com/office/drawing/2016/5/13/chartex" xmlns:cx8="http://schemas.microsoft.com/office/drawing/2016/5/14/chartex" xmlns:mc="http://schemas.openxmlformats.org/markup-compatibility/2006" xmlns:aink="http://schemas.microsoft.com/office/drawing/2016/ink" xmlns:am3d="http://schemas.microsoft.com/office/drawing/2017/model3d" xmlns:o="urn:schemas-microsoft-com:office:office" xmlns:r="http://schemas.openxmlformats.org/officeDocument/2006/relationships" xmlns:m="http://schemas.openxmlformats.org/officeDocument/2006/math" xmlns:v="urn:schemas-microsoft-com:vml" xmlns:wp14="http://schemas.microsoft.com/office/word/2010/wordprocessingDrawing" xmlns:wp="http://schemas.openxmlformats.org/drawingml/2006/wordprocessingDrawing" xmlns:w10="urn:schemas-microsoft-com:office:word" xmlns:w="http://schemas.openxmlformats.org/wordprocessingml/2006/main" xmlns:w14="http://schemas.microsoft.com/office/word/2010/wordml" xmlns:w15="http://schemas.microsoft.com/office/word/2012/wordml" xmlns:w16cid="http://schemas.microsoft.com/office/word/2016/wordml/cid" xmlns:w16se="http://schemas.microsoft.com/office/word/2015/wordml/symex" xmlns:wpg="http://schemas.microsoft.com/office/word/2010/wordprocessingGroup" xmlns:wpi="http://schemas.microsoft.com/office/word/2010/wordprocessingInk" xmlns:wne="http://schemas.microsoft.com/office/word/2006/wordml" xmlns:wps="http://schemas.microsoft.com/office/word/2010/wordprocessingShape" mc:Ignorable="w14 w15 w16se w16cid wp14">
+<w:ftr xmlns:wpc="http://schemas.microsoft.com/office/word/2010/wordprocessingCanvas" xmlns:cx="http://schemas.microsoft.com/office/drawing/2014/chartex" xmlns:cx1="http://schemas.microsoft.com/office/drawing/2015/9/8/chartex" xmlns:cx2="http://schemas.microsoft.com/office/drawing/2015/10/21/chartex" xmlns:cx3="http://schemas.microsoft.com/office/drawing/2016/5/9/chartex" xmlns:cx4="http://schemas.microsoft.com/office/drawing/2016/5/10/chartex" xmlns:cx5="http://schemas.microsoft.com/office/drawing/2016/5/11/chartex" xmlns:cx6="http://schemas.microsoft.com/office/drawing/2016/5/12/chartex" xmlns:cx7="http://schemas.microsoft.com/office/drawing/2016/5/13/chartex" xmlns:cx8="http://schemas.microsoft.com/office/drawing/2016/5/14/chartex" xmlns:mc="http://schemas.openxmlformats.org/markup-compatibility/2006" xmlns:aink="http://schemas.microsoft.com/office/drawing/2016/ink" xmlns:am3d="http://schemas.microsoft.com/office/drawing/2017/model3d" xmlns:o="urn:schemas-microsoft-com:office:office" xmlns:r="http://schemas.openxmlformats.org/officeDocument/2006/relationships" xmlns:m="http://schemas.openxmlformats.org/officeDocument/2006/math" xmlns:v="urn:schemas-microsoft-com:vml" xmlns:wp14="http://schemas.microsoft.com/office/word/2010/wordprocessingDrawing" xmlns:wp="http://schemas.openxmlformats.org/drawingml/2006/wordprocessingDrawing" xmlns:w10="urn:schemas-microsoft-com:office:word" xmlns:w="http://schemas.openxmlformats.org/wordprocessingml/2006/main" xmlns:w14="http://schemas.microsoft.com/office/word/2010/wordml" xmlns:w15="http://schemas.microsoft.com/office/word/2012/wordml" xmlns:w16cex="http://schemas.microsoft.com/office/word/2018/wordml/cex" xmlns:w16cid="http://schemas.microsoft.com/office/word/2016/wordml/cid" xmlns:w16="http://schemas.microsoft.com/office/word/2018/wordml" xmlns:w16sdtdh="http://schemas.microsoft.com/office/word/2020/wordml/sdtdatahash" xmlns:w16se="http://schemas.microsoft.com/office/word/2015/wordml/symex" xmlns:wpg="http://schemas.microsoft.com/office/word/2010/wordprocessingGroup" xmlns:wpi="http://schemas.microsoft.com/office/word/2010/wordprocessingInk" xmlns:wne="http://schemas.microsoft.com/office/word/2006/wordml" xmlns:wps="http://schemas.microsoft.com/office/word/2010/wordprocessingShape" mc:Ignorable="w14 w15 w16se w16cid w16 w16cex w16sdtdh wp14">
   <w:p>
     <w:pPr>
-      <w:pStyle w:val="Footer"/>
+      <w:pStyle w:val="Stopka"/>
       <w:ind w:right="360"/>
     </w:pPr>
   </w:p>
   <w:p>
     <w:pPr>
-      <w:pStyle w:val="Footer"/>
+      <w:pStyle w:val="Stopka"/>
       <w:ind w:right="360"/>
     </w:pPr>
     <w:r>
@@ -7757,7 +7511,7 @@
   </w:p>
   <w:p>
     <w:pPr>
-      <w:pStyle w:val="Footer"/>
+      <w:pStyle w:val="Stopka"/>
       <w:tabs>
         <w:tab w:val="clear" w:pos="4680"/>
         <w:tab w:val="clear" w:pos="9360"/>
@@ -7809,7 +7563,7 @@
   </w:p>
   <w:p>
     <w:pPr>
-      <w:pStyle w:val="Footer"/>
+      <w:pStyle w:val="Stopka"/>
       <w:ind w:right="360"/>
     </w:pPr>
   </w:p>
@@ -7817,17 +7571,17 @@
 </file>
 
 <file path=word/footer3.xml><?xml version="1.0" encoding="utf-8"?>
-<w:ftr xmlns:wpc="http://schemas.microsoft.com/office/word/2010/wordprocessingCanvas" xmlns:cx="http://schemas.microsoft.com/office/drawing/2014/chartex" xmlns:cx1="http://schemas.microsoft.com/office/drawing/2015/9/8/chartex" xmlns:cx2="http://schemas.microsoft.com/office/drawing/2015/10/21/chartex" xmlns:cx3="http://schemas.microsoft.com/office/drawing/2016/5/9/chartex" xmlns:cx4="http://schemas.microsoft.com/office/drawing/2016/5/10/chartex" xmlns:cx5="http://schemas.microsoft.com/office/drawing/2016/5/11/chartex" xmlns:cx6="http://schemas.microsoft.com/office/drawing/2016/5/12/chartex" xmlns:cx7="http://schemas.microsoft.com/office/drawing/2016/5/13/chartex" xmlns:cx8="http://schemas.microsoft.com/office/drawing/2016/5/14/chartex" xmlns:mc="http://schemas.openxmlformats.org/markup-compatibility/2006" xmlns:aink="http://schemas.microsoft.com/office/drawing/2016/ink" xmlns:am3d="http://schemas.microsoft.com/office/drawing/2017/model3d" xmlns:o="urn:schemas-microsoft-com:office:office" xmlns:r="http://schemas.openxmlformats.org/officeDocument/2006/relationships" xmlns:m="http://schemas.openxmlformats.org/officeDocument/2006/math" xmlns:v="urn:schemas-microsoft-com:vml" xmlns:wp14="http://schemas.microsoft.com/office/word/2010/wordprocessingDrawing" xmlns:wp="http://schemas.openxmlformats.org/drawingml/2006/wordprocessingDrawing" xmlns:w10="urn:schemas-microsoft-com:office:word" xmlns:w="http://schemas.openxmlformats.org/wordprocessingml/2006/main" xmlns:w14="http://schemas.microsoft.com/office/word/2010/wordml" xmlns:w15="http://schemas.microsoft.com/office/word/2012/wordml" xmlns:w16cid="http://schemas.microsoft.com/office/word/2016/wordml/cid" xmlns:w16se="http://schemas.microsoft.com/office/word/2015/wordml/symex" xmlns:wpg="http://schemas.microsoft.com/office/word/2010/wordprocessingGroup" xmlns:wpi="http://schemas.microsoft.com/office/word/2010/wordprocessingInk" xmlns:wne="http://schemas.microsoft.com/office/word/2006/wordml" xmlns:wps="http://schemas.microsoft.com/office/word/2010/wordprocessingShape" mc:Ignorable="w14 w15 w16se w16cid wp14">
+<w:ftr xmlns:wpc="http://schemas.microsoft.com/office/word/2010/wordprocessingCanvas" xmlns:cx="http://schemas.microsoft.com/office/drawing/2014/chartex" xmlns:cx1="http://schemas.microsoft.com/office/drawing/2015/9/8/chartex" xmlns:cx2="http://schemas.microsoft.com/office/drawing/2015/10/21/chartex" xmlns:cx3="http://schemas.microsoft.com/office/drawing/2016/5/9/chartex" xmlns:cx4="http://schemas.microsoft.com/office/drawing/2016/5/10/chartex" xmlns:cx5="http://schemas.microsoft.com/office/drawing/2016/5/11/chartex" xmlns:cx6="http://schemas.microsoft.com/office/drawing/2016/5/12/chartex" xmlns:cx7="http://schemas.microsoft.com/office/drawing/2016/5/13/chartex" xmlns:cx8="http://schemas.microsoft.com/office/drawing/2016/5/14/chartex" xmlns:mc="http://schemas.openxmlformats.org/markup-compatibility/2006" xmlns:aink="http://schemas.microsoft.com/office/drawing/2016/ink" xmlns:am3d="http://schemas.microsoft.com/office/drawing/2017/model3d" xmlns:o="urn:schemas-microsoft-com:office:office" xmlns:r="http://schemas.openxmlformats.org/officeDocument/2006/relationships" xmlns:m="http://schemas.openxmlformats.org/officeDocument/2006/math" xmlns:v="urn:schemas-microsoft-com:vml" xmlns:wp14="http://schemas.microsoft.com/office/word/2010/wordprocessingDrawing" xmlns:wp="http://schemas.openxmlformats.org/drawingml/2006/wordprocessingDrawing" xmlns:w10="urn:schemas-microsoft-com:office:word" xmlns:w="http://schemas.openxmlformats.org/wordprocessingml/2006/main" xmlns:w14="http://schemas.microsoft.com/office/word/2010/wordml" xmlns:w15="http://schemas.microsoft.com/office/word/2012/wordml" xmlns:w16cex="http://schemas.microsoft.com/office/word/2018/wordml/cex" xmlns:w16cid="http://schemas.microsoft.com/office/word/2016/wordml/cid" xmlns:w16="http://schemas.microsoft.com/office/word/2018/wordml" xmlns:w16sdtdh="http://schemas.microsoft.com/office/word/2020/wordml/sdtdatahash" xmlns:w16se="http://schemas.microsoft.com/office/word/2015/wordml/symex" xmlns:wpg="http://schemas.microsoft.com/office/word/2010/wordprocessingGroup" xmlns:wpi="http://schemas.microsoft.com/office/word/2010/wordprocessingInk" xmlns:wne="http://schemas.microsoft.com/office/word/2006/wordml" xmlns:wps="http://schemas.microsoft.com/office/word/2010/wordprocessingShape" mc:Ignorable="w14 w15 w16se w16cid w16 w16cex w16sdtdh wp14">
   <w:p>
     <w:pPr>
-      <w:pStyle w:val="Footer"/>
+      <w:pStyle w:val="Stopka"/>
     </w:pPr>
   </w:p>
 </w:ftr>
 </file>
 
 <file path=word/footnotes.xml><?xml version="1.0" encoding="utf-8"?>
-<w:footnotes xmlns:wpc="http://schemas.microsoft.com/office/word/2010/wordprocessingCanvas" xmlns:cx="http://schemas.microsoft.com/office/drawing/2014/chartex" xmlns:cx1="http://schemas.microsoft.com/office/drawing/2015/9/8/chartex" xmlns:cx2="http://schemas.microsoft.com/office/drawing/2015/10/21/chartex" xmlns:cx3="http://schemas.microsoft.com/office/drawing/2016/5/9/chartex" xmlns:cx4="http://schemas.microsoft.com/office/drawing/2016/5/10/chartex" xmlns:cx5="http://schemas.microsoft.com/office/drawing/2016/5/11/chartex" xmlns:cx6="http://schemas.microsoft.com/office/drawing/2016/5/12/chartex" xmlns:cx7="http://schemas.microsoft.com/office/drawing/2016/5/13/chartex" xmlns:cx8="http://schemas.microsoft.com/office/drawing/2016/5/14/chartex" xmlns:mc="http://schemas.openxmlformats.org/markup-compatibility/2006" xmlns:aink="http://schemas.microsoft.com/office/drawing/2016/ink" xmlns:am3d="http://schemas.microsoft.com/office/drawing/2017/model3d" xmlns:o="urn:schemas-microsoft-com:office:office" xmlns:r="http://schemas.openxmlformats.org/officeDocument/2006/relationships" xmlns:m="http://schemas.openxmlformats.org/officeDocument/2006/math" xmlns:v="urn:schemas-microsoft-com:vml" xmlns:wp14="http://schemas.microsoft.com/office/word/2010/wordprocessingDrawing" xmlns:wp="http://schemas.openxmlformats.org/drawingml/2006/wordprocessingDrawing" xmlns:w10="urn:schemas-microsoft-com:office:word" xmlns:w="http://schemas.openxmlformats.org/wordprocessingml/2006/main" xmlns:w14="http://schemas.microsoft.com/office/word/2010/wordml" xmlns:w15="http://schemas.microsoft.com/office/word/2012/wordml" xmlns:w16cid="http://schemas.microsoft.com/office/word/2016/wordml/cid" xmlns:w16se="http://schemas.microsoft.com/office/word/2015/wordml/symex" xmlns:wpg="http://schemas.microsoft.com/office/word/2010/wordprocessingGroup" xmlns:wpi="http://schemas.microsoft.com/office/word/2010/wordprocessingInk" xmlns:wne="http://schemas.microsoft.com/office/word/2006/wordml" xmlns:wps="http://schemas.microsoft.com/office/word/2010/wordprocessingShape" mc:Ignorable="w14 w15 w16se w16cid wp14">
+<w:footnotes xmlns:wpc="http://schemas.microsoft.com/office/word/2010/wordprocessingCanvas" xmlns:cx="http://schemas.microsoft.com/office/drawing/2014/chartex" xmlns:cx1="http://schemas.microsoft.com/office/drawing/2015/9/8/chartex" xmlns:cx2="http://schemas.microsoft.com/office/drawing/2015/10/21/chartex" xmlns:cx3="http://schemas.microsoft.com/office/drawing/2016/5/9/chartex" xmlns:cx4="http://schemas.microsoft.com/office/drawing/2016/5/10/chartex" xmlns:cx5="http://schemas.microsoft.com/office/drawing/2016/5/11/chartex" xmlns:cx6="http://schemas.microsoft.com/office/drawing/2016/5/12/chartex" xmlns:cx7="http://schemas.microsoft.com/office/drawing/2016/5/13/chartex" xmlns:cx8="http://schemas.microsoft.com/office/drawing/2016/5/14/chartex" xmlns:mc="http://schemas.openxmlformats.org/markup-compatibility/2006" xmlns:aink="http://schemas.microsoft.com/office/drawing/2016/ink" xmlns:am3d="http://schemas.microsoft.com/office/drawing/2017/model3d" xmlns:o="urn:schemas-microsoft-com:office:office" xmlns:r="http://schemas.openxmlformats.org/officeDocument/2006/relationships" xmlns:m="http://schemas.openxmlformats.org/officeDocument/2006/math" xmlns:v="urn:schemas-microsoft-com:vml" xmlns:wp14="http://schemas.microsoft.com/office/word/2010/wordprocessingDrawing" xmlns:wp="http://schemas.openxmlformats.org/drawingml/2006/wordprocessingDrawing" xmlns:w10="urn:schemas-microsoft-com:office:word" xmlns:w="http://schemas.openxmlformats.org/wordprocessingml/2006/main" xmlns:w14="http://schemas.microsoft.com/office/word/2010/wordml" xmlns:w15="http://schemas.microsoft.com/office/word/2012/wordml" xmlns:w16cex="http://schemas.microsoft.com/office/word/2018/wordml/cex" xmlns:w16cid="http://schemas.microsoft.com/office/word/2016/wordml/cid" xmlns:w16="http://schemas.microsoft.com/office/word/2018/wordml" xmlns:w16sdtdh="http://schemas.microsoft.com/office/word/2020/wordml/sdtdatahash" xmlns:w16se="http://schemas.microsoft.com/office/word/2015/wordml/symex" xmlns:wpg="http://schemas.microsoft.com/office/word/2010/wordprocessingGroup" xmlns:wpi="http://schemas.microsoft.com/office/word/2010/wordprocessingInk" xmlns:wne="http://schemas.microsoft.com/office/word/2006/wordml" xmlns:wps="http://schemas.microsoft.com/office/word/2010/wordprocessingShape" mc:Ignorable="w14 w15 w16se w16cid w16 w16cex w16sdtdh wp14">
   <w:footnote w:type="separator" w:id="-1">
     <w:p>
       <w:pPr>
@@ -7852,37 +7606,37 @@
 </file>
 
 <file path=word/header1.xml><?xml version="1.0" encoding="utf-8"?>
-<w:hdr xmlns:wpc="http://schemas.microsoft.com/office/word/2010/wordprocessingCanvas" xmlns:cx="http://schemas.microsoft.com/office/drawing/2014/chartex" xmlns:cx1="http://schemas.microsoft.com/office/drawing/2015/9/8/chartex" xmlns:cx2="http://schemas.microsoft.com/office/drawing/2015/10/21/chartex" xmlns:cx3="http://schemas.microsoft.com/office/drawing/2016/5/9/chartex" xmlns:cx4="http://schemas.microsoft.com/office/drawing/2016/5/10/chartex" xmlns:cx5="http://schemas.microsoft.com/office/drawing/2016/5/11/chartex" xmlns:cx6="http://schemas.microsoft.com/office/drawing/2016/5/12/chartex" xmlns:cx7="http://schemas.microsoft.com/office/drawing/2016/5/13/chartex" xmlns:cx8="http://schemas.microsoft.com/office/drawing/2016/5/14/chartex" xmlns:mc="http://schemas.openxmlformats.org/markup-compatibility/2006" xmlns:aink="http://schemas.microsoft.com/office/drawing/2016/ink" xmlns:am3d="http://schemas.microsoft.com/office/drawing/2017/model3d" xmlns:o="urn:schemas-microsoft-com:office:office" xmlns:r="http://schemas.openxmlformats.org/officeDocument/2006/relationships" xmlns:m="http://schemas.openxmlformats.org/officeDocument/2006/math" xmlns:v="urn:schemas-microsoft-com:vml" xmlns:wp14="http://schemas.microsoft.com/office/word/2010/wordprocessingDrawing" xmlns:wp="http://schemas.openxmlformats.org/drawingml/2006/wordprocessingDrawing" xmlns:w10="urn:schemas-microsoft-com:office:word" xmlns:w="http://schemas.openxmlformats.org/wordprocessingml/2006/main" xmlns:w14="http://schemas.microsoft.com/office/word/2010/wordml" xmlns:w15="http://schemas.microsoft.com/office/word/2012/wordml" xmlns:w16cid="http://schemas.microsoft.com/office/word/2016/wordml/cid" xmlns:w16se="http://schemas.microsoft.com/office/word/2015/wordml/symex" xmlns:wpg="http://schemas.microsoft.com/office/word/2010/wordprocessingGroup" xmlns:wpi="http://schemas.microsoft.com/office/word/2010/wordprocessingInk" xmlns:wne="http://schemas.microsoft.com/office/word/2006/wordml" xmlns:wps="http://schemas.microsoft.com/office/word/2010/wordprocessingShape" mc:Ignorable="w14 w15 w16se w16cid wp14">
+<w:hdr xmlns:wpc="http://schemas.microsoft.com/office/word/2010/wordprocessingCanvas" xmlns:cx="http://schemas.microsoft.com/office/drawing/2014/chartex" xmlns:cx1="http://schemas.microsoft.com/office/drawing/2015/9/8/chartex" xmlns:cx2="http://schemas.microsoft.com/office/drawing/2015/10/21/chartex" xmlns:cx3="http://schemas.microsoft.com/office/drawing/2016/5/9/chartex" xmlns:cx4="http://schemas.microsoft.com/office/drawing/2016/5/10/chartex" xmlns:cx5="http://schemas.microsoft.com/office/drawing/2016/5/11/chartex" xmlns:cx6="http://schemas.microsoft.com/office/drawing/2016/5/12/chartex" xmlns:cx7="http://schemas.microsoft.com/office/drawing/2016/5/13/chartex" xmlns:cx8="http://schemas.microsoft.com/office/drawing/2016/5/14/chartex" xmlns:mc="http://schemas.openxmlformats.org/markup-compatibility/2006" xmlns:aink="http://schemas.microsoft.com/office/drawing/2016/ink" xmlns:am3d="http://schemas.microsoft.com/office/drawing/2017/model3d" xmlns:o="urn:schemas-microsoft-com:office:office" xmlns:r="http://schemas.openxmlformats.org/officeDocument/2006/relationships" xmlns:m="http://schemas.openxmlformats.org/officeDocument/2006/math" xmlns:v="urn:schemas-microsoft-com:vml" xmlns:wp14="http://schemas.microsoft.com/office/word/2010/wordprocessingDrawing" xmlns:wp="http://schemas.openxmlformats.org/drawingml/2006/wordprocessingDrawing" xmlns:w10="urn:schemas-microsoft-com:office:word" xmlns:w="http://schemas.openxmlformats.org/wordprocessingml/2006/main" xmlns:w14="http://schemas.microsoft.com/office/word/2010/wordml" xmlns:w15="http://schemas.microsoft.com/office/word/2012/wordml" xmlns:w16cex="http://schemas.microsoft.com/office/word/2018/wordml/cex" xmlns:w16cid="http://schemas.microsoft.com/office/word/2016/wordml/cid" xmlns:w16="http://schemas.microsoft.com/office/word/2018/wordml" xmlns:w16sdtdh="http://schemas.microsoft.com/office/word/2020/wordml/sdtdatahash" xmlns:w16se="http://schemas.microsoft.com/office/word/2015/wordml/symex" xmlns:wpg="http://schemas.microsoft.com/office/word/2010/wordprocessingGroup" xmlns:wpi="http://schemas.microsoft.com/office/word/2010/wordprocessingInk" xmlns:wne="http://schemas.microsoft.com/office/word/2006/wordml" xmlns:wps="http://schemas.microsoft.com/office/word/2010/wordprocessingShape" mc:Ignorable="w14 w15 w16se w16cid w16 w16cex w16sdtdh wp14">
   <w:p>
     <w:pPr>
-      <w:pStyle w:val="Header"/>
+      <w:pStyle w:val="Nagwek"/>
     </w:pPr>
   </w:p>
 </w:hdr>
 </file>
 
 <file path=word/header2.xml><?xml version="1.0" encoding="utf-8"?>
-<w:hdr xmlns:wpc="http://schemas.microsoft.com/office/word/2010/wordprocessingCanvas" xmlns:cx="http://schemas.microsoft.com/office/drawing/2014/chartex" xmlns:cx1="http://schemas.microsoft.com/office/drawing/2015/9/8/chartex" xmlns:cx2="http://schemas.microsoft.com/office/drawing/2015/10/21/chartex" xmlns:cx3="http://schemas.microsoft.com/office/drawing/2016/5/9/chartex" xmlns:cx4="http://schemas.microsoft.com/office/drawing/2016/5/10/chartex" xmlns:cx5="http://schemas.microsoft.com/office/drawing/2016/5/11/chartex" xmlns:cx6="http://schemas.microsoft.com/office/drawing/2016/5/12/chartex" xmlns:cx7="http://schemas.microsoft.com/office/drawing/2016/5/13/chartex" xmlns:cx8="http://schemas.microsoft.com/office/drawing/2016/5/14/chartex" xmlns:mc="http://schemas.openxmlformats.org/markup-compatibility/2006" xmlns:aink="http://schemas.microsoft.com/office/drawing/2016/ink" xmlns:am3d="http://schemas.microsoft.com/office/drawing/2017/model3d" xmlns:o="urn:schemas-microsoft-com:office:office" xmlns:r="http://schemas.openxmlformats.org/officeDocument/2006/relationships" xmlns:m="http://schemas.openxmlformats.org/officeDocument/2006/math" xmlns:v="urn:schemas-microsoft-com:vml" xmlns:wp14="http://schemas.microsoft.com/office/word/2010/wordprocessingDrawing" xmlns:wp="http://schemas.openxmlformats.org/drawingml/2006/wordprocessingDrawing" xmlns:w10="urn:schemas-microsoft-com:office:word" xmlns:w="http://schemas.openxmlformats.org/wordprocessingml/2006/main" xmlns:w14="http://schemas.microsoft.com/office/word/2010/wordml" xmlns:w15="http://schemas.microsoft.com/office/word/2012/wordml" xmlns:w16cid="http://schemas.microsoft.com/office/word/2016/wordml/cid" xmlns:w16se="http://schemas.microsoft.com/office/word/2015/wordml/symex" xmlns:wpg="http://schemas.microsoft.com/office/word/2010/wordprocessingGroup" xmlns:wpi="http://schemas.microsoft.com/office/word/2010/wordprocessingInk" xmlns:wne="http://schemas.microsoft.com/office/word/2006/wordml" xmlns:wps="http://schemas.microsoft.com/office/word/2010/wordprocessingShape" mc:Ignorable="w14 w15 w16se w16cid wp14">
+<w:hdr xmlns:wpc="http://schemas.microsoft.com/office/word/2010/wordprocessingCanvas" xmlns:cx="http://schemas.microsoft.com/office/drawing/2014/chartex" xmlns:cx1="http://schemas.microsoft.com/office/drawing/2015/9/8/chartex" xmlns:cx2="http://schemas.microsoft.com/office/drawing/2015/10/21/chartex" xmlns:cx3="http://schemas.microsoft.com/office/drawing/2016/5/9/chartex" xmlns:cx4="http://schemas.microsoft.com/office/drawing/2016/5/10/chartex" xmlns:cx5="http://schemas.microsoft.com/office/drawing/2016/5/11/chartex" xmlns:cx6="http://schemas.microsoft.com/office/drawing/2016/5/12/chartex" xmlns:cx7="http://schemas.microsoft.com/office/drawing/2016/5/13/chartex" xmlns:cx8="http://schemas.microsoft.com/office/drawing/2016/5/14/chartex" xmlns:mc="http://schemas.openxmlformats.org/markup-compatibility/2006" xmlns:aink="http://schemas.microsoft.com/office/drawing/2016/ink" xmlns:am3d="http://schemas.microsoft.com/office/drawing/2017/model3d" xmlns:o="urn:schemas-microsoft-com:office:office" xmlns:r="http://schemas.openxmlformats.org/officeDocument/2006/relationships" xmlns:m="http://schemas.openxmlformats.org/officeDocument/2006/math" xmlns:v="urn:schemas-microsoft-com:vml" xmlns:wp14="http://schemas.microsoft.com/office/word/2010/wordprocessingDrawing" xmlns:wp="http://schemas.openxmlformats.org/drawingml/2006/wordprocessingDrawing" xmlns:w10="urn:schemas-microsoft-com:office:word" xmlns:w="http://schemas.openxmlformats.org/wordprocessingml/2006/main" xmlns:w14="http://schemas.microsoft.com/office/word/2010/wordml" xmlns:w15="http://schemas.microsoft.com/office/word/2012/wordml" xmlns:w16cex="http://schemas.microsoft.com/office/word/2018/wordml/cex" xmlns:w16cid="http://schemas.microsoft.com/office/word/2016/wordml/cid" xmlns:w16="http://schemas.microsoft.com/office/word/2018/wordml" xmlns:w16sdtdh="http://schemas.microsoft.com/office/word/2020/wordml/sdtdatahash" xmlns:w16se="http://schemas.microsoft.com/office/word/2015/wordml/symex" xmlns:wpg="http://schemas.microsoft.com/office/word/2010/wordprocessingGroup" xmlns:wpi="http://schemas.microsoft.com/office/word/2010/wordprocessingInk" xmlns:wne="http://schemas.microsoft.com/office/word/2006/wordml" xmlns:wps="http://schemas.microsoft.com/office/word/2010/wordprocessingShape" mc:Ignorable="w14 w15 w16se w16cid w16 w16cex w16sdtdh wp14">
   <w:p>
     <w:pPr>
-      <w:pStyle w:val="Header"/>
+      <w:pStyle w:val="Nagwek"/>
     </w:pPr>
   </w:p>
 </w:hdr>
 </file>
 
 <file path=word/header3.xml><?xml version="1.0" encoding="utf-8"?>
-<w:hdr xmlns:wpc="http://schemas.microsoft.com/office/word/2010/wordprocessingCanvas" xmlns:cx="http://schemas.microsoft.com/office/drawing/2014/chartex" xmlns:cx1="http://schemas.microsoft.com/office/drawing/2015/9/8/chartex" xmlns:cx2="http://schemas.microsoft.com/office/drawing/2015/10/21/chartex" xmlns:cx3="http://schemas.microsoft.com/office/drawing/2016/5/9/chartex" xmlns:cx4="http://schemas.microsoft.com/office/drawing/2016/5/10/chartex" xmlns:cx5="http://schemas.microsoft.com/office/drawing/2016/5/11/chartex" xmlns:cx6="http://schemas.microsoft.com/office/drawing/2016/5/12/chartex" xmlns:cx7="http://schemas.microsoft.com/office/drawing/2016/5/13/chartex" xmlns:cx8="http://schemas.microsoft.com/office/drawing/2016/5/14/chartex" xmlns:mc="http://schemas.openxmlformats.org/markup-compatibility/2006" xmlns:aink="http://schemas.microsoft.com/office/drawing/2016/ink" xmlns:am3d="http://schemas.microsoft.com/office/drawing/2017/model3d" xmlns:o="urn:schemas-microsoft-com:office:office" xmlns:r="http://schemas.openxmlformats.org/officeDocument/2006/relationships" xmlns:m="http://schemas.openxmlformats.org/officeDocument/2006/math" xmlns:v="urn:schemas-microsoft-com:vml" xmlns:wp14="http://schemas.microsoft.com/office/word/2010/wordprocessingDrawing" xmlns:wp="http://schemas.openxmlformats.org/drawingml/2006/wordprocessingDrawing" xmlns:w10="urn:schemas-microsoft-com:office:word" xmlns:w="http://schemas.openxmlformats.org/wordprocessingml/2006/main" xmlns:w14="http://schemas.microsoft.com/office/word/2010/wordml" xmlns:w15="http://schemas.microsoft.com/office/word/2012/wordml" xmlns:w16cid="http://schemas.microsoft.com/office/word/2016/wordml/cid" xmlns:w16se="http://schemas.microsoft.com/office/word/2015/wordml/symex" xmlns:wpg="http://schemas.microsoft.com/office/word/2010/wordprocessingGroup" xmlns:wpi="http://schemas.microsoft.com/office/word/2010/wordprocessingInk" xmlns:wne="http://schemas.microsoft.com/office/word/2006/wordml" xmlns:wps="http://schemas.microsoft.com/office/word/2010/wordprocessingShape" mc:Ignorable="w14 w15 w16se w16cid wp14">
+<w:hdr xmlns:wpc="http://schemas.microsoft.com/office/word/2010/wordprocessingCanvas" xmlns:cx="http://schemas.microsoft.com/office/drawing/2014/chartex" xmlns:cx1="http://schemas.microsoft.com/office/drawing/2015/9/8/chartex" xmlns:cx2="http://schemas.microsoft.com/office/drawing/2015/10/21/chartex" xmlns:cx3="http://schemas.microsoft.com/office/drawing/2016/5/9/chartex" xmlns:cx4="http://schemas.microsoft.com/office/drawing/2016/5/10/chartex" xmlns:cx5="http://schemas.microsoft.com/office/drawing/2016/5/11/chartex" xmlns:cx6="http://schemas.microsoft.com/office/drawing/2016/5/12/chartex" xmlns:cx7="http://schemas.microsoft.com/office/drawing/2016/5/13/chartex" xmlns:cx8="http://schemas.microsoft.com/office/drawing/2016/5/14/chartex" xmlns:mc="http://schemas.openxmlformats.org/markup-compatibility/2006" xmlns:aink="http://schemas.microsoft.com/office/drawing/2016/ink" xmlns:am3d="http://schemas.microsoft.com/office/drawing/2017/model3d" xmlns:o="urn:schemas-microsoft-com:office:office" xmlns:r="http://schemas.openxmlformats.org/officeDocument/2006/relationships" xmlns:m="http://schemas.openxmlformats.org/officeDocument/2006/math" xmlns:v="urn:schemas-microsoft-com:vml" xmlns:wp14="http://schemas.microsoft.com/office/word/2010/wordprocessingDrawing" xmlns:wp="http://schemas.openxmlformats.org/drawingml/2006/wordprocessingDrawing" xmlns:w10="urn:schemas-microsoft-com:office:word" xmlns:w="http://schemas.openxmlformats.org/wordprocessingml/2006/main" xmlns:w14="http://schemas.microsoft.com/office/word/2010/wordml" xmlns:w15="http://schemas.microsoft.com/office/word/2012/wordml" xmlns:w16cex="http://schemas.microsoft.com/office/word/2018/wordml/cex" xmlns:w16cid="http://schemas.microsoft.com/office/word/2016/wordml/cid" xmlns:w16="http://schemas.microsoft.com/office/word/2018/wordml" xmlns:w16sdtdh="http://schemas.microsoft.com/office/word/2020/wordml/sdtdatahash" xmlns:w16se="http://schemas.microsoft.com/office/word/2015/wordml/symex" xmlns:wpg="http://schemas.microsoft.com/office/word/2010/wordprocessingGroup" xmlns:wpi="http://schemas.microsoft.com/office/word/2010/wordprocessingInk" xmlns:wne="http://schemas.microsoft.com/office/word/2006/wordml" xmlns:wps="http://schemas.microsoft.com/office/word/2010/wordprocessingShape" mc:Ignorable="w14 w15 w16se w16cid w16 w16cex w16sdtdh wp14">
   <w:p>
     <w:pPr>
-      <w:pStyle w:val="Header"/>
+      <w:pStyle w:val="Nagwek"/>
     </w:pPr>
   </w:p>
 </w:hdr>
 </file>
 
 <file path=word/numbering.xml><?xml version="1.0" encoding="utf-8"?>
-<w:numbering xmlns:wpc="http://schemas.microsoft.com/office/word/2010/wordprocessingCanvas" xmlns:cx="http://schemas.microsoft.com/office/drawing/2014/chartex" xmlns:cx1="http://schemas.microsoft.com/office/drawing/2015/9/8/chartex" xmlns:cx2="http://schemas.microsoft.com/office/drawing/2015/10/21/chartex" xmlns:cx3="http://schemas.microsoft.com/office/drawing/2016/5/9/chartex" xmlns:cx4="http://schemas.microsoft.com/office/drawing/2016/5/10/chartex" xmlns:cx5="http://schemas.microsoft.com/office/drawing/2016/5/11/chartex" xmlns:cx6="http://schemas.microsoft.com/office/drawing/2016/5/12/chartex" xmlns:cx7="http://schemas.microsoft.com/office/drawing/2016/5/13/chartex" xmlns:cx8="http://schemas.microsoft.com/office/drawing/2016/5/14/chartex" xmlns:mc="http://schemas.openxmlformats.org/markup-compatibility/2006" xmlns:aink="http://schemas.microsoft.com/office/drawing/2016/ink" xmlns:am3d="http://schemas.microsoft.com/office/drawing/2017/model3d" xmlns:o="urn:schemas-microsoft-com:office:office" xmlns:r="http://schemas.openxmlformats.org/officeDocument/2006/relationships" xmlns:m="http://schemas.openxmlformats.org/officeDocument/2006/math" xmlns:v="urn:schemas-microsoft-com:vml" xmlns:wp14="http://schemas.microsoft.com/office/word/2010/wordprocessingDrawing" xmlns:wp="http://schemas.openxmlformats.org/drawingml/2006/wordprocessingDrawing" xmlns:w10="urn:schemas-microsoft-com:office:word" xmlns:w="http://schemas.openxmlformats.org/wordprocessingml/2006/main" xmlns:w14="http://schemas.microsoft.com/office/word/2010/wordml" xmlns:w15="http://schemas.microsoft.com/office/word/2012/wordml" xmlns:w16cid="http://schemas.microsoft.com/office/word/2016/wordml/cid" xmlns:w16se="http://schemas.microsoft.com/office/word/2015/wordml/symex" xmlns:wpg="http://schemas.microsoft.com/office/word/2010/wordprocessingGroup" xmlns:wpi="http://schemas.microsoft.com/office/word/2010/wordprocessingInk" xmlns:wne="http://schemas.microsoft.com/office/word/2006/wordml" xmlns:wps="http://schemas.microsoft.com/office/word/2010/wordprocessingShape" mc:Ignorable="w14 w15 w16se w16cid wp14">
+<w:numbering xmlns:wpc="http://schemas.microsoft.com/office/word/2010/wordprocessingCanvas" xmlns:cx="http://schemas.microsoft.com/office/drawing/2014/chartex" xmlns:cx1="http://schemas.microsoft.com/office/drawing/2015/9/8/chartex" xmlns:cx2="http://schemas.microsoft.com/office/drawing/2015/10/21/chartex" xmlns:cx3="http://schemas.microsoft.com/office/drawing/2016/5/9/chartex" xmlns:cx4="http://schemas.microsoft.com/office/drawing/2016/5/10/chartex" xmlns:cx5="http://schemas.microsoft.com/office/drawing/2016/5/11/chartex" xmlns:cx6="http://schemas.microsoft.com/office/drawing/2016/5/12/chartex" xmlns:cx7="http://schemas.microsoft.com/office/drawing/2016/5/13/chartex" xmlns:cx8="http://schemas.microsoft.com/office/drawing/2016/5/14/chartex" xmlns:mc="http://schemas.openxmlformats.org/markup-compatibility/2006" xmlns:aink="http://schemas.microsoft.com/office/drawing/2016/ink" xmlns:am3d="http://schemas.microsoft.com/office/drawing/2017/model3d" xmlns:o="urn:schemas-microsoft-com:office:office" xmlns:r="http://schemas.openxmlformats.org/officeDocument/2006/relationships" xmlns:m="http://schemas.openxmlformats.org/officeDocument/2006/math" xmlns:v="urn:schemas-microsoft-com:vml" xmlns:wp14="http://schemas.microsoft.com/office/word/2010/wordprocessingDrawing" xmlns:wp="http://schemas.openxmlformats.org/drawingml/2006/wordprocessingDrawing" xmlns:w10="urn:schemas-microsoft-com:office:word" xmlns:w="http://schemas.openxmlformats.org/wordprocessingml/2006/main" xmlns:w14="http://schemas.microsoft.com/office/word/2010/wordml" xmlns:w15="http://schemas.microsoft.com/office/word/2012/wordml" xmlns:w16cex="http://schemas.microsoft.com/office/word/2018/wordml/cex" xmlns:w16cid="http://schemas.microsoft.com/office/word/2016/wordml/cid" xmlns:w16="http://schemas.microsoft.com/office/word/2018/wordml" xmlns:w16sdtdh="http://schemas.microsoft.com/office/word/2020/wordml/sdtdatahash" xmlns:w16se="http://schemas.microsoft.com/office/word/2015/wordml/symex" xmlns:wpg="http://schemas.microsoft.com/office/word/2010/wordprocessingGroup" xmlns:wpi="http://schemas.microsoft.com/office/word/2010/wordprocessingInk" xmlns:wne="http://schemas.microsoft.com/office/word/2006/wordml" xmlns:wps="http://schemas.microsoft.com/office/word/2010/wordprocessingShape" mc:Ignorable="w14 w15 w16se w16cid w16 w16cex w16sdtdh wp14">
   <w:abstractNum w:abstractNumId="0" w15:restartNumberingAfterBreak="0">
     <w:nsid w:val="01D60E1A"/>
     <w:multiLevelType w:val="multilevel"/>
@@ -9527,7 +9281,7 @@
 </file>
 
 <file path=word/styles.xml><?xml version="1.0" encoding="utf-8"?>
-<w:styles xmlns:mc="http://schemas.openxmlformats.org/markup-compatibility/2006" xmlns:r="http://schemas.openxmlformats.org/officeDocument/2006/relationships" xmlns:w="http://schemas.openxmlformats.org/wordprocessingml/2006/main" xmlns:w14="http://schemas.microsoft.com/office/word/2010/wordml" xmlns:w15="http://schemas.microsoft.com/office/word/2012/wordml" xmlns:w16cid="http://schemas.microsoft.com/office/word/2016/wordml/cid" xmlns:w16se="http://schemas.microsoft.com/office/word/2015/wordml/symex" mc:Ignorable="w14 w15 w16se w16cid">
+<w:styles xmlns:mc="http://schemas.openxmlformats.org/markup-compatibility/2006" xmlns:r="http://schemas.openxmlformats.org/officeDocument/2006/relationships" xmlns:w="http://schemas.openxmlformats.org/wordprocessingml/2006/main" xmlns:w14="http://schemas.microsoft.com/office/word/2010/wordml" xmlns:w15="http://schemas.microsoft.com/office/word/2012/wordml" xmlns:w16cex="http://schemas.microsoft.com/office/word/2018/wordml/cex" xmlns:w16cid="http://schemas.microsoft.com/office/word/2016/wordml/cid" xmlns:w16="http://schemas.microsoft.com/office/word/2018/wordml" xmlns:w16sdtdh="http://schemas.microsoft.com/office/word/2020/wordml/sdtdatahash" xmlns:w16se="http://schemas.microsoft.com/office/word/2015/wordml/symex" mc:Ignorable="w14 w15 w16se w16cid w16 w16cex w16sdtdh">
   <w:docDefaults>
     <w:rPrDefault>
       <w:rPr>
@@ -9543,7 +9297,7 @@
       </w:pPr>
     </w:pPrDefault>
   </w:docDefaults>
-  <w:latentStyles w:defLockedState="0" w:defUIPriority="99" w:defSemiHidden="0" w:defUnhideWhenUsed="0" w:defQFormat="0" w:count="375">
+  <w:latentStyles w:defLockedState="0" w:defUIPriority="99" w:defSemiHidden="0" w:defUnhideWhenUsed="0" w:defQFormat="0" w:count="376">
     <w:lsdException w:name="Normal" w:uiPriority="0" w:qFormat="1"/>
     <w:lsdException w:name="heading 1" w:uiPriority="9" w:qFormat="1"/>
     <w:lsdException w:name="heading 2" w:semiHidden="1" w:uiPriority="9" w:unhideWhenUsed="1" w:qFormat="1"/>
@@ -9649,7 +9403,6 @@
     <w:lsdException w:name="HTML Sample" w:semiHidden="1" w:unhideWhenUsed="1"/>
     <w:lsdException w:name="HTML Typewriter" w:semiHidden="1" w:unhideWhenUsed="1"/>
     <w:lsdException w:name="HTML Variable" w:semiHidden="1" w:unhideWhenUsed="1"/>
-    <w:lsdException w:name="Normal Table" w:semiHidden="1" w:unhideWhenUsed="1"/>
     <w:lsdException w:name="annotation subject" w:semiHidden="1" w:unhideWhenUsed="1"/>
     <w:lsdException w:name="No List" w:semiHidden="1" w:unhideWhenUsed="1"/>
     <w:lsdException w:name="Outline List 1" w:semiHidden="1" w:unhideWhenUsed="1"/>
@@ -9696,10 +9449,8 @@
     <w:lsdException w:name="Table Subtle 2" w:semiHidden="1" w:unhideWhenUsed="1"/>
     <w:lsdException w:name="Table Web 1" w:semiHidden="1" w:unhideWhenUsed="1"/>
     <w:lsdException w:name="Table Web 2" w:semiHidden="1" w:unhideWhenUsed="1"/>
-    <w:lsdException w:name="Table Web 3" w:semiHidden="1" w:unhideWhenUsed="1"/>
     <w:lsdException w:name="Balloon Text" w:semiHidden="1" w:unhideWhenUsed="1"/>
     <w:lsdException w:name="Table Grid" w:uiPriority="39"/>
-    <w:lsdException w:name="Table Theme" w:semiHidden="1" w:unhideWhenUsed="1"/>
     <w:lsdException w:name="Placeholder Text" w:semiHidden="1"/>
     <w:lsdException w:name="No Spacing" w:uiPriority="1" w:qFormat="1"/>
     <w:lsdException w:name="Light Shading" w:uiPriority="60"/>
@@ -9917,17 +9668,18 @@
     <w:lsdException w:name="List Table 7 Colorful Accent 6" w:uiPriority="52"/>
     <w:lsdException w:name="Mention" w:semiHidden="1" w:unhideWhenUsed="1"/>
     <w:lsdException w:name="Smart Hyperlink" w:semiHidden="1" w:unhideWhenUsed="1"/>
+    <w:lsdException w:name="Smart Link" w:semiHidden="1" w:unhideWhenUsed="1"/>
   </w:latentStyles>
-  <w:style w:type="paragraph" w:default="1" w:styleId="Normal">
+  <w:style w:type="paragraph" w:default="1" w:styleId="Normalny">
     <w:name w:val="Normal"/>
     <w:qFormat/>
     <w:rsid w:val="008449D3"/>
   </w:style>
-  <w:style w:type="paragraph" w:styleId="Heading1">
+  <w:style w:type="paragraph" w:styleId="Nagwek1">
     <w:name w:val="heading 1"/>
-    <w:basedOn w:val="Normal"/>
-    <w:next w:val="Normal"/>
-    <w:link w:val="Heading1Char"/>
+    <w:basedOn w:val="Normalny"/>
+    <w:next w:val="Normalny"/>
+    <w:link w:val="Nagwek1Znak"/>
     <w:uiPriority w:val="9"/>
     <w:qFormat/>
     <w:rsid w:val="002416FC"/>
@@ -9945,11 +9697,11 @@
       <w:szCs w:val="32"/>
     </w:rPr>
   </w:style>
-  <w:style w:type="paragraph" w:styleId="Heading2">
+  <w:style w:type="paragraph" w:styleId="Nagwek2">
     <w:name w:val="heading 2"/>
-    <w:basedOn w:val="Normal"/>
-    <w:next w:val="Normal"/>
-    <w:link w:val="Heading2Char"/>
+    <w:basedOn w:val="Normalny"/>
+    <w:next w:val="Normalny"/>
+    <w:link w:val="Nagwek2Znak"/>
     <w:uiPriority w:val="9"/>
     <w:unhideWhenUsed/>
     <w:qFormat/>
@@ -9967,11 +9719,11 @@
       <w:szCs w:val="26"/>
     </w:rPr>
   </w:style>
-  <w:style w:type="paragraph" w:styleId="Heading3">
+  <w:style w:type="paragraph" w:styleId="Nagwek3">
     <w:name w:val="heading 3"/>
-    <w:basedOn w:val="Normal"/>
-    <w:next w:val="Normal"/>
-    <w:link w:val="Heading3Char"/>
+    <w:basedOn w:val="Normalny"/>
+    <w:next w:val="Normalny"/>
+    <w:link w:val="Nagwek3Znak"/>
     <w:uiPriority w:val="9"/>
     <w:unhideWhenUsed/>
     <w:qFormat/>
@@ -9989,11 +9741,11 @@
       <w:szCs w:val="24"/>
     </w:rPr>
   </w:style>
-  <w:style w:type="paragraph" w:styleId="Heading4">
+  <w:style w:type="paragraph" w:styleId="Nagwek4">
     <w:name w:val="heading 4"/>
-    <w:basedOn w:val="Normal"/>
-    <w:next w:val="Normal"/>
-    <w:link w:val="Heading4Char"/>
+    <w:basedOn w:val="Normalny"/>
+    <w:next w:val="Normalny"/>
+    <w:link w:val="Nagwek4Znak"/>
     <w:uiPriority w:val="9"/>
     <w:unhideWhenUsed/>
     <w:qFormat/>
@@ -10011,11 +9763,11 @@
       <w:color w:val="2F5496" w:themeColor="accent1" w:themeShade="BF"/>
     </w:rPr>
   </w:style>
-  <w:style w:type="paragraph" w:styleId="Heading5">
+  <w:style w:type="paragraph" w:styleId="Nagwek5">
     <w:name w:val="heading 5"/>
-    <w:basedOn w:val="Normal"/>
-    <w:next w:val="Normal"/>
-    <w:link w:val="Heading5Char"/>
+    <w:basedOn w:val="Normalny"/>
+    <w:next w:val="Normalny"/>
+    <w:link w:val="Nagwek5Znak"/>
     <w:uiPriority w:val="9"/>
     <w:unhideWhenUsed/>
     <w:qFormat/>
@@ -10031,11 +9783,11 @@
       <w:color w:val="2F5496" w:themeColor="accent1" w:themeShade="BF"/>
     </w:rPr>
   </w:style>
-  <w:style w:type="paragraph" w:styleId="Heading6">
+  <w:style w:type="paragraph" w:styleId="Nagwek6">
     <w:name w:val="heading 6"/>
-    <w:basedOn w:val="Normal"/>
-    <w:next w:val="Normal"/>
-    <w:link w:val="Heading6Char"/>
+    <w:basedOn w:val="Normalny"/>
+    <w:next w:val="Normalny"/>
+    <w:link w:val="Nagwek6Znak"/>
     <w:uiPriority w:val="9"/>
     <w:unhideWhenUsed/>
     <w:qFormat/>
@@ -10051,13 +9803,13 @@
       <w:color w:val="1F3763" w:themeColor="accent1" w:themeShade="7F"/>
     </w:rPr>
   </w:style>
-  <w:style w:type="character" w:default="1" w:styleId="DefaultParagraphFont">
+  <w:style w:type="character" w:default="1" w:styleId="Domylnaczcionkaakapitu">
     <w:name w:val="Default Paragraph Font"/>
     <w:uiPriority w:val="1"/>
     <w:semiHidden/>
     <w:unhideWhenUsed/>
   </w:style>
-  <w:style w:type="table" w:default="1" w:styleId="TableNormal">
+  <w:style w:type="table" w:default="1" w:styleId="Standardowy">
     <w:name w:val="Normal Table"/>
     <w:uiPriority w:val="99"/>
     <w:semiHidden/>
@@ -10072,16 +9824,16 @@
       </w:tblCellMar>
     </w:tblPr>
   </w:style>
-  <w:style w:type="numbering" w:default="1" w:styleId="NoList">
+  <w:style w:type="numbering" w:default="1" w:styleId="Bezlisty">
     <w:name w:val="No List"/>
     <w:uiPriority w:val="99"/>
     <w:semiHidden/>
     <w:unhideWhenUsed/>
   </w:style>
-  <w:style w:type="character" w:customStyle="1" w:styleId="Heading1Char">
-    <w:name w:val="Heading 1 Char"/>
-    <w:basedOn w:val="DefaultParagraphFont"/>
-    <w:link w:val="Heading1"/>
+  <w:style w:type="character" w:customStyle="1" w:styleId="Nagwek1Znak">
+    <w:name w:val="Nagłówek 1 Znak"/>
+    <w:basedOn w:val="Domylnaczcionkaakapitu"/>
+    <w:link w:val="Nagwek1"/>
     <w:uiPriority w:val="9"/>
     <w:rsid w:val="002416FC"/>
     <w:rPr>
@@ -10092,10 +9844,10 @@
       <w:szCs w:val="32"/>
     </w:rPr>
   </w:style>
-  <w:style w:type="character" w:customStyle="1" w:styleId="Heading2Char">
-    <w:name w:val="Heading 2 Char"/>
-    <w:basedOn w:val="DefaultParagraphFont"/>
-    <w:link w:val="Heading2"/>
+  <w:style w:type="character" w:customStyle="1" w:styleId="Nagwek2Znak">
+    <w:name w:val="Nagłówek 2 Znak"/>
+    <w:basedOn w:val="Domylnaczcionkaakapitu"/>
+    <w:link w:val="Nagwek2"/>
     <w:uiPriority w:val="9"/>
     <w:rsid w:val="008449D3"/>
     <w:rPr>
@@ -10105,10 +9857,10 @@
       <w:szCs w:val="26"/>
     </w:rPr>
   </w:style>
-  <w:style w:type="character" w:customStyle="1" w:styleId="Heading3Char">
-    <w:name w:val="Heading 3 Char"/>
-    <w:basedOn w:val="DefaultParagraphFont"/>
-    <w:link w:val="Heading3"/>
+  <w:style w:type="character" w:customStyle="1" w:styleId="Nagwek3Znak">
+    <w:name w:val="Nagłówek 3 Znak"/>
+    <w:basedOn w:val="Domylnaczcionkaakapitu"/>
+    <w:link w:val="Nagwek3"/>
     <w:uiPriority w:val="9"/>
     <w:rsid w:val="008449D3"/>
     <w:rPr>
@@ -10118,10 +9870,10 @@
       <w:szCs w:val="24"/>
     </w:rPr>
   </w:style>
-  <w:style w:type="character" w:customStyle="1" w:styleId="Heading4Char">
-    <w:name w:val="Heading 4 Char"/>
-    <w:basedOn w:val="DefaultParagraphFont"/>
-    <w:link w:val="Heading4"/>
+  <w:style w:type="character" w:customStyle="1" w:styleId="Nagwek4Znak">
+    <w:name w:val="Nagłówek 4 Znak"/>
+    <w:basedOn w:val="Domylnaczcionkaakapitu"/>
+    <w:link w:val="Nagwek4"/>
     <w:uiPriority w:val="9"/>
     <w:rsid w:val="008449D3"/>
     <w:rPr>
@@ -10131,10 +9883,10 @@
       <w:color w:val="2F5496" w:themeColor="accent1" w:themeShade="BF"/>
     </w:rPr>
   </w:style>
-  <w:style w:type="character" w:customStyle="1" w:styleId="Heading5Char">
-    <w:name w:val="Heading 5 Char"/>
-    <w:basedOn w:val="DefaultParagraphFont"/>
-    <w:link w:val="Heading5"/>
+  <w:style w:type="character" w:customStyle="1" w:styleId="Nagwek5Znak">
+    <w:name w:val="Nagłówek 5 Znak"/>
+    <w:basedOn w:val="Domylnaczcionkaakapitu"/>
+    <w:link w:val="Nagwek5"/>
     <w:uiPriority w:val="9"/>
     <w:rsid w:val="002D30B9"/>
     <w:rPr>
@@ -10142,10 +9894,10 @@
       <w:color w:val="2F5496" w:themeColor="accent1" w:themeShade="BF"/>
     </w:rPr>
   </w:style>
-  <w:style w:type="character" w:customStyle="1" w:styleId="Heading6Char">
-    <w:name w:val="Heading 6 Char"/>
-    <w:basedOn w:val="DefaultParagraphFont"/>
-    <w:link w:val="Heading6"/>
+  <w:style w:type="character" w:customStyle="1" w:styleId="Nagwek6Znak">
+    <w:name w:val="Nagłówek 6 Znak"/>
+    <w:basedOn w:val="Domylnaczcionkaakapitu"/>
+    <w:link w:val="Nagwek6"/>
     <w:uiPriority w:val="9"/>
     <w:rsid w:val="00595CB8"/>
     <w:rPr>
@@ -10153,9 +9905,9 @@
       <w:color w:val="1F3763" w:themeColor="accent1" w:themeShade="7F"/>
     </w:rPr>
   </w:style>
-  <w:style w:type="paragraph" w:styleId="ListParagraph">
+  <w:style w:type="paragraph" w:styleId="Akapitzlist">
     <w:name w:val="List Paragraph"/>
-    <w:basedOn w:val="Normal"/>
+    <w:basedOn w:val="Normalny"/>
     <w:uiPriority w:val="34"/>
     <w:qFormat/>
     <w:rsid w:val="008449D3"/>
@@ -10164,11 +9916,11 @@
       <w:contextualSpacing/>
     </w:pPr>
   </w:style>
-  <w:style w:type="paragraph" w:styleId="Title">
+  <w:style w:type="paragraph" w:styleId="Tytu">
     <w:name w:val="Title"/>
-    <w:basedOn w:val="Normal"/>
-    <w:next w:val="Normal"/>
-    <w:link w:val="TitleChar"/>
+    <w:basedOn w:val="Normalny"/>
+    <w:next w:val="Normalny"/>
+    <w:link w:val="TytuZnak"/>
     <w:uiPriority w:val="10"/>
     <w:qFormat/>
     <w:rsid w:val="008449D3"/>
@@ -10184,10 +9936,10 @@
       <w:szCs w:val="56"/>
     </w:rPr>
   </w:style>
-  <w:style w:type="character" w:customStyle="1" w:styleId="TitleChar">
-    <w:name w:val="Title Char"/>
-    <w:basedOn w:val="DefaultParagraphFont"/>
-    <w:link w:val="Title"/>
+  <w:style w:type="character" w:customStyle="1" w:styleId="TytuZnak">
+    <w:name w:val="Tytuł Znak"/>
+    <w:basedOn w:val="Domylnaczcionkaakapitu"/>
+    <w:link w:val="Tytu"/>
     <w:uiPriority w:val="10"/>
     <w:rsid w:val="008449D3"/>
     <w:rPr>
@@ -10198,9 +9950,9 @@
       <w:szCs w:val="56"/>
     </w:rPr>
   </w:style>
-  <w:style w:type="character" w:styleId="Hyperlink">
+  <w:style w:type="character" w:styleId="Hipercze">
     <w:name w:val="Hyperlink"/>
-    <w:basedOn w:val="DefaultParagraphFont"/>
+    <w:basedOn w:val="Domylnaczcionkaakapitu"/>
     <w:uiPriority w:val="99"/>
     <w:unhideWhenUsed/>
     <w:rsid w:val="00612BA0"/>
@@ -10209,9 +9961,9 @@
       <w:u w:val="single"/>
     </w:rPr>
   </w:style>
-  <w:style w:type="table" w:styleId="TableGrid">
+  <w:style w:type="table" w:styleId="Tabela-Siatka">
     <w:name w:val="Table Grid"/>
-    <w:basedOn w:val="TableNormal"/>
+    <w:basedOn w:val="Standardowy"/>
     <w:uiPriority w:val="39"/>
     <w:rsid w:val="005C61F9"/>
     <w:pPr>
@@ -10228,10 +9980,10 @@
       </w:tblBorders>
     </w:tblPr>
   </w:style>
-  <w:style w:type="paragraph" w:styleId="TOCHeading">
+  <w:style w:type="paragraph" w:styleId="Nagwekspisutreci">
     <w:name w:val="TOC Heading"/>
-    <w:basedOn w:val="Heading1"/>
-    <w:next w:val="Normal"/>
+    <w:basedOn w:val="Nagwek1"/>
+    <w:next w:val="Normalny"/>
     <w:uiPriority w:val="39"/>
     <w:unhideWhenUsed/>
     <w:qFormat/>
@@ -10240,10 +9992,10 @@
       <w:outlineLvl w:val="9"/>
     </w:pPr>
   </w:style>
-  <w:style w:type="paragraph" w:styleId="TOC1">
+  <w:style w:type="paragraph" w:styleId="Spistreci1">
     <w:name w:val="toc 1"/>
-    <w:basedOn w:val="Normal"/>
-    <w:next w:val="Normal"/>
+    <w:basedOn w:val="Normalny"/>
+    <w:next w:val="Normalny"/>
     <w:autoRedefine/>
     <w:uiPriority w:val="39"/>
     <w:unhideWhenUsed/>
@@ -10255,10 +10007,10 @@
       <w:spacing w:after="100"/>
     </w:pPr>
   </w:style>
-  <w:style w:type="paragraph" w:styleId="TOC2">
+  <w:style w:type="paragraph" w:styleId="Spistreci2">
     <w:name w:val="toc 2"/>
-    <w:basedOn w:val="Normal"/>
-    <w:next w:val="Normal"/>
+    <w:basedOn w:val="Normalny"/>
+    <w:next w:val="Normalny"/>
     <w:autoRedefine/>
     <w:uiPriority w:val="39"/>
     <w:unhideWhenUsed/>
@@ -10268,10 +10020,10 @@
       <w:ind w:left="220"/>
     </w:pPr>
   </w:style>
-  <w:style w:type="paragraph" w:styleId="TOC3">
+  <w:style w:type="paragraph" w:styleId="Spistreci3">
     <w:name w:val="toc 3"/>
-    <w:basedOn w:val="Normal"/>
-    <w:next w:val="Normal"/>
+    <w:basedOn w:val="Normalny"/>
+    <w:next w:val="Normalny"/>
     <w:autoRedefine/>
     <w:uiPriority w:val="39"/>
     <w:unhideWhenUsed/>
@@ -10281,10 +10033,10 @@
       <w:ind w:left="440"/>
     </w:pPr>
   </w:style>
-  <w:style w:type="paragraph" w:styleId="PlainText">
+  <w:style w:type="paragraph" w:styleId="Zwykytekst">
     <w:name w:val="Plain Text"/>
-    <w:basedOn w:val="Normal"/>
-    <w:link w:val="PlainTextChar"/>
+    <w:basedOn w:val="Normalny"/>
+    <w:link w:val="ZwykytekstZnak"/>
     <w:uiPriority w:val="99"/>
     <w:semiHidden/>
     <w:unhideWhenUsed/>
@@ -10297,10 +10049,10 @@
       <w:szCs w:val="21"/>
     </w:rPr>
   </w:style>
-  <w:style w:type="character" w:customStyle="1" w:styleId="PlainTextChar">
-    <w:name w:val="Plain Text Char"/>
-    <w:basedOn w:val="DefaultParagraphFont"/>
-    <w:link w:val="PlainText"/>
+  <w:style w:type="character" w:customStyle="1" w:styleId="ZwykytekstZnak">
+    <w:name w:val="Zwykły tekst Znak"/>
+    <w:basedOn w:val="Domylnaczcionkaakapitu"/>
+    <w:link w:val="Zwykytekst"/>
     <w:uiPriority w:val="99"/>
     <w:semiHidden/>
     <w:rsid w:val="001F5824"/>
@@ -10309,10 +10061,10 @@
       <w:szCs w:val="21"/>
     </w:rPr>
   </w:style>
-  <w:style w:type="paragraph" w:styleId="Footer">
+  <w:style w:type="paragraph" w:styleId="Stopka">
     <w:name w:val="footer"/>
-    <w:basedOn w:val="Normal"/>
-    <w:link w:val="FooterChar"/>
+    <w:basedOn w:val="Normalny"/>
+    <w:link w:val="StopkaZnak"/>
     <w:uiPriority w:val="99"/>
     <w:unhideWhenUsed/>
     <w:rsid w:val="006C17A0"/>
@@ -10324,25 +10076,25 @@
       <w:spacing w:after="0" w:line="240" w:lineRule="auto"/>
     </w:pPr>
   </w:style>
-  <w:style w:type="character" w:customStyle="1" w:styleId="FooterChar">
-    <w:name w:val="Footer Char"/>
-    <w:basedOn w:val="DefaultParagraphFont"/>
-    <w:link w:val="Footer"/>
+  <w:style w:type="character" w:customStyle="1" w:styleId="StopkaZnak">
+    <w:name w:val="Stopka Znak"/>
+    <w:basedOn w:val="Domylnaczcionkaakapitu"/>
+    <w:link w:val="Stopka"/>
     <w:uiPriority w:val="99"/>
     <w:rsid w:val="006C17A0"/>
   </w:style>
-  <w:style w:type="character" w:styleId="PageNumber">
+  <w:style w:type="character" w:styleId="Numerstrony">
     <w:name w:val="page number"/>
-    <w:basedOn w:val="DefaultParagraphFont"/>
+    <w:basedOn w:val="Domylnaczcionkaakapitu"/>
     <w:uiPriority w:val="99"/>
     <w:semiHidden/>
     <w:unhideWhenUsed/>
     <w:rsid w:val="006C17A0"/>
   </w:style>
-  <w:style w:type="paragraph" w:styleId="Header">
+  <w:style w:type="paragraph" w:styleId="Nagwek">
     <w:name w:val="header"/>
-    <w:basedOn w:val="Normal"/>
-    <w:link w:val="HeaderChar"/>
+    <w:basedOn w:val="Normalny"/>
+    <w:link w:val="NagwekZnak"/>
     <w:uiPriority w:val="99"/>
     <w:unhideWhenUsed/>
     <w:rsid w:val="006C17A0"/>
@@ -10354,17 +10106,17 @@
       <w:spacing w:after="0" w:line="240" w:lineRule="auto"/>
     </w:pPr>
   </w:style>
-  <w:style w:type="character" w:customStyle="1" w:styleId="HeaderChar">
-    <w:name w:val="Header Char"/>
-    <w:basedOn w:val="DefaultParagraphFont"/>
-    <w:link w:val="Header"/>
+  <w:style w:type="character" w:customStyle="1" w:styleId="NagwekZnak">
+    <w:name w:val="Nagłówek Znak"/>
+    <w:basedOn w:val="Domylnaczcionkaakapitu"/>
+    <w:link w:val="Nagwek"/>
     <w:uiPriority w:val="99"/>
     <w:rsid w:val="006C17A0"/>
   </w:style>
-  <w:style w:type="paragraph" w:styleId="DocumentMap">
+  <w:style w:type="paragraph" w:styleId="Mapadokumentu">
     <w:name w:val="Document Map"/>
-    <w:basedOn w:val="Normal"/>
-    <w:link w:val="DocumentMapChar"/>
+    <w:basedOn w:val="Normalny"/>
+    <w:link w:val="MapadokumentuZnak"/>
     <w:uiPriority w:val="99"/>
     <w:semiHidden/>
     <w:unhideWhenUsed/>
@@ -10378,10 +10130,10 @@
       <w:szCs w:val="24"/>
     </w:rPr>
   </w:style>
-  <w:style w:type="character" w:customStyle="1" w:styleId="DocumentMapChar">
-    <w:name w:val="Document Map Char"/>
-    <w:basedOn w:val="DefaultParagraphFont"/>
-    <w:link w:val="DocumentMap"/>
+  <w:style w:type="character" w:customStyle="1" w:styleId="MapadokumentuZnak">
+    <w:name w:val="Mapa dokumentu Znak"/>
+    <w:basedOn w:val="Domylnaczcionkaakapitu"/>
+    <w:link w:val="Mapadokumentu"/>
     <w:uiPriority w:val="99"/>
     <w:semiHidden/>
     <w:rsid w:val="00D3236D"/>
@@ -10391,9 +10143,9 @@
       <w:szCs w:val="24"/>
     </w:rPr>
   </w:style>
-  <w:style w:type="character" w:styleId="FollowedHyperlink">
+  <w:style w:type="character" w:styleId="UyteHipercze">
     <w:name w:val="FollowedHyperlink"/>
-    <w:basedOn w:val="DefaultParagraphFont"/>
+    <w:basedOn w:val="Domylnaczcionkaakapitu"/>
     <w:uiPriority w:val="99"/>
     <w:semiHidden/>
     <w:unhideWhenUsed/>
@@ -10405,12 +10157,12 @@
   </w:style>
   <w:style w:type="character" w:customStyle="1" w:styleId="headterm">
     <w:name w:val="headterm"/>
-    <w:basedOn w:val="DefaultParagraphFont"/>
+    <w:basedOn w:val="Domylnaczcionkaakapitu"/>
     <w:rsid w:val="00315B38"/>
   </w:style>
-  <w:style w:type="paragraph" w:styleId="NormalWeb">
+  <w:style w:type="paragraph" w:styleId="NormalnyWeb">
     <w:name w:val="Normal (Web)"/>
-    <w:basedOn w:val="Normal"/>
+    <w:basedOn w:val="Normalny"/>
     <w:uiPriority w:val="99"/>
     <w:unhideWhenUsed/>
     <w:rsid w:val="00315B38"/>
@@ -10425,32 +10177,32 @@
   </w:style>
   <w:style w:type="character" w:customStyle="1" w:styleId="annoprophumanname">
     <w:name w:val="annoprophumanname"/>
-    <w:basedOn w:val="DefaultParagraphFont"/>
+    <w:basedOn w:val="Domylnaczcionkaakapitu"/>
     <w:rsid w:val="00315B38"/>
   </w:style>
   <w:style w:type="character" w:customStyle="1" w:styleId="apple-converted-space">
     <w:name w:val="apple-converted-space"/>
-    <w:basedOn w:val="DefaultParagraphFont"/>
+    <w:basedOn w:val="Domylnaczcionkaakapitu"/>
     <w:rsid w:val="00315B38"/>
   </w:style>
   <w:style w:type="character" w:customStyle="1" w:styleId="classname">
     <w:name w:val="classname"/>
-    <w:basedOn w:val="DefaultParagraphFont"/>
+    <w:basedOn w:val="Domylnaczcionkaakapitu"/>
     <w:rsid w:val="00315B38"/>
   </w:style>
   <w:style w:type="character" w:customStyle="1" w:styleId="propname">
     <w:name w:val="propname"/>
-    <w:basedOn w:val="DefaultParagraphFont"/>
+    <w:basedOn w:val="Domylnaczcionkaakapitu"/>
     <w:rsid w:val="00315B38"/>
   </w:style>
   <w:style w:type="character" w:customStyle="1" w:styleId="classdoc">
     <w:name w:val="classdoc"/>
-    <w:basedOn w:val="DefaultParagraphFont"/>
+    <w:basedOn w:val="Domylnaczcionkaakapitu"/>
     <w:rsid w:val="00315B38"/>
   </w:style>
-  <w:style w:type="character" w:styleId="Strong">
+  <w:style w:type="character" w:styleId="Pogrubienie">
     <w:name w:val="Strong"/>
-    <w:basedOn w:val="DefaultParagraphFont"/>
+    <w:basedOn w:val="Domylnaczcionkaakapitu"/>
     <w:uiPriority w:val="22"/>
     <w:qFormat/>
     <w:rsid w:val="00785AC6"/>
@@ -10459,9 +10211,9 @@
       <w:bCs/>
     </w:rPr>
   </w:style>
-  <w:style w:type="character" w:styleId="Emphasis">
+  <w:style w:type="character" w:styleId="Uwydatnienie">
     <w:name w:val="Emphasis"/>
-    <w:basedOn w:val="DefaultParagraphFont"/>
+    <w:basedOn w:val="Domylnaczcionkaakapitu"/>
     <w:uiPriority w:val="20"/>
     <w:qFormat/>
     <w:rsid w:val="00785AC6"/>
@@ -10472,12 +10224,12 @@
   </w:style>
   <w:style w:type="character" w:customStyle="1" w:styleId="inline-comment-marker">
     <w:name w:val="inline-comment-marker"/>
-    <w:basedOn w:val="DefaultParagraphFont"/>
+    <w:basedOn w:val="Domylnaczcionkaakapitu"/>
     <w:rsid w:val="00785AC6"/>
   </w:style>
-  <w:style w:type="character" w:styleId="CommentReference">
+  <w:style w:type="character" w:styleId="Odwoaniedokomentarza">
     <w:name w:val="annotation reference"/>
-    <w:basedOn w:val="DefaultParagraphFont"/>
+    <w:basedOn w:val="Domylnaczcionkaakapitu"/>
     <w:uiPriority w:val="99"/>
     <w:semiHidden/>
     <w:unhideWhenUsed/>
@@ -10487,10 +10239,10 @@
       <w:szCs w:val="16"/>
     </w:rPr>
   </w:style>
-  <w:style w:type="paragraph" w:styleId="CommentText">
+  <w:style w:type="paragraph" w:styleId="Tekstkomentarza">
     <w:name w:val="annotation text"/>
-    <w:basedOn w:val="Normal"/>
-    <w:link w:val="CommentTextChar"/>
+    <w:basedOn w:val="Normalny"/>
+    <w:link w:val="TekstkomentarzaZnak"/>
     <w:uiPriority w:val="99"/>
     <w:semiHidden/>
     <w:unhideWhenUsed/>
@@ -10503,10 +10255,10 @@
       <w:szCs w:val="20"/>
     </w:rPr>
   </w:style>
-  <w:style w:type="character" w:customStyle="1" w:styleId="CommentTextChar">
-    <w:name w:val="Comment Text Char"/>
-    <w:basedOn w:val="DefaultParagraphFont"/>
-    <w:link w:val="CommentText"/>
+  <w:style w:type="character" w:customStyle="1" w:styleId="TekstkomentarzaZnak">
+    <w:name w:val="Tekst komentarza Znak"/>
+    <w:basedOn w:val="Domylnaczcionkaakapitu"/>
+    <w:link w:val="Tekstkomentarza"/>
     <w:uiPriority w:val="99"/>
     <w:semiHidden/>
     <w:rsid w:val="005A799C"/>
@@ -10515,10 +10267,10 @@
       <w:szCs w:val="20"/>
     </w:rPr>
   </w:style>
-  <w:style w:type="paragraph" w:styleId="BalloonText">
+  <w:style w:type="paragraph" w:styleId="Tekstdymka">
     <w:name w:val="Balloon Text"/>
-    <w:basedOn w:val="Normal"/>
-    <w:link w:val="BalloonTextChar"/>
+    <w:basedOn w:val="Normalny"/>
+    <w:link w:val="TekstdymkaZnak"/>
     <w:uiPriority w:val="99"/>
     <w:semiHidden/>
     <w:unhideWhenUsed/>
@@ -10532,10 +10284,10 @@
       <w:szCs w:val="18"/>
     </w:rPr>
   </w:style>
-  <w:style w:type="character" w:customStyle="1" w:styleId="BalloonTextChar">
-    <w:name w:val="Balloon Text Char"/>
-    <w:basedOn w:val="DefaultParagraphFont"/>
-    <w:link w:val="BalloonText"/>
+  <w:style w:type="character" w:customStyle="1" w:styleId="TekstdymkaZnak">
+    <w:name w:val="Tekst dymka Znak"/>
+    <w:basedOn w:val="Domylnaczcionkaakapitu"/>
+    <w:link w:val="Tekstdymka"/>
     <w:uiPriority w:val="99"/>
     <w:semiHidden/>
     <w:rsid w:val="005A799C"/>
@@ -10545,11 +10297,11 @@
       <w:szCs w:val="18"/>
     </w:rPr>
   </w:style>
-  <w:style w:type="paragraph" w:styleId="CommentSubject">
+  <w:style w:type="paragraph" w:styleId="Tematkomentarza">
     <w:name w:val="annotation subject"/>
-    <w:basedOn w:val="CommentText"/>
-    <w:next w:val="CommentText"/>
-    <w:link w:val="CommentSubjectChar"/>
+    <w:basedOn w:val="Tekstkomentarza"/>
+    <w:next w:val="Tekstkomentarza"/>
+    <w:link w:val="TematkomentarzaZnak"/>
     <w:uiPriority w:val="99"/>
     <w:semiHidden/>
     <w:unhideWhenUsed/>
@@ -10559,10 +10311,10 @@
       <w:bCs/>
     </w:rPr>
   </w:style>
-  <w:style w:type="character" w:customStyle="1" w:styleId="CommentSubjectChar">
-    <w:name w:val="Comment Subject Char"/>
-    <w:basedOn w:val="CommentTextChar"/>
-    <w:link w:val="CommentSubject"/>
+  <w:style w:type="character" w:customStyle="1" w:styleId="TematkomentarzaZnak">
+    <w:name w:val="Temat komentarza Znak"/>
+    <w:basedOn w:val="TekstkomentarzaZnak"/>
+    <w:link w:val="Tematkomentarza"/>
     <w:uiPriority w:val="99"/>
     <w:semiHidden/>
     <w:rsid w:val="009108AC"/>
@@ -10573,10 +10325,10 @@
       <w:szCs w:val="20"/>
     </w:rPr>
   </w:style>
-  <w:style w:type="paragraph" w:styleId="Caption">
+  <w:style w:type="paragraph" w:styleId="Legenda">
     <w:name w:val="caption"/>
-    <w:basedOn w:val="Normal"/>
-    <w:next w:val="Normal"/>
+    <w:basedOn w:val="Normalny"/>
+    <w:next w:val="Normalny"/>
     <w:uiPriority w:val="35"/>
     <w:unhideWhenUsed/>
     <w:qFormat/>
@@ -10593,9 +10345,9 @@
       <w:lang w:val="en-IE"/>
     </w:rPr>
   </w:style>
-  <w:style w:type="paragraph" w:styleId="NoSpacing">
+  <w:style w:type="paragraph" w:styleId="Bezodstpw">
     <w:name w:val="No Spacing"/>
-    <w:link w:val="NoSpacingChar"/>
+    <w:link w:val="BezodstpwZnak"/>
     <w:uiPriority w:val="1"/>
     <w:qFormat/>
     <w:rsid w:val="00D13DBB"/>
@@ -10606,19 +10358,19 @@
       <w:rFonts w:eastAsiaTheme="minorEastAsia"/>
     </w:rPr>
   </w:style>
-  <w:style w:type="character" w:customStyle="1" w:styleId="NoSpacingChar">
-    <w:name w:val="No Spacing Char"/>
-    <w:basedOn w:val="DefaultParagraphFont"/>
-    <w:link w:val="NoSpacing"/>
+  <w:style w:type="character" w:customStyle="1" w:styleId="BezodstpwZnak">
+    <w:name w:val="Bez odstępów Znak"/>
+    <w:basedOn w:val="Domylnaczcionkaakapitu"/>
+    <w:link w:val="Bezodstpw"/>
     <w:uiPriority w:val="1"/>
     <w:rsid w:val="00D13DBB"/>
     <w:rPr>
       <w:rFonts w:eastAsiaTheme="minorEastAsia"/>
     </w:rPr>
   </w:style>
-  <w:style w:type="character" w:styleId="UnresolvedMention">
+  <w:style w:type="character" w:styleId="Nierozpoznanawzmianka">
     <w:name w:val="Unresolved Mention"/>
-    <w:basedOn w:val="DefaultParagraphFont"/>
+    <w:basedOn w:val="Domylnaczcionkaakapitu"/>
     <w:uiPriority w:val="99"/>
     <w:rsid w:val="005D7B9E"/>
     <w:rPr>
@@ -10626,7 +10378,7 @@
       <w:shd w:val="clear" w:color="auto" w:fill="E1DFDD"/>
     </w:rPr>
   </w:style>
-  <w:style w:type="paragraph" w:styleId="Revision">
+  <w:style w:type="paragraph" w:styleId="Poprawka">
     <w:name w:val="Revision"/>
     <w:hidden/>
     <w:uiPriority w:val="99"/>

</xml_diff>